<commit_message>
Updated Negative UnitTestCases.docx of Cattle Weight page
</commit_message>
<xml_diff>
--- a/Test Cases/UnitTestCases.docx
+++ b/Test Cases/UnitTestCases.docx
@@ -86,6 +86,27 @@
     </w:p>
     <w:p>
       <w:pPr>
+        <w:rPr>
+          <w:b/>
+          <w:i/>
+          <w:sz w:val="36"/>
+          <w:szCs w:val="36"/>
+          <w:u w:val="single"/>
+        </w:rPr>
+      </w:pPr>
+      <w:r>
+        <w:rPr>
+          <w:b/>
+          <w:i/>
+          <w:sz w:val="36"/>
+          <w:szCs w:val="36"/>
+          <w:u w:val="single"/>
+        </w:rPr>
+        <w:t>Positive:</w:t>
+      </w:r>
+    </w:p>
+    <w:p>
+      <w:pPr>
         <w:pStyle w:val="ListParagraph"/>
         <w:numPr>
           <w:ilvl w:val="0"/>
@@ -311,6 +332,294 @@
         </w:rPr>
         <w:t>The nav bar Ration weights should be able to display the Ration weights page</w:t>
       </w:r>
+      <w:r>
+        <w:rPr>
+          <w:sz w:val="24"/>
+          <w:szCs w:val="24"/>
+        </w:rPr>
+        <w:t>.</w:t>
+      </w:r>
+    </w:p>
+    <w:p>
+      <w:pPr>
+        <w:rPr>
+          <w:b/>
+          <w:bCs/>
+          <w:i/>
+          <w:iCs/>
+          <w:sz w:val="36"/>
+          <w:szCs w:val="36"/>
+          <w:u w:val="single"/>
+        </w:rPr>
+      </w:pPr>
+      <w:r>
+        <w:rPr>
+          <w:b/>
+          <w:bCs/>
+          <w:i/>
+          <w:iCs/>
+          <w:sz w:val="36"/>
+          <w:szCs w:val="36"/>
+          <w:u w:val="single"/>
+        </w:rPr>
+        <w:t>Negative:</w:t>
+      </w:r>
+    </w:p>
+    <w:p>
+      <w:pPr>
+        <w:rPr>
+          <w:sz w:val="24"/>
+          <w:szCs w:val="24"/>
+        </w:rPr>
+      </w:pPr>
+      <w:r>
+        <w:rPr>
+          <w:sz w:val="24"/>
+          <w:szCs w:val="24"/>
+        </w:rPr>
+        <w:t xml:space="preserve">        </w:t>
+      </w:r>
+      <w:r>
+        <w:rPr>
+          <w:sz w:val="24"/>
+          <w:szCs w:val="24"/>
+        </w:rPr>
+        <w:t>1)</w:t>
+      </w:r>
+      <w:r>
+        <w:rPr>
+          <w:sz w:val="24"/>
+          <w:szCs w:val="24"/>
+        </w:rPr>
+        <w:tab/>
+        <w:t>Multiple options of cattle weight cannot be selected.</w:t>
+      </w:r>
+    </w:p>
+    <w:p>
+      <w:pPr>
+        <w:rPr>
+          <w:sz w:val="24"/>
+          <w:szCs w:val="24"/>
+        </w:rPr>
+      </w:pPr>
+      <w:r>
+        <w:rPr>
+          <w:sz w:val="24"/>
+          <w:szCs w:val="24"/>
+        </w:rPr>
+        <w:t xml:space="preserve">        </w:t>
+      </w:r>
+      <w:r>
+        <w:rPr>
+          <w:sz w:val="24"/>
+          <w:szCs w:val="24"/>
+        </w:rPr>
+        <w:t>2)</w:t>
+      </w:r>
+      <w:r>
+        <w:rPr>
+          <w:sz w:val="24"/>
+          <w:szCs w:val="24"/>
+        </w:rPr>
+        <w:tab/>
+        <w:t>The selected weight of the cattle colors cannot be as the unselected color.</w:t>
+      </w:r>
+    </w:p>
+    <w:p>
+      <w:pPr>
+        <w:rPr>
+          <w:sz w:val="24"/>
+          <w:szCs w:val="24"/>
+        </w:rPr>
+      </w:pPr>
+      <w:r>
+        <w:rPr>
+          <w:sz w:val="24"/>
+          <w:szCs w:val="24"/>
+        </w:rPr>
+        <w:t xml:space="preserve">        </w:t>
+      </w:r>
+      <w:r>
+        <w:rPr>
+          <w:sz w:val="24"/>
+          <w:szCs w:val="24"/>
+        </w:rPr>
+        <w:t>3)</w:t>
+      </w:r>
+      <w:r>
+        <w:rPr>
+          <w:sz w:val="24"/>
+          <w:szCs w:val="24"/>
+        </w:rPr>
+        <w:tab/>
+        <w:t>Nutrition column cannot display the numbers.</w:t>
+      </w:r>
+    </w:p>
+    <w:p>
+      <w:pPr>
+        <w:rPr>
+          <w:sz w:val="24"/>
+          <w:szCs w:val="24"/>
+        </w:rPr>
+      </w:pPr>
+      <w:r>
+        <w:rPr>
+          <w:sz w:val="24"/>
+          <w:szCs w:val="24"/>
+        </w:rPr>
+        <w:t xml:space="preserve">        </w:t>
+      </w:r>
+      <w:r>
+        <w:rPr>
+          <w:sz w:val="24"/>
+          <w:szCs w:val="24"/>
+        </w:rPr>
+        <w:t>4)</w:t>
+      </w:r>
+      <w:r>
+        <w:rPr>
+          <w:sz w:val="24"/>
+          <w:szCs w:val="24"/>
+        </w:rPr>
+        <w:tab/>
+        <w:t>Minimum and Maximum values should not be alphabets or special characters.</w:t>
+      </w:r>
+    </w:p>
+    <w:p>
+      <w:pPr>
+        <w:rPr>
+          <w:sz w:val="24"/>
+          <w:szCs w:val="24"/>
+        </w:rPr>
+      </w:pPr>
+      <w:r>
+        <w:rPr>
+          <w:sz w:val="24"/>
+          <w:szCs w:val="24"/>
+        </w:rPr>
+        <w:t xml:space="preserve">        </w:t>
+      </w:r>
+      <w:r>
+        <w:rPr>
+          <w:sz w:val="24"/>
+          <w:szCs w:val="24"/>
+        </w:rPr>
+        <w:t>5)</w:t>
+      </w:r>
+      <w:r>
+        <w:rPr>
+          <w:sz w:val="24"/>
+          <w:szCs w:val="24"/>
+        </w:rPr>
+        <w:tab/>
+        <w:t>The Next button should not navigate to quantities page.</w:t>
+      </w:r>
+    </w:p>
+    <w:p>
+      <w:pPr>
+        <w:rPr>
+          <w:sz w:val="24"/>
+          <w:szCs w:val="24"/>
+        </w:rPr>
+      </w:pPr>
+      <w:r>
+        <w:rPr>
+          <w:sz w:val="24"/>
+          <w:szCs w:val="24"/>
+        </w:rPr>
+        <w:t xml:space="preserve">        </w:t>
+      </w:r>
+      <w:r>
+        <w:rPr>
+          <w:sz w:val="24"/>
+          <w:szCs w:val="24"/>
+        </w:rPr>
+        <w:t>6)</w:t>
+      </w:r>
+      <w:r>
+        <w:rPr>
+          <w:sz w:val="24"/>
+          <w:szCs w:val="24"/>
+        </w:rPr>
+        <w:tab/>
+        <w:t>The Next button should not navigate to Ration Weights page.</w:t>
+      </w:r>
+    </w:p>
+    <w:p>
+      <w:pPr>
+        <w:rPr>
+          <w:sz w:val="24"/>
+          <w:szCs w:val="24"/>
+        </w:rPr>
+      </w:pPr>
+      <w:r>
+        <w:rPr>
+          <w:sz w:val="24"/>
+          <w:szCs w:val="24"/>
+        </w:rPr>
+        <w:t xml:space="preserve">        </w:t>
+      </w:r>
+      <w:r>
+        <w:rPr>
+          <w:sz w:val="24"/>
+          <w:szCs w:val="24"/>
+        </w:rPr>
+        <w:t>7)</w:t>
+      </w:r>
+      <w:r>
+        <w:rPr>
+          <w:sz w:val="24"/>
+          <w:szCs w:val="24"/>
+        </w:rPr>
+        <w:tab/>
+        <w:t>The Next button should not navigate to Cattle Weight page.</w:t>
+      </w:r>
+    </w:p>
+    <w:p>
+      <w:pPr>
+        <w:rPr>
+          <w:sz w:val="24"/>
+          <w:szCs w:val="24"/>
+        </w:rPr>
+      </w:pPr>
+      <w:r>
+        <w:rPr>
+          <w:sz w:val="24"/>
+          <w:szCs w:val="24"/>
+        </w:rPr>
+        <w:t xml:space="preserve">        </w:t>
+      </w:r>
+      <w:r>
+        <w:rPr>
+          <w:sz w:val="24"/>
+          <w:szCs w:val="24"/>
+        </w:rPr>
+        <w:t>8)</w:t>
+      </w:r>
+      <w:r>
+        <w:rPr>
+          <w:sz w:val="24"/>
+          <w:szCs w:val="24"/>
+        </w:rPr>
+        <w:tab/>
+        <w:t xml:space="preserve">The click on any part of the page shouldn’t perform any function or it shouldn’t navigate </w:t>
+      </w:r>
+      <w:r>
+        <w:rPr>
+          <w:sz w:val="24"/>
+          <w:szCs w:val="24"/>
+        </w:rPr>
+        <w:t xml:space="preserve">      </w:t>
+      </w:r>
+      <w:bookmarkStart w:id="0" w:name="_GoBack"/>
+      <w:bookmarkEnd w:id="0"/>
+      <w:r>
+        <w:rPr>
+          <w:sz w:val="24"/>
+          <w:szCs w:val="24"/>
+        </w:rPr>
+        <w:t>to any other page.</w:t>
+      </w:r>
     </w:p>
     <w:p>
       <w:pPr>
@@ -321,8 +630,6 @@
           <w:szCs w:val="24"/>
         </w:rPr>
       </w:pPr>
-      <w:bookmarkStart w:id="0" w:name="_GoBack"/>
-      <w:bookmarkEnd w:id="0"/>
     </w:p>
     <w:p>
       <w:pPr>

</xml_diff>

<commit_message>
Updated Test Cases for page2(FeedStuffs)
</commit_message>
<xml_diff>
--- a/Test Cases/UnitTestCases.docx
+++ b/Test Cases/UnitTestCases.docx
@@ -611,6 +611,402 @@
         </w:rPr>
         <w:t xml:space="preserve">      </w:t>
       </w:r>
+      <w:r>
+        <w:rPr>
+          <w:sz w:val="24"/>
+          <w:szCs w:val="24"/>
+        </w:rPr>
+        <w:t>to any other page.</w:t>
+      </w:r>
+    </w:p>
+    <w:p>
+      <w:pPr>
+        <w:rPr>
+          <w:sz w:val="24"/>
+          <w:szCs w:val="24"/>
+        </w:rPr>
+      </w:pPr>
+    </w:p>
+    <w:p>
+      <w:pPr>
+        <w:rPr>
+          <w:sz w:val="24"/>
+          <w:szCs w:val="24"/>
+        </w:rPr>
+      </w:pPr>
+    </w:p>
+    <w:p>
+      <w:pPr>
+        <w:rPr>
+          <w:sz w:val="24"/>
+          <w:szCs w:val="24"/>
+        </w:rPr>
+      </w:pPr>
+    </w:p>
+    <w:p>
+      <w:pPr>
+        <w:rPr>
+          <w:sz w:val="24"/>
+          <w:szCs w:val="24"/>
+        </w:rPr>
+      </w:pPr>
+    </w:p>
+    <w:p>
+      <w:pPr>
+        <w:rPr>
+          <w:sz w:val="24"/>
+          <w:szCs w:val="24"/>
+        </w:rPr>
+      </w:pPr>
+    </w:p>
+    <w:p>
+      <w:pPr>
+        <w:rPr>
+          <w:b/>
+          <w:bCs/>
+          <w:i/>
+          <w:iCs/>
+          <w:sz w:val="36"/>
+          <w:szCs w:val="36"/>
+          <w:u w:val="single"/>
+        </w:rPr>
+      </w:pPr>
+      <w:r>
+        <w:rPr>
+          <w:b/>
+          <w:bCs/>
+          <w:i/>
+          <w:iCs/>
+          <w:sz w:val="36"/>
+          <w:szCs w:val="36"/>
+          <w:u w:val="single"/>
+        </w:rPr>
+        <w:lastRenderedPageBreak/>
+        <w:t>Feedstuffs (Page 2):</w:t>
+      </w:r>
+    </w:p>
+    <w:p>
+      <w:pPr>
+        <w:rPr>
+          <w:b/>
+          <w:bCs/>
+          <w:i/>
+          <w:iCs/>
+          <w:sz w:val="36"/>
+          <w:szCs w:val="36"/>
+          <w:u w:val="single"/>
+        </w:rPr>
+      </w:pPr>
+      <w:r>
+        <w:rPr>
+          <w:b/>
+          <w:bCs/>
+          <w:i/>
+          <w:iCs/>
+          <w:sz w:val="36"/>
+          <w:szCs w:val="36"/>
+          <w:u w:val="single"/>
+        </w:rPr>
+        <w:t>Positive:</w:t>
+      </w:r>
+    </w:p>
+    <w:p>
+      <w:pPr>
+        <w:rPr>
+          <w:b/>
+          <w:bCs/>
+          <w:i/>
+          <w:iCs/>
+          <w:sz w:val="36"/>
+          <w:szCs w:val="36"/>
+          <w:u w:val="single"/>
+        </w:rPr>
+      </w:pPr>
+    </w:p>
+    <w:p>
+      <w:pPr>
+        <w:rPr>
+          <w:sz w:val="24"/>
+          <w:szCs w:val="24"/>
+        </w:rPr>
+      </w:pPr>
+      <w:r>
+        <w:rPr>
+          <w:sz w:val="24"/>
+          <w:szCs w:val="24"/>
+        </w:rPr>
+        <w:t>1)</w:t>
+      </w:r>
+      <w:r>
+        <w:rPr>
+          <w:sz w:val="24"/>
+          <w:szCs w:val="24"/>
+        </w:rPr>
+        <w:tab/>
+        <w:t>The Feedstuff page should be able to show the same Feedstuff page.</w:t>
+      </w:r>
+    </w:p>
+    <w:p>
+      <w:pPr>
+        <w:rPr>
+          <w:sz w:val="24"/>
+          <w:szCs w:val="24"/>
+        </w:rPr>
+      </w:pPr>
+      <w:r>
+        <w:rPr>
+          <w:sz w:val="24"/>
+          <w:szCs w:val="24"/>
+        </w:rPr>
+        <w:t>2)</w:t>
+      </w:r>
+      <w:r>
+        <w:rPr>
+          <w:sz w:val="24"/>
+          <w:szCs w:val="24"/>
+        </w:rPr>
+        <w:tab/>
+      </w:r>
+      <w:r>
+        <w:rPr>
+          <w:sz w:val="24"/>
+          <w:szCs w:val="24"/>
+        </w:rPr>
+        <w:t>Whenever</w:t>
+      </w:r>
+      <w:r>
+        <w:rPr>
+          <w:sz w:val="24"/>
+          <w:szCs w:val="24"/>
+        </w:rPr>
+        <w:t xml:space="preserve"> we click on A-Z all the ingredients should be displayed.</w:t>
+      </w:r>
+    </w:p>
+    <w:p>
+      <w:pPr>
+        <w:ind w:left="720" w:hanging="720"/>
+        <w:rPr>
+          <w:sz w:val="24"/>
+          <w:szCs w:val="24"/>
+        </w:rPr>
+      </w:pPr>
+      <w:r>
+        <w:rPr>
+          <w:sz w:val="24"/>
+          <w:szCs w:val="24"/>
+        </w:rPr>
+        <w:t>3)</w:t>
+      </w:r>
+      <w:r>
+        <w:rPr>
+          <w:sz w:val="24"/>
+          <w:szCs w:val="24"/>
+        </w:rPr>
+        <w:tab/>
+        <w:t>Similarly, whenever the alphabet is selected the Ingredient list starting with the same alphabet should be displayed.</w:t>
+      </w:r>
+    </w:p>
+    <w:p>
+      <w:pPr>
+        <w:ind w:left="720" w:hanging="720"/>
+        <w:rPr>
+          <w:sz w:val="24"/>
+          <w:szCs w:val="24"/>
+        </w:rPr>
+      </w:pPr>
+      <w:r>
+        <w:rPr>
+          <w:sz w:val="24"/>
+          <w:szCs w:val="24"/>
+        </w:rPr>
+        <w:t>4)</w:t>
+      </w:r>
+      <w:r>
+        <w:rPr>
+          <w:sz w:val="24"/>
+          <w:szCs w:val="24"/>
+        </w:rPr>
+        <w:tab/>
+        <w:t>And a user should be able to select and deselect multiple checkboxes at the same time. (That is the user should be able to select multiple ingredients at the same time.)</w:t>
+      </w:r>
+    </w:p>
+    <w:p>
+      <w:pPr>
+        <w:ind w:left="720" w:hanging="720"/>
+        <w:rPr>
+          <w:sz w:val="24"/>
+          <w:szCs w:val="24"/>
+        </w:rPr>
+      </w:pPr>
+      <w:r>
+        <w:rPr>
+          <w:sz w:val="24"/>
+          <w:szCs w:val="24"/>
+        </w:rPr>
+        <w:t>5)</w:t>
+      </w:r>
+      <w:r>
+        <w:rPr>
+          <w:sz w:val="24"/>
+          <w:szCs w:val="24"/>
+        </w:rPr>
+        <w:tab/>
+        <w:t>As soon as the user selects the Ingredients the selected ingredients should be displayed at the bottom.</w:t>
+      </w:r>
+    </w:p>
+    <w:p>
+      <w:pPr>
+        <w:rPr>
+          <w:sz w:val="24"/>
+          <w:szCs w:val="24"/>
+        </w:rPr>
+      </w:pPr>
+      <w:r>
+        <w:rPr>
+          <w:sz w:val="24"/>
+          <w:szCs w:val="24"/>
+        </w:rPr>
+        <w:t>6)</w:t>
+      </w:r>
+      <w:r>
+        <w:rPr>
+          <w:sz w:val="24"/>
+          <w:szCs w:val="24"/>
+        </w:rPr>
+        <w:tab/>
+        <w:t>The user must be able to click the cross button to delete the Ingredient.</w:t>
+      </w:r>
+    </w:p>
+    <w:p>
+      <w:pPr>
+        <w:ind w:left="720" w:hanging="720"/>
+        <w:rPr>
+          <w:sz w:val="24"/>
+          <w:szCs w:val="24"/>
+        </w:rPr>
+      </w:pPr>
+      <w:r>
+        <w:rPr>
+          <w:sz w:val="24"/>
+          <w:szCs w:val="24"/>
+        </w:rPr>
+        <w:t>7)</w:t>
+      </w:r>
+      <w:r>
+        <w:rPr>
+          <w:sz w:val="24"/>
+          <w:szCs w:val="24"/>
+        </w:rPr>
+        <w:tab/>
+        <w:t xml:space="preserve">The user must be able to clear all the selected Ingredients when he clicks on Clear All </w:t>
+      </w:r>
+      <w:r>
+        <w:rPr>
+          <w:sz w:val="24"/>
+          <w:szCs w:val="24"/>
+        </w:rPr>
+        <w:t xml:space="preserve">         </w:t>
+      </w:r>
+      <w:r>
+        <w:rPr>
+          <w:sz w:val="24"/>
+          <w:szCs w:val="24"/>
+        </w:rPr>
+        <w:t>button.</w:t>
+      </w:r>
+    </w:p>
+    <w:p>
+      <w:pPr>
+        <w:rPr>
+          <w:sz w:val="24"/>
+          <w:szCs w:val="24"/>
+        </w:rPr>
+      </w:pPr>
+      <w:r>
+        <w:rPr>
+          <w:sz w:val="24"/>
+          <w:szCs w:val="24"/>
+        </w:rPr>
+        <w:t>8)</w:t>
+      </w:r>
+      <w:r>
+        <w:rPr>
+          <w:sz w:val="24"/>
+          <w:szCs w:val="24"/>
+        </w:rPr>
+        <w:tab/>
+        <w:t>The user must be able to Scroll down and up to see the Ingredient list.</w:t>
+      </w:r>
+    </w:p>
+    <w:p>
+      <w:pPr>
+        <w:rPr>
+          <w:sz w:val="24"/>
+          <w:szCs w:val="24"/>
+        </w:rPr>
+      </w:pPr>
+      <w:r>
+        <w:rPr>
+          <w:sz w:val="24"/>
+          <w:szCs w:val="24"/>
+        </w:rPr>
+        <w:t>9)</w:t>
+      </w:r>
+      <w:r>
+        <w:rPr>
+          <w:sz w:val="24"/>
+          <w:szCs w:val="24"/>
+        </w:rPr>
+        <w:tab/>
+        <w:t>The user must be able to Scroll down and up to see the Ingredient Alphabet list.</w:t>
+      </w:r>
+    </w:p>
+    <w:p>
+      <w:pPr>
+        <w:rPr>
+          <w:sz w:val="24"/>
+          <w:szCs w:val="24"/>
+        </w:rPr>
+      </w:pPr>
+      <w:r>
+        <w:rPr>
+          <w:sz w:val="24"/>
+          <w:szCs w:val="24"/>
+        </w:rPr>
+        <w:t>10)</w:t>
+      </w:r>
+      <w:r>
+        <w:rPr>
+          <w:sz w:val="24"/>
+          <w:szCs w:val="24"/>
+        </w:rPr>
+        <w:tab/>
+        <w:t xml:space="preserve"> The user must be able to Scroll down and up to see the selected Ingredient list.</w:t>
+      </w:r>
+    </w:p>
+    <w:p>
+      <w:pPr>
+        <w:ind w:left="720" w:hanging="720"/>
+        <w:rPr>
+          <w:sz w:val="24"/>
+          <w:szCs w:val="24"/>
+        </w:rPr>
+      </w:pPr>
+      <w:r>
+        <w:rPr>
+          <w:sz w:val="24"/>
+          <w:szCs w:val="24"/>
+        </w:rPr>
+        <w:t>11)</w:t>
+      </w:r>
+      <w:r>
+        <w:rPr>
+          <w:sz w:val="24"/>
+          <w:szCs w:val="24"/>
+        </w:rPr>
+        <w:tab/>
+        <w:t xml:space="preserve">The search bar should be able to search the ingredients of the selected Alphabet. </w:t>
+      </w:r>
       <w:bookmarkStart w:id="0" w:name="_GoBack"/>
       <w:bookmarkEnd w:id="0"/>
       <w:r>
@@ -618,18 +1014,8 @@
           <w:sz w:val="24"/>
           <w:szCs w:val="24"/>
         </w:rPr>
-        <w:t>to any other page.</w:t>
-      </w:r>
-    </w:p>
-    <w:p>
-      <w:pPr>
-        <w:pStyle w:val="ListParagraph"/>
-        <w:ind w:left="735"/>
-        <w:rPr>
-          <w:sz w:val="24"/>
-          <w:szCs w:val="24"/>
-        </w:rPr>
-      </w:pPr>
+        <w:t>Suppose we are on the Alphabet A, it should be able to search the ingredients with alphabet A. If we are on Alphabet A-Z the user should be able to search the all the ingredients.</w:t>
+      </w:r>
     </w:p>
     <w:p>
       <w:pPr>

</xml_diff>

<commit_message>
Updated Test Cases/UnitTestCases.docx for Feed Stuffs
</commit_message>
<xml_diff>
--- a/Test Cases/UnitTestCases.docx
+++ b/Test Cases/UnitTestCases.docx
@@ -692,12 +692,26 @@
           <w:bCs/>
           <w:i/>
           <w:iCs/>
-          <w:sz w:val="36"/>
-          <w:szCs w:val="36"/>
+          <w:sz w:val="32"/>
+          <w:szCs w:val="32"/>
           <w:u w:val="single"/>
         </w:rPr>
       </w:pPr>
       <w:r>
+        <w:rPr>
+          <w:b/>
+          <w:bCs/>
+          <w:i/>
+          <w:iCs/>
+          <w:sz w:val="32"/>
+          <w:szCs w:val="32"/>
+          <w:u w:val="single"/>
+        </w:rPr>
+        <w:t>Positive:</w:t>
+      </w:r>
+    </w:p>
+    <w:p>
+      <w:pPr>
         <w:rPr>
           <w:b/>
           <w:bCs/>
@@ -707,21 +721,9 @@
           <w:szCs w:val="36"/>
           <w:u w:val="single"/>
         </w:rPr>
-        <w:t>Positive:</w:t>
-      </w:r>
-    </w:p>
-    <w:p>
-      <w:pPr>
-        <w:rPr>
-          <w:b/>
-          <w:bCs/>
-          <w:i/>
-          <w:iCs/>
-          <w:sz w:val="36"/>
-          <w:szCs w:val="36"/>
-          <w:u w:val="single"/>
-        </w:rPr>
-      </w:pPr>
+      </w:pPr>
+      <w:bookmarkStart w:id="0" w:name="_GoBack"/>
+      <w:bookmarkEnd w:id="0"/>
     </w:p>
     <w:p>
       <w:pPr>
@@ -766,20 +768,7 @@
           <w:szCs w:val="24"/>
         </w:rPr>
         <w:tab/>
-      </w:r>
-      <w:r>
-        <w:rPr>
-          <w:sz w:val="24"/>
-          <w:szCs w:val="24"/>
-        </w:rPr>
-        <w:t>Whenever</w:t>
-      </w:r>
-      <w:r>
-        <w:rPr>
-          <w:sz w:val="24"/>
-          <w:szCs w:val="24"/>
-        </w:rPr>
-        <w:t xml:space="preserve"> we click on A-Z all the ingredients should be displayed.</w:t>
+        <w:t>Whenever we click on A-Z all the ingredients should be displayed.</w:t>
       </w:r>
     </w:p>
     <w:p>
@@ -1005,16 +994,7 @@
           <w:szCs w:val="24"/>
         </w:rPr>
         <w:tab/>
-        <w:t xml:space="preserve">The search bar should be able to search the ingredients of the selected Alphabet. </w:t>
-      </w:r>
-      <w:bookmarkStart w:id="0" w:name="_GoBack"/>
-      <w:bookmarkEnd w:id="0"/>
-      <w:r>
-        <w:rPr>
-          <w:sz w:val="24"/>
-          <w:szCs w:val="24"/>
-        </w:rPr>
-        <w:t>Suppose we are on the Alphabet A, it should be able to search the ingredients with alphabet A. If we are on Alphabet A-Z the user should be able to search the all the ingredients.</w:t>
+        <w:t>The search bar should be able to search the ingredients of the selected Alphabet. Suppose we are on the Alphabet A, it should be able to search the ingredients with alphabet A. If we are on Alphabet A-Z the user should be able to search the all the ingredients.</w:t>
       </w:r>
     </w:p>
     <w:p>

</xml_diff>

<commit_message>
Updated negative cases for feedstuff page.
</commit_message>
<xml_diff>
--- a/Test Cases/UnitTestCases.docx
+++ b/Test Cases/UnitTestCases.docx
@@ -4,6 +4,7 @@
   <w:body>
     <w:p>
       <w:pPr>
+        <w:jc w:val="both"/>
         <w:rPr>
           <w:b/>
           <w:i/>
@@ -25,6 +26,7 @@
     </w:p>
     <w:p>
       <w:pPr>
+        <w:jc w:val="both"/>
         <w:rPr>
           <w:b/>
           <w:i/>
@@ -86,6 +88,7 @@
     </w:p>
     <w:p>
       <w:pPr>
+        <w:jc w:val="both"/>
         <w:rPr>
           <w:b/>
           <w:i/>
@@ -112,6 +115,7 @@
           <w:ilvl w:val="0"/>
           <w:numId w:val="1"/>
         </w:numPr>
+        <w:jc w:val="both"/>
         <w:rPr>
           <w:sz w:val="24"/>
           <w:szCs w:val="24"/>
@@ -132,6 +136,7 @@
           <w:ilvl w:val="0"/>
           <w:numId w:val="1"/>
         </w:numPr>
+        <w:jc w:val="both"/>
         <w:rPr>
           <w:sz w:val="24"/>
           <w:szCs w:val="24"/>
@@ -152,6 +157,7 @@
           <w:ilvl w:val="0"/>
           <w:numId w:val="1"/>
         </w:numPr>
+        <w:jc w:val="both"/>
         <w:rPr>
           <w:sz w:val="24"/>
           <w:szCs w:val="24"/>
@@ -172,6 +178,7 @@
           <w:ilvl w:val="0"/>
           <w:numId w:val="1"/>
         </w:numPr>
+        <w:jc w:val="both"/>
         <w:rPr>
           <w:sz w:val="24"/>
           <w:szCs w:val="24"/>
@@ -192,6 +199,7 @@
           <w:ilvl w:val="0"/>
           <w:numId w:val="1"/>
         </w:numPr>
+        <w:jc w:val="both"/>
         <w:rPr>
           <w:sz w:val="24"/>
           <w:szCs w:val="24"/>
@@ -212,6 +220,7 @@
           <w:ilvl w:val="0"/>
           <w:numId w:val="1"/>
         </w:numPr>
+        <w:jc w:val="both"/>
         <w:rPr>
           <w:sz w:val="24"/>
           <w:szCs w:val="24"/>
@@ -232,6 +241,7 @@
           <w:ilvl w:val="0"/>
           <w:numId w:val="1"/>
         </w:numPr>
+        <w:jc w:val="both"/>
         <w:rPr>
           <w:sz w:val="24"/>
           <w:szCs w:val="24"/>
@@ -266,6 +276,7 @@
           <w:ilvl w:val="0"/>
           <w:numId w:val="1"/>
         </w:numPr>
+        <w:jc w:val="both"/>
         <w:rPr>
           <w:sz w:val="24"/>
           <w:szCs w:val="24"/>
@@ -286,6 +297,7 @@
           <w:ilvl w:val="0"/>
           <w:numId w:val="1"/>
         </w:numPr>
+        <w:jc w:val="both"/>
         <w:rPr>
           <w:sz w:val="24"/>
           <w:szCs w:val="24"/>
@@ -320,6 +332,7 @@
           <w:ilvl w:val="0"/>
           <w:numId w:val="1"/>
         </w:numPr>
+        <w:jc w:val="both"/>
         <w:rPr>
           <w:sz w:val="24"/>
           <w:szCs w:val="24"/>
@@ -342,6 +355,7 @@
     </w:p>
     <w:p>
       <w:pPr>
+        <w:jc w:val="both"/>
         <w:rPr>
           <w:b/>
           <w:bCs/>
@@ -367,18 +381,12 @@
     </w:p>
     <w:p>
       <w:pPr>
-        <w:rPr>
-          <w:sz w:val="24"/>
-          <w:szCs w:val="24"/>
-        </w:rPr>
-      </w:pPr>
-      <w:r>
-        <w:rPr>
-          <w:sz w:val="24"/>
-          <w:szCs w:val="24"/>
-        </w:rPr>
-        <w:t xml:space="preserve">        </w:t>
-      </w:r>
+        <w:jc w:val="both"/>
+        <w:rPr>
+          <w:sz w:val="24"/>
+          <w:szCs w:val="24"/>
+        </w:rPr>
+      </w:pPr>
       <w:r>
         <w:rPr>
           <w:sz w:val="24"/>
@@ -397,18 +405,12 @@
     </w:p>
     <w:p>
       <w:pPr>
-        <w:rPr>
-          <w:sz w:val="24"/>
-          <w:szCs w:val="24"/>
-        </w:rPr>
-      </w:pPr>
-      <w:r>
-        <w:rPr>
-          <w:sz w:val="24"/>
-          <w:szCs w:val="24"/>
-        </w:rPr>
-        <w:t xml:space="preserve">        </w:t>
-      </w:r>
+        <w:jc w:val="both"/>
+        <w:rPr>
+          <w:sz w:val="24"/>
+          <w:szCs w:val="24"/>
+        </w:rPr>
+      </w:pPr>
       <w:r>
         <w:rPr>
           <w:sz w:val="24"/>
@@ -427,18 +429,12 @@
     </w:p>
     <w:p>
       <w:pPr>
-        <w:rPr>
-          <w:sz w:val="24"/>
-          <w:szCs w:val="24"/>
-        </w:rPr>
-      </w:pPr>
-      <w:r>
-        <w:rPr>
-          <w:sz w:val="24"/>
-          <w:szCs w:val="24"/>
-        </w:rPr>
-        <w:t xml:space="preserve">        </w:t>
-      </w:r>
+        <w:jc w:val="both"/>
+        <w:rPr>
+          <w:sz w:val="24"/>
+          <w:szCs w:val="24"/>
+        </w:rPr>
+      </w:pPr>
       <w:r>
         <w:rPr>
           <w:sz w:val="24"/>
@@ -457,18 +453,12 @@
     </w:p>
     <w:p>
       <w:pPr>
-        <w:rPr>
-          <w:sz w:val="24"/>
-          <w:szCs w:val="24"/>
-        </w:rPr>
-      </w:pPr>
-      <w:r>
-        <w:rPr>
-          <w:sz w:val="24"/>
-          <w:szCs w:val="24"/>
-        </w:rPr>
-        <w:t xml:space="preserve">        </w:t>
-      </w:r>
+        <w:jc w:val="both"/>
+        <w:rPr>
+          <w:sz w:val="24"/>
+          <w:szCs w:val="24"/>
+        </w:rPr>
+      </w:pPr>
       <w:r>
         <w:rPr>
           <w:sz w:val="24"/>
@@ -487,18 +477,12 @@
     </w:p>
     <w:p>
       <w:pPr>
-        <w:rPr>
-          <w:sz w:val="24"/>
-          <w:szCs w:val="24"/>
-        </w:rPr>
-      </w:pPr>
-      <w:r>
-        <w:rPr>
-          <w:sz w:val="24"/>
-          <w:szCs w:val="24"/>
-        </w:rPr>
-        <w:t xml:space="preserve">        </w:t>
-      </w:r>
+        <w:jc w:val="both"/>
+        <w:rPr>
+          <w:sz w:val="24"/>
+          <w:szCs w:val="24"/>
+        </w:rPr>
+      </w:pPr>
       <w:r>
         <w:rPr>
           <w:sz w:val="24"/>
@@ -517,18 +501,12 @@
     </w:p>
     <w:p>
       <w:pPr>
-        <w:rPr>
-          <w:sz w:val="24"/>
-          <w:szCs w:val="24"/>
-        </w:rPr>
-      </w:pPr>
-      <w:r>
-        <w:rPr>
-          <w:sz w:val="24"/>
-          <w:szCs w:val="24"/>
-        </w:rPr>
-        <w:t xml:space="preserve">        </w:t>
-      </w:r>
+        <w:jc w:val="both"/>
+        <w:rPr>
+          <w:sz w:val="24"/>
+          <w:szCs w:val="24"/>
+        </w:rPr>
+      </w:pPr>
       <w:r>
         <w:rPr>
           <w:sz w:val="24"/>
@@ -547,18 +525,12 @@
     </w:p>
     <w:p>
       <w:pPr>
-        <w:rPr>
-          <w:sz w:val="24"/>
-          <w:szCs w:val="24"/>
-        </w:rPr>
-      </w:pPr>
-      <w:r>
-        <w:rPr>
-          <w:sz w:val="24"/>
-          <w:szCs w:val="24"/>
-        </w:rPr>
-        <w:t xml:space="preserve">        </w:t>
-      </w:r>
+        <w:jc w:val="both"/>
+        <w:rPr>
+          <w:sz w:val="24"/>
+          <w:szCs w:val="24"/>
+        </w:rPr>
+      </w:pPr>
       <w:r>
         <w:rPr>
           <w:sz w:val="24"/>
@@ -577,18 +549,12 @@
     </w:p>
     <w:p>
       <w:pPr>
-        <w:rPr>
-          <w:sz w:val="24"/>
-          <w:szCs w:val="24"/>
-        </w:rPr>
-      </w:pPr>
-      <w:r>
-        <w:rPr>
-          <w:sz w:val="24"/>
-          <w:szCs w:val="24"/>
-        </w:rPr>
-        <w:t xml:space="preserve">        </w:t>
-      </w:r>
+        <w:jc w:val="both"/>
+        <w:rPr>
+          <w:sz w:val="24"/>
+          <w:szCs w:val="24"/>
+        </w:rPr>
+      </w:pPr>
       <w:r>
         <w:rPr>
           <w:sz w:val="24"/>
@@ -621,46 +587,52 @@
     </w:p>
     <w:p>
       <w:pPr>
-        <w:rPr>
-          <w:sz w:val="24"/>
-          <w:szCs w:val="24"/>
-        </w:rPr>
-      </w:pPr>
-    </w:p>
-    <w:p>
-      <w:pPr>
-        <w:rPr>
-          <w:sz w:val="24"/>
-          <w:szCs w:val="24"/>
-        </w:rPr>
-      </w:pPr>
-    </w:p>
-    <w:p>
-      <w:pPr>
-        <w:rPr>
-          <w:sz w:val="24"/>
-          <w:szCs w:val="24"/>
-        </w:rPr>
-      </w:pPr>
-    </w:p>
-    <w:p>
-      <w:pPr>
-        <w:rPr>
-          <w:sz w:val="24"/>
-          <w:szCs w:val="24"/>
-        </w:rPr>
-      </w:pPr>
-    </w:p>
-    <w:p>
-      <w:pPr>
-        <w:rPr>
-          <w:sz w:val="24"/>
-          <w:szCs w:val="24"/>
-        </w:rPr>
-      </w:pPr>
-    </w:p>
-    <w:p>
-      <w:pPr>
+        <w:jc w:val="both"/>
+        <w:rPr>
+          <w:sz w:val="24"/>
+          <w:szCs w:val="24"/>
+        </w:rPr>
+      </w:pPr>
+    </w:p>
+    <w:p>
+      <w:pPr>
+        <w:jc w:val="both"/>
+        <w:rPr>
+          <w:sz w:val="24"/>
+          <w:szCs w:val="24"/>
+        </w:rPr>
+      </w:pPr>
+    </w:p>
+    <w:p>
+      <w:pPr>
+        <w:jc w:val="both"/>
+        <w:rPr>
+          <w:sz w:val="24"/>
+          <w:szCs w:val="24"/>
+        </w:rPr>
+      </w:pPr>
+    </w:p>
+    <w:p>
+      <w:pPr>
+        <w:jc w:val="both"/>
+        <w:rPr>
+          <w:sz w:val="24"/>
+          <w:szCs w:val="24"/>
+        </w:rPr>
+      </w:pPr>
+    </w:p>
+    <w:p>
+      <w:pPr>
+        <w:jc w:val="both"/>
+        <w:rPr>
+          <w:sz w:val="24"/>
+          <w:szCs w:val="24"/>
+        </w:rPr>
+      </w:pPr>
+    </w:p>
+    <w:p>
+      <w:pPr>
+        <w:jc w:val="both"/>
         <w:rPr>
           <w:b/>
           <w:bCs/>
@@ -687,6 +659,7 @@
     </w:p>
     <w:p>
       <w:pPr>
+        <w:jc w:val="both"/>
         <w:rPr>
           <w:b/>
           <w:bCs/>
@@ -712,6 +685,7 @@
     </w:p>
     <w:p>
       <w:pPr>
+        <w:jc w:val="both"/>
         <w:rPr>
           <w:b/>
           <w:bCs/>
@@ -722,283 +696,714 @@
           <w:u w:val="single"/>
         </w:rPr>
       </w:pPr>
+    </w:p>
+    <w:p>
+      <w:pPr>
+        <w:jc w:val="both"/>
+        <w:rPr>
+          <w:sz w:val="24"/>
+          <w:szCs w:val="24"/>
+        </w:rPr>
+      </w:pPr>
+      <w:r>
+        <w:rPr>
+          <w:sz w:val="24"/>
+          <w:szCs w:val="24"/>
+        </w:rPr>
+        <w:t>1)</w:t>
+      </w:r>
+      <w:r>
+        <w:rPr>
+          <w:sz w:val="24"/>
+          <w:szCs w:val="24"/>
+        </w:rPr>
+        <w:tab/>
+        <w:t>The Feedstuff page should be able to show the same Feedstuff page.</w:t>
+      </w:r>
+    </w:p>
+    <w:p>
+      <w:pPr>
+        <w:jc w:val="both"/>
+        <w:rPr>
+          <w:sz w:val="24"/>
+          <w:szCs w:val="24"/>
+        </w:rPr>
+      </w:pPr>
+      <w:r>
+        <w:rPr>
+          <w:sz w:val="24"/>
+          <w:szCs w:val="24"/>
+        </w:rPr>
+        <w:t>2)</w:t>
+      </w:r>
+      <w:r>
+        <w:rPr>
+          <w:sz w:val="24"/>
+          <w:szCs w:val="24"/>
+        </w:rPr>
+        <w:tab/>
+        <w:t>Whenever we click on A-Z all the ingredients should be displayed.</w:t>
+      </w:r>
+    </w:p>
+    <w:p>
+      <w:pPr>
+        <w:ind w:left="720" w:hanging="720"/>
+        <w:jc w:val="both"/>
+        <w:rPr>
+          <w:sz w:val="24"/>
+          <w:szCs w:val="24"/>
+        </w:rPr>
+      </w:pPr>
+      <w:r>
+        <w:rPr>
+          <w:sz w:val="24"/>
+          <w:szCs w:val="24"/>
+        </w:rPr>
+        <w:t>3)</w:t>
+      </w:r>
+      <w:r>
+        <w:rPr>
+          <w:sz w:val="24"/>
+          <w:szCs w:val="24"/>
+        </w:rPr>
+        <w:tab/>
+        <w:t>Similarly, whenever the alphabet is selected the Ingredient list starting with the same alphabet should be displayed.</w:t>
+      </w:r>
+    </w:p>
+    <w:p>
+      <w:pPr>
+        <w:ind w:left="720" w:hanging="720"/>
+        <w:jc w:val="both"/>
+        <w:rPr>
+          <w:sz w:val="24"/>
+          <w:szCs w:val="24"/>
+        </w:rPr>
+      </w:pPr>
+      <w:r>
+        <w:rPr>
+          <w:sz w:val="24"/>
+          <w:szCs w:val="24"/>
+        </w:rPr>
+        <w:t>4)</w:t>
+      </w:r>
+      <w:r>
+        <w:rPr>
+          <w:sz w:val="24"/>
+          <w:szCs w:val="24"/>
+        </w:rPr>
+        <w:tab/>
+        <w:t>And a user should be able to select and deselect multiple checkboxes at the same time. (That is the user should be able to select multiple ingredients at the same time.)</w:t>
+      </w:r>
+    </w:p>
+    <w:p>
+      <w:pPr>
+        <w:ind w:left="720" w:hanging="720"/>
+        <w:jc w:val="both"/>
+        <w:rPr>
+          <w:sz w:val="24"/>
+          <w:szCs w:val="24"/>
+        </w:rPr>
+      </w:pPr>
+      <w:r>
+        <w:rPr>
+          <w:sz w:val="24"/>
+          <w:szCs w:val="24"/>
+        </w:rPr>
+        <w:t>5)</w:t>
+      </w:r>
+      <w:r>
+        <w:rPr>
+          <w:sz w:val="24"/>
+          <w:szCs w:val="24"/>
+        </w:rPr>
+        <w:tab/>
+        <w:t>As soon as the user selects the Ingredients the selected ingredients should be displayed at the bottom.</w:t>
+      </w:r>
+    </w:p>
+    <w:p>
+      <w:pPr>
+        <w:jc w:val="both"/>
+        <w:rPr>
+          <w:sz w:val="24"/>
+          <w:szCs w:val="24"/>
+        </w:rPr>
+      </w:pPr>
+      <w:r>
+        <w:rPr>
+          <w:sz w:val="24"/>
+          <w:szCs w:val="24"/>
+        </w:rPr>
+        <w:t>6)</w:t>
+      </w:r>
+      <w:r>
+        <w:rPr>
+          <w:sz w:val="24"/>
+          <w:szCs w:val="24"/>
+        </w:rPr>
+        <w:tab/>
+        <w:t>The user must be able to click the cross button to delete the Ingredient.</w:t>
+      </w:r>
+    </w:p>
+    <w:p>
+      <w:pPr>
+        <w:ind w:left="720" w:hanging="720"/>
+        <w:jc w:val="both"/>
+        <w:rPr>
+          <w:sz w:val="24"/>
+          <w:szCs w:val="24"/>
+        </w:rPr>
+      </w:pPr>
+      <w:r>
+        <w:rPr>
+          <w:sz w:val="24"/>
+          <w:szCs w:val="24"/>
+        </w:rPr>
+        <w:t>7)</w:t>
+      </w:r>
+      <w:r>
+        <w:rPr>
+          <w:sz w:val="24"/>
+          <w:szCs w:val="24"/>
+        </w:rPr>
+        <w:tab/>
+        <w:t xml:space="preserve">The user must be able to clear all the selected Ingredients when he clicks on Clear All </w:t>
+      </w:r>
+      <w:r>
+        <w:rPr>
+          <w:sz w:val="24"/>
+          <w:szCs w:val="24"/>
+        </w:rPr>
+        <w:t xml:space="preserve">         </w:t>
+      </w:r>
+      <w:r>
+        <w:rPr>
+          <w:sz w:val="24"/>
+          <w:szCs w:val="24"/>
+        </w:rPr>
+        <w:t>button.</w:t>
+      </w:r>
+    </w:p>
+    <w:p>
+      <w:pPr>
+        <w:jc w:val="both"/>
+        <w:rPr>
+          <w:sz w:val="24"/>
+          <w:szCs w:val="24"/>
+        </w:rPr>
+      </w:pPr>
+      <w:r>
+        <w:rPr>
+          <w:sz w:val="24"/>
+          <w:szCs w:val="24"/>
+        </w:rPr>
+        <w:t>8)</w:t>
+      </w:r>
+      <w:r>
+        <w:rPr>
+          <w:sz w:val="24"/>
+          <w:szCs w:val="24"/>
+        </w:rPr>
+        <w:tab/>
+        <w:t>The user must be able to Scroll down and up to see the Ingredient list.</w:t>
+      </w:r>
+    </w:p>
+    <w:p>
+      <w:pPr>
+        <w:jc w:val="both"/>
+        <w:rPr>
+          <w:sz w:val="24"/>
+          <w:szCs w:val="24"/>
+        </w:rPr>
+      </w:pPr>
+      <w:r>
+        <w:rPr>
+          <w:sz w:val="24"/>
+          <w:szCs w:val="24"/>
+        </w:rPr>
+        <w:t>9)</w:t>
+      </w:r>
+      <w:r>
+        <w:rPr>
+          <w:sz w:val="24"/>
+          <w:szCs w:val="24"/>
+        </w:rPr>
+        <w:tab/>
+        <w:t>The user must be able to Scroll down and up to see the Ingredient Alphabet list.</w:t>
+      </w:r>
+    </w:p>
+    <w:p>
+      <w:pPr>
+        <w:jc w:val="both"/>
+        <w:rPr>
+          <w:sz w:val="24"/>
+          <w:szCs w:val="24"/>
+        </w:rPr>
+      </w:pPr>
+      <w:r>
+        <w:rPr>
+          <w:sz w:val="24"/>
+          <w:szCs w:val="24"/>
+        </w:rPr>
+        <w:t>10)</w:t>
+      </w:r>
+      <w:r>
+        <w:rPr>
+          <w:sz w:val="24"/>
+          <w:szCs w:val="24"/>
+        </w:rPr>
+        <w:tab/>
+        <w:t xml:space="preserve"> The user must be able to Scroll down and up to see the selected Ingredient list.</w:t>
+      </w:r>
+    </w:p>
+    <w:p>
+      <w:pPr>
+        <w:ind w:left="720" w:hanging="720"/>
+        <w:jc w:val="both"/>
+        <w:rPr>
+          <w:sz w:val="24"/>
+          <w:szCs w:val="24"/>
+        </w:rPr>
+      </w:pPr>
+      <w:r>
+        <w:rPr>
+          <w:sz w:val="24"/>
+          <w:szCs w:val="24"/>
+        </w:rPr>
+        <w:t>11)</w:t>
+      </w:r>
+      <w:r>
+        <w:rPr>
+          <w:sz w:val="24"/>
+          <w:szCs w:val="24"/>
+        </w:rPr>
+        <w:tab/>
+        <w:t>The search bar should be able to search the ingredients of the selected Alphabet. Suppose we are on the Alphabet A, it should be able to search the ingredients with alphabet A. If we are on Alphabet A-Z the user should be able to search the all the ingredients.</w:t>
+      </w:r>
+    </w:p>
+    <w:p>
+      <w:pPr>
+        <w:ind w:left="720" w:hanging="720"/>
+        <w:jc w:val="both"/>
+        <w:rPr>
+          <w:sz w:val="24"/>
+          <w:szCs w:val="24"/>
+        </w:rPr>
+      </w:pPr>
+    </w:p>
+    <w:p>
+      <w:pPr>
+        <w:jc w:val="both"/>
+        <w:rPr>
+          <w:b/>
+          <w:bCs/>
+          <w:i/>
+          <w:iCs/>
+          <w:sz w:val="36"/>
+          <w:szCs w:val="36"/>
+          <w:u w:val="single"/>
+        </w:rPr>
+      </w:pPr>
+      <w:r>
+        <w:rPr>
+          <w:b/>
+          <w:bCs/>
+          <w:i/>
+          <w:iCs/>
+          <w:sz w:val="36"/>
+          <w:szCs w:val="36"/>
+          <w:u w:val="single"/>
+        </w:rPr>
+        <w:t>Negative:</w:t>
+      </w:r>
+    </w:p>
+    <w:p>
+      <w:pPr>
+        <w:ind w:left="720" w:hanging="720"/>
+        <w:jc w:val="both"/>
+        <w:rPr>
+          <w:sz w:val="24"/>
+          <w:szCs w:val="24"/>
+        </w:rPr>
+      </w:pPr>
+      <w:r>
+        <w:rPr>
+          <w:sz w:val="24"/>
+          <w:szCs w:val="24"/>
+        </w:rPr>
+        <w:t xml:space="preserve">1) </w:t>
+      </w:r>
+      <w:r>
+        <w:rPr>
+          <w:sz w:val="24"/>
+          <w:szCs w:val="24"/>
+        </w:rPr>
+        <w:t>Whenever</w:t>
+      </w:r>
+      <w:r>
+        <w:rPr>
+          <w:sz w:val="24"/>
+          <w:szCs w:val="24"/>
+        </w:rPr>
+        <w:t xml:space="preserve"> we click on A-Z the ingredients with only particular letter should not be displayed.</w:t>
+      </w:r>
+    </w:p>
+    <w:p>
+      <w:pPr>
+        <w:ind w:left="720" w:hanging="720"/>
+        <w:jc w:val="both"/>
+        <w:rPr>
+          <w:sz w:val="24"/>
+          <w:szCs w:val="24"/>
+        </w:rPr>
+      </w:pPr>
+      <w:r>
+        <w:rPr>
+          <w:sz w:val="24"/>
+          <w:szCs w:val="24"/>
+        </w:rPr>
+        <w:t xml:space="preserve">2) </w:t>
+      </w:r>
+      <w:r>
+        <w:rPr>
+          <w:sz w:val="24"/>
+          <w:szCs w:val="24"/>
+        </w:rPr>
+        <w:t>W</w:t>
+      </w:r>
+      <w:r>
+        <w:rPr>
+          <w:sz w:val="24"/>
+          <w:szCs w:val="24"/>
+        </w:rPr>
+        <w:t xml:space="preserve">hen we select a </w:t>
+      </w:r>
+      <w:proofErr w:type="gramStart"/>
+      <w:r>
+        <w:rPr>
+          <w:sz w:val="24"/>
+          <w:szCs w:val="24"/>
+        </w:rPr>
+        <w:t>particular letter</w:t>
+      </w:r>
+      <w:proofErr w:type="gramEnd"/>
+      <w:r>
+        <w:rPr>
+          <w:sz w:val="24"/>
+          <w:szCs w:val="24"/>
+        </w:rPr>
+        <w:t xml:space="preserve"> the ingredients with all the letters should not be</w:t>
+      </w:r>
+      <w:r>
+        <w:rPr>
+          <w:sz w:val="24"/>
+          <w:szCs w:val="24"/>
+        </w:rPr>
+        <w:t xml:space="preserve"> </w:t>
+      </w:r>
+      <w:r>
+        <w:rPr>
+          <w:sz w:val="24"/>
+          <w:szCs w:val="24"/>
+        </w:rPr>
+        <w:t>displayed.</w:t>
+      </w:r>
+    </w:p>
+    <w:p>
+      <w:pPr>
+        <w:ind w:left="720" w:hanging="720"/>
+        <w:jc w:val="both"/>
+        <w:rPr>
+          <w:sz w:val="24"/>
+          <w:szCs w:val="24"/>
+        </w:rPr>
+      </w:pPr>
+      <w:r>
+        <w:rPr>
+          <w:sz w:val="24"/>
+          <w:szCs w:val="24"/>
+        </w:rPr>
+        <w:t xml:space="preserve">3) </w:t>
+      </w:r>
+      <w:r>
+        <w:rPr>
+          <w:sz w:val="24"/>
+          <w:szCs w:val="24"/>
+        </w:rPr>
+        <w:t>W</w:t>
+      </w:r>
+      <w:r>
+        <w:rPr>
+          <w:sz w:val="24"/>
+          <w:szCs w:val="24"/>
+        </w:rPr>
+        <w:t>henever</w:t>
+      </w:r>
+      <w:r>
+        <w:rPr>
+          <w:sz w:val="24"/>
+          <w:szCs w:val="24"/>
+        </w:rPr>
+        <w:t xml:space="preserve"> we search the ingredients there is an advance search which </w:t>
+      </w:r>
+      <w:r>
+        <w:rPr>
+          <w:sz w:val="24"/>
+          <w:szCs w:val="24"/>
+        </w:rPr>
+        <w:t>shouldn’t</w:t>
+      </w:r>
+      <w:r>
+        <w:rPr>
+          <w:sz w:val="24"/>
+          <w:szCs w:val="24"/>
+        </w:rPr>
+        <w:t xml:space="preserve"> allow other</w:t>
+      </w:r>
+      <w:r>
+        <w:rPr>
+          <w:sz w:val="24"/>
+          <w:szCs w:val="24"/>
+        </w:rPr>
+        <w:t xml:space="preserve"> </w:t>
+      </w:r>
+      <w:r>
+        <w:rPr>
+          <w:sz w:val="24"/>
+          <w:szCs w:val="24"/>
+        </w:rPr>
+        <w:t>letters to search</w:t>
+      </w:r>
+    </w:p>
+    <w:p>
+      <w:pPr>
+        <w:ind w:left="720" w:hanging="720"/>
+        <w:jc w:val="both"/>
+        <w:rPr>
+          <w:sz w:val="24"/>
+          <w:szCs w:val="24"/>
+        </w:rPr>
+      </w:pPr>
+      <w:r>
+        <w:rPr>
+          <w:sz w:val="24"/>
+          <w:szCs w:val="24"/>
+        </w:rPr>
+        <w:t>4)</w:t>
+      </w:r>
+      <w:r>
+        <w:rPr>
+          <w:sz w:val="24"/>
+          <w:szCs w:val="24"/>
+        </w:rPr>
+        <w:t>Whenever</w:t>
+      </w:r>
+      <w:r>
+        <w:rPr>
+          <w:sz w:val="24"/>
+          <w:szCs w:val="24"/>
+        </w:rPr>
+        <w:t xml:space="preserve"> we select </w:t>
+      </w:r>
+      <w:r>
+        <w:rPr>
+          <w:sz w:val="24"/>
+          <w:szCs w:val="24"/>
+        </w:rPr>
+        <w:t>an</w:t>
+      </w:r>
+      <w:r>
+        <w:rPr>
+          <w:sz w:val="24"/>
+          <w:szCs w:val="24"/>
+        </w:rPr>
+        <w:t xml:space="preserve"> ingredient that should display and when we select the second ingredient the first ingredient should not be deselected.</w:t>
+      </w:r>
+    </w:p>
+    <w:p>
+      <w:pPr>
+        <w:ind w:left="720" w:hanging="720"/>
+        <w:jc w:val="both"/>
+        <w:rPr>
+          <w:sz w:val="24"/>
+          <w:szCs w:val="24"/>
+        </w:rPr>
+      </w:pPr>
+      <w:r>
+        <w:rPr>
+          <w:sz w:val="24"/>
+          <w:szCs w:val="24"/>
+        </w:rPr>
+        <w:t>5)</w:t>
+      </w:r>
+      <w:r>
+        <w:rPr>
+          <w:sz w:val="24"/>
+          <w:szCs w:val="24"/>
+        </w:rPr>
+        <w:t>Whenever</w:t>
+      </w:r>
+      <w:r>
+        <w:rPr>
+          <w:sz w:val="24"/>
+          <w:szCs w:val="24"/>
+        </w:rPr>
+        <w:t xml:space="preserve"> we select next button it should not navigate to cattle weight page.</w:t>
+      </w:r>
+    </w:p>
+    <w:p>
+      <w:pPr>
+        <w:ind w:left="720" w:hanging="720"/>
+        <w:jc w:val="both"/>
+        <w:rPr>
+          <w:sz w:val="24"/>
+          <w:szCs w:val="24"/>
+        </w:rPr>
+      </w:pPr>
+      <w:r>
+        <w:rPr>
+          <w:sz w:val="24"/>
+          <w:szCs w:val="24"/>
+        </w:rPr>
+        <w:lastRenderedPageBreak/>
+        <w:t>6)</w:t>
+      </w:r>
+      <w:r>
+        <w:rPr>
+          <w:sz w:val="24"/>
+          <w:szCs w:val="24"/>
+        </w:rPr>
+        <w:t>Whenever</w:t>
+      </w:r>
+      <w:r>
+        <w:rPr>
+          <w:sz w:val="24"/>
+          <w:szCs w:val="24"/>
+        </w:rPr>
+        <w:t xml:space="preserve"> we select next button it should not navigate to Ration weight page.</w:t>
+      </w:r>
+    </w:p>
+    <w:p>
+      <w:pPr>
+        <w:ind w:left="720" w:hanging="720"/>
+        <w:jc w:val="both"/>
+        <w:rPr>
+          <w:sz w:val="24"/>
+          <w:szCs w:val="24"/>
+        </w:rPr>
+      </w:pPr>
+      <w:r>
+        <w:rPr>
+          <w:sz w:val="24"/>
+          <w:szCs w:val="24"/>
+        </w:rPr>
+        <w:t>7) The most selected feed should not display the ingredients that are selected rarely.</w:t>
+      </w:r>
+    </w:p>
+    <w:p>
+      <w:pPr>
+        <w:ind w:left="720" w:hanging="720"/>
+        <w:jc w:val="both"/>
+        <w:rPr>
+          <w:sz w:val="24"/>
+          <w:szCs w:val="24"/>
+        </w:rPr>
+      </w:pPr>
+      <w:r>
+        <w:rPr>
+          <w:sz w:val="24"/>
+          <w:szCs w:val="24"/>
+        </w:rPr>
+        <w:t>8)Whenever the user clicks the cross button it should not display the ingredient.</w:t>
+      </w:r>
+    </w:p>
+    <w:p>
+      <w:pPr>
+        <w:ind w:left="720" w:hanging="720"/>
+        <w:jc w:val="both"/>
+        <w:rPr>
+          <w:sz w:val="24"/>
+          <w:szCs w:val="24"/>
+        </w:rPr>
+      </w:pPr>
+      <w:r>
+        <w:rPr>
+          <w:sz w:val="24"/>
+          <w:szCs w:val="24"/>
+        </w:rPr>
+        <w:t xml:space="preserve">9) Whenever the user selects the </w:t>
+      </w:r>
+      <w:r>
+        <w:rPr>
+          <w:sz w:val="24"/>
+          <w:szCs w:val="24"/>
+        </w:rPr>
+        <w:t>scroll</w:t>
+      </w:r>
+      <w:r>
+        <w:rPr>
+          <w:sz w:val="24"/>
+          <w:szCs w:val="24"/>
+        </w:rPr>
+        <w:t xml:space="preserve"> bar down arrow, the scroll bar </w:t>
+      </w:r>
+      <w:r>
+        <w:rPr>
+          <w:sz w:val="24"/>
+          <w:szCs w:val="24"/>
+        </w:rPr>
+        <w:t>shouldn’t</w:t>
+      </w:r>
+      <w:r>
+        <w:rPr>
+          <w:sz w:val="24"/>
+          <w:szCs w:val="24"/>
+        </w:rPr>
+        <w:t xml:space="preserve"> take the ingredient list towards top.</w:t>
+      </w:r>
+    </w:p>
+    <w:p>
+      <w:pPr>
+        <w:ind w:left="720" w:hanging="720"/>
+        <w:jc w:val="both"/>
+        <w:rPr>
+          <w:sz w:val="24"/>
+          <w:szCs w:val="24"/>
+        </w:rPr>
+      </w:pPr>
+      <w:r>
+        <w:rPr>
+          <w:sz w:val="24"/>
+          <w:szCs w:val="24"/>
+        </w:rPr>
+        <w:t>10)If</w:t>
+      </w:r>
       <w:bookmarkStart w:id="0" w:name="_GoBack"/>
       <w:bookmarkEnd w:id="0"/>
-    </w:p>
-    <w:p>
-      <w:pPr>
-        <w:rPr>
-          <w:sz w:val="24"/>
-          <w:szCs w:val="24"/>
-        </w:rPr>
-      </w:pPr>
-      <w:r>
-        <w:rPr>
-          <w:sz w:val="24"/>
-          <w:szCs w:val="24"/>
-        </w:rPr>
-        <w:t>1)</w:t>
-      </w:r>
-      <w:r>
-        <w:rPr>
-          <w:sz w:val="24"/>
-          <w:szCs w:val="24"/>
-        </w:rPr>
-        <w:tab/>
-        <w:t>The Feedstuff page should be able to show the same Feedstuff page.</w:t>
-      </w:r>
-    </w:p>
-    <w:p>
-      <w:pPr>
-        <w:rPr>
-          <w:sz w:val="24"/>
-          <w:szCs w:val="24"/>
-        </w:rPr>
-      </w:pPr>
-      <w:r>
-        <w:rPr>
-          <w:sz w:val="24"/>
-          <w:szCs w:val="24"/>
-        </w:rPr>
-        <w:t>2)</w:t>
-      </w:r>
-      <w:r>
-        <w:rPr>
-          <w:sz w:val="24"/>
-          <w:szCs w:val="24"/>
-        </w:rPr>
-        <w:tab/>
-        <w:t>Whenever we click on A-Z all the ingredients should be displayed.</w:t>
-      </w:r>
-    </w:p>
-    <w:p>
-      <w:pPr>
-        <w:ind w:left="720" w:hanging="720"/>
-        <w:rPr>
-          <w:sz w:val="24"/>
-          <w:szCs w:val="24"/>
-        </w:rPr>
-      </w:pPr>
-      <w:r>
-        <w:rPr>
-          <w:sz w:val="24"/>
-          <w:szCs w:val="24"/>
-        </w:rPr>
-        <w:t>3)</w:t>
-      </w:r>
-      <w:r>
-        <w:rPr>
-          <w:sz w:val="24"/>
-          <w:szCs w:val="24"/>
-        </w:rPr>
-        <w:tab/>
-        <w:t>Similarly, whenever the alphabet is selected the Ingredient list starting with the same alphabet should be displayed.</w:t>
-      </w:r>
-    </w:p>
-    <w:p>
-      <w:pPr>
-        <w:ind w:left="720" w:hanging="720"/>
-        <w:rPr>
-          <w:sz w:val="24"/>
-          <w:szCs w:val="24"/>
-        </w:rPr>
-      </w:pPr>
-      <w:r>
-        <w:rPr>
-          <w:sz w:val="24"/>
-          <w:szCs w:val="24"/>
-        </w:rPr>
-        <w:t>4)</w:t>
-      </w:r>
-      <w:r>
-        <w:rPr>
-          <w:sz w:val="24"/>
-          <w:szCs w:val="24"/>
-        </w:rPr>
-        <w:tab/>
-        <w:t>And a user should be able to select and deselect multiple checkboxes at the same time. (That is the user should be able to select multiple ingredients at the same time.)</w:t>
-      </w:r>
-    </w:p>
-    <w:p>
-      <w:pPr>
-        <w:ind w:left="720" w:hanging="720"/>
-        <w:rPr>
-          <w:sz w:val="24"/>
-          <w:szCs w:val="24"/>
-        </w:rPr>
-      </w:pPr>
-      <w:r>
-        <w:rPr>
-          <w:sz w:val="24"/>
-          <w:szCs w:val="24"/>
-        </w:rPr>
-        <w:t>5)</w:t>
-      </w:r>
-      <w:r>
-        <w:rPr>
-          <w:sz w:val="24"/>
-          <w:szCs w:val="24"/>
-        </w:rPr>
-        <w:tab/>
-        <w:t>As soon as the user selects the Ingredients the selected ingredients should be displayed at the bottom.</w:t>
-      </w:r>
-    </w:p>
-    <w:p>
-      <w:pPr>
-        <w:rPr>
-          <w:sz w:val="24"/>
-          <w:szCs w:val="24"/>
-        </w:rPr>
-      </w:pPr>
-      <w:r>
-        <w:rPr>
-          <w:sz w:val="24"/>
-          <w:szCs w:val="24"/>
-        </w:rPr>
-        <w:t>6)</w:t>
-      </w:r>
-      <w:r>
-        <w:rPr>
-          <w:sz w:val="24"/>
-          <w:szCs w:val="24"/>
-        </w:rPr>
-        <w:tab/>
-        <w:t>The user must be able to click the cross button to delete the Ingredient.</w:t>
-      </w:r>
-    </w:p>
-    <w:p>
-      <w:pPr>
-        <w:ind w:left="720" w:hanging="720"/>
-        <w:rPr>
-          <w:sz w:val="24"/>
-          <w:szCs w:val="24"/>
-        </w:rPr>
-      </w:pPr>
-      <w:r>
-        <w:rPr>
-          <w:sz w:val="24"/>
-          <w:szCs w:val="24"/>
-        </w:rPr>
-        <w:t>7)</w:t>
-      </w:r>
-      <w:r>
-        <w:rPr>
-          <w:sz w:val="24"/>
-          <w:szCs w:val="24"/>
-        </w:rPr>
-        <w:tab/>
-        <w:t xml:space="preserve">The user must be able to clear all the selected Ingredients when he clicks on Clear All </w:t>
-      </w:r>
-      <w:r>
-        <w:rPr>
-          <w:sz w:val="24"/>
-          <w:szCs w:val="24"/>
-        </w:rPr>
-        <w:t xml:space="preserve">         </w:t>
-      </w:r>
-      <w:r>
-        <w:rPr>
-          <w:sz w:val="24"/>
-          <w:szCs w:val="24"/>
-        </w:rPr>
-        <w:t>button.</w:t>
-      </w:r>
-    </w:p>
-    <w:p>
-      <w:pPr>
-        <w:rPr>
-          <w:sz w:val="24"/>
-          <w:szCs w:val="24"/>
-        </w:rPr>
-      </w:pPr>
-      <w:r>
-        <w:rPr>
-          <w:sz w:val="24"/>
-          <w:szCs w:val="24"/>
-        </w:rPr>
-        <w:t>8)</w:t>
-      </w:r>
-      <w:r>
-        <w:rPr>
-          <w:sz w:val="24"/>
-          <w:szCs w:val="24"/>
-        </w:rPr>
-        <w:tab/>
-        <w:t>The user must be able to Scroll down and up to see the Ingredient list.</w:t>
-      </w:r>
-    </w:p>
-    <w:p>
-      <w:pPr>
-        <w:rPr>
-          <w:sz w:val="24"/>
-          <w:szCs w:val="24"/>
-        </w:rPr>
-      </w:pPr>
-      <w:r>
-        <w:rPr>
-          <w:sz w:val="24"/>
-          <w:szCs w:val="24"/>
-        </w:rPr>
-        <w:t>9)</w:t>
-      </w:r>
-      <w:r>
-        <w:rPr>
-          <w:sz w:val="24"/>
-          <w:szCs w:val="24"/>
-        </w:rPr>
-        <w:tab/>
-        <w:t>The user must be able to Scroll down and up to see the Ingredient Alphabet list.</w:t>
-      </w:r>
-    </w:p>
-    <w:p>
-      <w:pPr>
-        <w:rPr>
-          <w:sz w:val="24"/>
-          <w:szCs w:val="24"/>
-        </w:rPr>
-      </w:pPr>
-      <w:r>
-        <w:rPr>
-          <w:sz w:val="24"/>
-          <w:szCs w:val="24"/>
-        </w:rPr>
-        <w:t>10)</w:t>
-      </w:r>
-      <w:r>
-        <w:rPr>
-          <w:sz w:val="24"/>
-          <w:szCs w:val="24"/>
-        </w:rPr>
-        <w:tab/>
-        <w:t xml:space="preserve"> The user must be able to Scroll down and up to see the selected Ingredient list.</w:t>
-      </w:r>
-    </w:p>
-    <w:p>
-      <w:pPr>
-        <w:ind w:left="720" w:hanging="720"/>
-        <w:rPr>
-          <w:sz w:val="24"/>
-          <w:szCs w:val="24"/>
-        </w:rPr>
-      </w:pPr>
-      <w:r>
-        <w:rPr>
-          <w:sz w:val="24"/>
-          <w:szCs w:val="24"/>
-        </w:rPr>
-        <w:t>11)</w:t>
-      </w:r>
-      <w:r>
-        <w:rPr>
-          <w:sz w:val="24"/>
-          <w:szCs w:val="24"/>
-        </w:rPr>
-        <w:tab/>
-        <w:t>The search bar should be able to search the ingredients of the selected Alphabet. Suppose we are on the Alphabet A, it should be able to search the ingredients with alphabet A. If we are on Alphabet A-Z the user should be able to search the all the ingredients.</w:t>
-      </w:r>
-    </w:p>
-    <w:p>
-      <w:pPr>
+      <w:r>
+        <w:rPr>
+          <w:sz w:val="24"/>
+          <w:szCs w:val="24"/>
+        </w:rPr>
+        <w:t xml:space="preserve"> there is H-L the ingredient list </w:t>
+      </w:r>
+      <w:r>
+        <w:rPr>
+          <w:sz w:val="24"/>
+          <w:szCs w:val="24"/>
+        </w:rPr>
+        <w:t>shouldn’t</w:t>
+      </w:r>
+      <w:r>
+        <w:rPr>
+          <w:sz w:val="24"/>
+          <w:szCs w:val="24"/>
+        </w:rPr>
+        <w:t xml:space="preserve"> show any other letter ingredients except the ingredient list between H-L.</w:t>
+      </w:r>
+    </w:p>
+    <w:p>
+      <w:pPr>
+        <w:jc w:val="both"/>
         <w:rPr>
           <w:b/>
           <w:i/>
@@ -1010,14 +1415,16 @@
     </w:p>
     <w:p>
       <w:pPr>
-        <w:rPr>
-          <w:sz w:val="24"/>
-          <w:szCs w:val="24"/>
-        </w:rPr>
-      </w:pPr>
-    </w:p>
-    <w:p>
-      <w:pPr>
+        <w:jc w:val="both"/>
+        <w:rPr>
+          <w:sz w:val="24"/>
+          <w:szCs w:val="24"/>
+        </w:rPr>
+      </w:pPr>
+    </w:p>
+    <w:p>
+      <w:pPr>
+        <w:jc w:val="both"/>
         <w:rPr>
           <w:sz w:val="24"/>
           <w:szCs w:val="24"/>

</xml_diff>

<commit_message>
Updated the positive Test Cases/UnitTestCases.docx of quantities page.
</commit_message>
<xml_diff>
--- a/Test Cases/UnitTestCases.docx
+++ b/Test Cases/UnitTestCases.docx
@@ -1030,21 +1030,7 @@
           <w:sz w:val="24"/>
           <w:szCs w:val="24"/>
         </w:rPr>
-        <w:t xml:space="preserve">1) </w:t>
-      </w:r>
-      <w:r>
-        <w:rPr>
-          <w:sz w:val="24"/>
-          <w:szCs w:val="24"/>
-        </w:rPr>
-        <w:t>Whenever</w:t>
-      </w:r>
-      <w:r>
-        <w:rPr>
-          <w:sz w:val="24"/>
-          <w:szCs w:val="24"/>
-        </w:rPr>
-        <w:t xml:space="preserve"> we click on A-Z the ingredients with only particular letter should not be displayed.</w:t>
+        <w:t>1) Whenever we click on A-Z the ingredients with only particular letter should not be displayed.</w:t>
       </w:r>
     </w:p>
     <w:p>
@@ -1136,28 +1122,7 @@
           <w:sz w:val="24"/>
           <w:szCs w:val="24"/>
         </w:rPr>
-        <w:t>henever</w:t>
-      </w:r>
-      <w:r>
-        <w:rPr>
-          <w:sz w:val="24"/>
-          <w:szCs w:val="24"/>
-        </w:rPr>
-        <w:t xml:space="preserve"> we search the ingredients there is an advance search which </w:t>
-      </w:r>
-      <w:r>
-        <w:rPr>
-          <w:sz w:val="24"/>
-          <w:szCs w:val="24"/>
-        </w:rPr>
-        <w:t>shouldn’t</w:t>
-      </w:r>
-      <w:r>
-        <w:rPr>
-          <w:sz w:val="24"/>
-          <w:szCs w:val="24"/>
-        </w:rPr>
-        <w:t xml:space="preserve"> allow other</w:t>
+        <w:t>henever we search the ingredients there is an advance search which shouldn’t allow other</w:t>
       </w:r>
       <w:r>
         <w:rPr>
@@ -1188,35 +1153,7 @@
           <w:sz w:val="24"/>
           <w:szCs w:val="24"/>
         </w:rPr>
-        <w:t>4)</w:t>
-      </w:r>
-      <w:r>
-        <w:rPr>
-          <w:sz w:val="24"/>
-          <w:szCs w:val="24"/>
-        </w:rPr>
-        <w:t>Whenever</w:t>
-      </w:r>
-      <w:r>
-        <w:rPr>
-          <w:sz w:val="24"/>
-          <w:szCs w:val="24"/>
-        </w:rPr>
-        <w:t xml:space="preserve"> we select </w:t>
-      </w:r>
-      <w:r>
-        <w:rPr>
-          <w:sz w:val="24"/>
-          <w:szCs w:val="24"/>
-        </w:rPr>
-        <w:t>an</w:t>
-      </w:r>
-      <w:r>
-        <w:rPr>
-          <w:sz w:val="24"/>
-          <w:szCs w:val="24"/>
-        </w:rPr>
-        <w:t xml:space="preserve"> ingredient that should display and when we select the second ingredient the first ingredient should not be deselected.</w:t>
+        <w:t>4)Whenever we select an ingredient that should display and when we select the second ingredient the first ingredient should not be deselected.</w:t>
       </w:r>
     </w:p>
     <w:p>
@@ -1233,21 +1170,7 @@
           <w:sz w:val="24"/>
           <w:szCs w:val="24"/>
         </w:rPr>
-        <w:t>5)</w:t>
-      </w:r>
-      <w:r>
-        <w:rPr>
-          <w:sz w:val="24"/>
-          <w:szCs w:val="24"/>
-        </w:rPr>
-        <w:t>Whenever</w:t>
-      </w:r>
-      <w:r>
-        <w:rPr>
-          <w:sz w:val="24"/>
-          <w:szCs w:val="24"/>
-        </w:rPr>
-        <w:t xml:space="preserve"> we select next button it should not navigate to cattle weight page.</w:t>
+        <w:t>5)Whenever we select next button it should not navigate to cattle weight page.</w:t>
       </w:r>
     </w:p>
     <w:p>
@@ -1265,21 +1188,7 @@
           <w:szCs w:val="24"/>
         </w:rPr>
         <w:lastRenderedPageBreak/>
-        <w:t>6)</w:t>
-      </w:r>
-      <w:r>
-        <w:rPr>
-          <w:sz w:val="24"/>
-          <w:szCs w:val="24"/>
-        </w:rPr>
-        <w:t>Whenever</w:t>
-      </w:r>
-      <w:r>
-        <w:rPr>
-          <w:sz w:val="24"/>
-          <w:szCs w:val="24"/>
-        </w:rPr>
-        <w:t xml:space="preserve"> we select next button it should not navigate to Ration weight page.</w:t>
+        <w:t>6)Whenever we select next button it should not navigate to Ration weight page.</w:t>
       </w:r>
     </w:p>
     <w:p>
@@ -1330,35 +1239,7 @@
           <w:sz w:val="24"/>
           <w:szCs w:val="24"/>
         </w:rPr>
-        <w:t xml:space="preserve">9) Whenever the user selects the </w:t>
-      </w:r>
-      <w:r>
-        <w:rPr>
-          <w:sz w:val="24"/>
-          <w:szCs w:val="24"/>
-        </w:rPr>
-        <w:t>scroll</w:t>
-      </w:r>
-      <w:r>
-        <w:rPr>
-          <w:sz w:val="24"/>
-          <w:szCs w:val="24"/>
-        </w:rPr>
-        <w:t xml:space="preserve"> bar down arrow, the scroll bar </w:t>
-      </w:r>
-      <w:r>
-        <w:rPr>
-          <w:sz w:val="24"/>
-          <w:szCs w:val="24"/>
-        </w:rPr>
-        <w:t>shouldn’t</w:t>
-      </w:r>
-      <w:r>
-        <w:rPr>
-          <w:sz w:val="24"/>
-          <w:szCs w:val="24"/>
-        </w:rPr>
-        <w:t xml:space="preserve"> take the ingredient list towards top.</w:t>
+        <w:t>9) Whenever the user selects the scroll bar down arrow, the scroll bar shouldn’t take the ingredient list towards top.</w:t>
       </w:r>
     </w:p>
     <w:p>
@@ -1375,31 +1256,360 @@
           <w:sz w:val="24"/>
           <w:szCs w:val="24"/>
         </w:rPr>
-        <w:t>10)If</w:t>
-      </w:r>
+        <w:t>10)If there is H-L the ingredient list shouldn’t show any other letter ingredients except the ingredient list between H-L.</w:t>
+      </w:r>
+    </w:p>
+    <w:p>
+      <w:pPr>
+        <w:ind w:left="720" w:hanging="720"/>
+        <w:jc w:val="both"/>
+        <w:rPr>
+          <w:sz w:val="24"/>
+          <w:szCs w:val="24"/>
+        </w:rPr>
+      </w:pPr>
+    </w:p>
+    <w:p>
+      <w:pPr>
+        <w:ind w:left="720" w:hanging="720"/>
+        <w:jc w:val="both"/>
+        <w:rPr>
+          <w:sz w:val="24"/>
+          <w:szCs w:val="24"/>
+        </w:rPr>
+      </w:pPr>
+    </w:p>
+    <w:p>
+      <w:pPr>
+        <w:jc w:val="both"/>
+        <w:rPr>
+          <w:b/>
+          <w:bCs/>
+          <w:i/>
+          <w:iCs/>
+          <w:sz w:val="36"/>
+          <w:szCs w:val="36"/>
+          <w:u w:val="single"/>
+        </w:rPr>
+      </w:pPr>
+      <w:r>
+        <w:rPr>
+          <w:b/>
+          <w:bCs/>
+          <w:i/>
+          <w:iCs/>
+          <w:sz w:val="36"/>
+          <w:szCs w:val="36"/>
+          <w:u w:val="single"/>
+        </w:rPr>
+        <w:t>Quantities:</w:t>
+      </w:r>
+    </w:p>
+    <w:p>
+      <w:pPr>
+        <w:jc w:val="both"/>
+        <w:rPr>
+          <w:b/>
+          <w:bCs/>
+          <w:i/>
+          <w:iCs/>
+          <w:sz w:val="36"/>
+          <w:szCs w:val="36"/>
+          <w:u w:val="single"/>
+        </w:rPr>
+      </w:pPr>
+      <w:r>
+        <w:rPr>
+          <w:b/>
+          <w:bCs/>
+          <w:i/>
+          <w:iCs/>
+          <w:sz w:val="36"/>
+          <w:szCs w:val="36"/>
+          <w:u w:val="single"/>
+        </w:rPr>
+        <w:t>Positive:</w:t>
+      </w:r>
+    </w:p>
+    <w:p>
+      <w:pPr>
+        <w:pStyle w:val="ListParagraph"/>
+        <w:numPr>
+          <w:ilvl w:val="0"/>
+          <w:numId w:val="3"/>
+        </w:numPr>
+        <w:jc w:val="both"/>
+        <w:rPr>
+          <w:bCs/>
+          <w:iCs/>
+          <w:sz w:val="24"/>
+          <w:szCs w:val="24"/>
+        </w:rPr>
+      </w:pPr>
+      <w:r>
+        <w:rPr>
+          <w:bCs/>
+          <w:iCs/>
+          <w:sz w:val="24"/>
+          <w:szCs w:val="24"/>
+        </w:rPr>
+        <w:t>The user should be able to increase the individual nutrients.</w:t>
+      </w:r>
+    </w:p>
+    <w:p>
+      <w:pPr>
+        <w:pStyle w:val="ListParagraph"/>
+        <w:numPr>
+          <w:ilvl w:val="0"/>
+          <w:numId w:val="3"/>
+        </w:numPr>
+        <w:jc w:val="both"/>
+        <w:rPr>
+          <w:bCs/>
+          <w:iCs/>
+          <w:sz w:val="24"/>
+          <w:szCs w:val="24"/>
+        </w:rPr>
+      </w:pPr>
+      <w:r>
+        <w:rPr>
+          <w:bCs/>
+          <w:iCs/>
+          <w:sz w:val="24"/>
+          <w:szCs w:val="24"/>
+        </w:rPr>
+        <w:t>The user should be able to decrease the individual nutrients.</w:t>
+      </w:r>
+    </w:p>
+    <w:p>
+      <w:pPr>
+        <w:pStyle w:val="ListParagraph"/>
+        <w:numPr>
+          <w:ilvl w:val="0"/>
+          <w:numId w:val="3"/>
+        </w:numPr>
+        <w:jc w:val="both"/>
+        <w:rPr>
+          <w:bCs/>
+          <w:iCs/>
+          <w:sz w:val="24"/>
+          <w:szCs w:val="24"/>
+        </w:rPr>
+      </w:pPr>
+      <w:r>
+        <w:rPr>
+          <w:bCs/>
+          <w:iCs/>
+          <w:sz w:val="24"/>
+          <w:szCs w:val="24"/>
+        </w:rPr>
+        <w:t>Based on the nutrients the quantities should change.</w:t>
+      </w:r>
+    </w:p>
+    <w:p>
+      <w:pPr>
+        <w:pStyle w:val="ListParagraph"/>
+        <w:numPr>
+          <w:ilvl w:val="0"/>
+          <w:numId w:val="3"/>
+        </w:numPr>
+        <w:jc w:val="both"/>
+        <w:rPr>
+          <w:bCs/>
+          <w:iCs/>
+          <w:sz w:val="24"/>
+          <w:szCs w:val="24"/>
+        </w:rPr>
+      </w:pPr>
+      <w:r>
+        <w:rPr>
+          <w:bCs/>
+          <w:iCs/>
+          <w:sz w:val="24"/>
+          <w:szCs w:val="24"/>
+        </w:rPr>
+        <w:t>The individual quantities should be changed.</w:t>
+      </w:r>
+    </w:p>
+    <w:p>
+      <w:pPr>
+        <w:pStyle w:val="ListParagraph"/>
+        <w:numPr>
+          <w:ilvl w:val="0"/>
+          <w:numId w:val="3"/>
+        </w:numPr>
+        <w:jc w:val="both"/>
+        <w:rPr>
+          <w:bCs/>
+          <w:iCs/>
+          <w:sz w:val="24"/>
+          <w:szCs w:val="24"/>
+        </w:rPr>
+      </w:pPr>
+      <w:r>
+        <w:rPr>
+          <w:bCs/>
+          <w:iCs/>
+          <w:sz w:val="24"/>
+          <w:szCs w:val="24"/>
+        </w:rPr>
+        <w:t xml:space="preserve">Based on the </w:t>
+      </w:r>
+      <w:r>
+        <w:rPr>
+          <w:bCs/>
+          <w:iCs/>
+          <w:sz w:val="24"/>
+          <w:szCs w:val="24"/>
+        </w:rPr>
+        <w:t xml:space="preserve">individual </w:t>
+      </w:r>
+      <w:r>
+        <w:rPr>
+          <w:bCs/>
+          <w:iCs/>
+          <w:sz w:val="24"/>
+          <w:szCs w:val="24"/>
+        </w:rPr>
+        <w:t>quantities</w:t>
+      </w:r>
+      <w:r>
+        <w:rPr>
+          <w:bCs/>
+          <w:iCs/>
+          <w:sz w:val="24"/>
+          <w:szCs w:val="24"/>
+        </w:rPr>
+        <w:t xml:space="preserve"> the </w:t>
+      </w:r>
+      <w:r>
+        <w:rPr>
+          <w:bCs/>
+          <w:iCs/>
+          <w:sz w:val="24"/>
+          <w:szCs w:val="24"/>
+        </w:rPr>
+        <w:t>user should be able to go back to the feedstuff page and be able to edit ingredients.</w:t>
+      </w:r>
+    </w:p>
+    <w:p>
+      <w:pPr>
+        <w:pStyle w:val="ListParagraph"/>
+        <w:numPr>
+          <w:ilvl w:val="0"/>
+          <w:numId w:val="3"/>
+        </w:numPr>
+        <w:jc w:val="both"/>
+        <w:rPr>
+          <w:bCs/>
+          <w:iCs/>
+          <w:sz w:val="24"/>
+          <w:szCs w:val="24"/>
+        </w:rPr>
+      </w:pPr>
+      <w:r>
+        <w:rPr>
+          <w:bCs/>
+          <w:iCs/>
+          <w:sz w:val="24"/>
+          <w:szCs w:val="24"/>
+        </w:rPr>
+        <w:t>The ingredients selected in feedstuff page must be able to display on Quantities page.</w:t>
+      </w:r>
+    </w:p>
+    <w:p>
+      <w:pPr>
+        <w:pStyle w:val="ListParagraph"/>
+        <w:numPr>
+          <w:ilvl w:val="0"/>
+          <w:numId w:val="3"/>
+        </w:numPr>
+        <w:jc w:val="both"/>
+        <w:rPr>
+          <w:bCs/>
+          <w:iCs/>
+          <w:sz w:val="24"/>
+          <w:szCs w:val="24"/>
+        </w:rPr>
+      </w:pPr>
+      <w:r>
+        <w:rPr>
+          <w:bCs/>
+          <w:iCs/>
+          <w:sz w:val="24"/>
+          <w:szCs w:val="24"/>
+        </w:rPr>
+        <w:t>The next page should be able to navigate to Ration Weight.</w:t>
+      </w:r>
+    </w:p>
+    <w:p>
+      <w:pPr>
+        <w:pStyle w:val="ListParagraph"/>
+        <w:numPr>
+          <w:ilvl w:val="0"/>
+          <w:numId w:val="3"/>
+        </w:numPr>
+        <w:jc w:val="both"/>
+        <w:rPr>
+          <w:bCs/>
+          <w:iCs/>
+          <w:sz w:val="24"/>
+          <w:szCs w:val="24"/>
+        </w:rPr>
+      </w:pPr>
+      <w:r>
+        <w:rPr>
+          <w:bCs/>
+          <w:iCs/>
+          <w:sz w:val="24"/>
+          <w:szCs w:val="24"/>
+        </w:rPr>
+        <w:t xml:space="preserve">The nutrients increased should automatically increase the individual quantities based on the amount of nutrients present in that </w:t>
+      </w:r>
+      <w:proofErr w:type="gramStart"/>
+      <w:r>
+        <w:rPr>
+          <w:bCs/>
+          <w:iCs/>
+          <w:sz w:val="24"/>
+          <w:szCs w:val="24"/>
+        </w:rPr>
+        <w:t>particular ingredient</w:t>
+      </w:r>
+      <w:proofErr w:type="gramEnd"/>
+      <w:r>
+        <w:rPr>
+          <w:bCs/>
+          <w:iCs/>
+          <w:sz w:val="24"/>
+          <w:szCs w:val="24"/>
+        </w:rPr>
+        <w:t>.</w:t>
+      </w:r>
+    </w:p>
+    <w:p>
+      <w:pPr>
+        <w:pStyle w:val="ListParagraph"/>
+        <w:jc w:val="both"/>
+        <w:rPr>
+          <w:bCs/>
+          <w:iCs/>
+          <w:sz w:val="24"/>
+          <w:szCs w:val="24"/>
+        </w:rPr>
+      </w:pPr>
       <w:bookmarkStart w:id="0" w:name="_GoBack"/>
       <w:bookmarkEnd w:id="0"/>
-      <w:r>
-        <w:rPr>
-          <w:sz w:val="24"/>
-          <w:szCs w:val="24"/>
-        </w:rPr>
-        <w:t xml:space="preserve"> there is H-L the ingredient list </w:t>
-      </w:r>
-      <w:r>
-        <w:rPr>
-          <w:sz w:val="24"/>
-          <w:szCs w:val="24"/>
-        </w:rPr>
-        <w:t>shouldn’t</w:t>
-      </w:r>
-      <w:r>
-        <w:rPr>
-          <w:sz w:val="24"/>
-          <w:szCs w:val="24"/>
-        </w:rPr>
-        <w:t xml:space="preserve"> show any other letter ingredients except the ingredient list between H-L.</w:t>
-      </w:r>
+    </w:p>
+    <w:p>
+      <w:pPr>
+        <w:ind w:left="720" w:hanging="720"/>
+        <w:jc w:val="both"/>
+        <w:rPr>
+          <w:sz w:val="24"/>
+          <w:szCs w:val="24"/>
+        </w:rPr>
+      </w:pPr>
     </w:p>
     <w:p>
       <w:pPr>
@@ -1621,11 +1831,103 @@
       </w:pPr>
     </w:lvl>
   </w:abstractNum>
+  <w:abstractNum w:abstractNumId="2" w15:restartNumberingAfterBreak="0">
+    <w:nsid w:val="6D9B2B34"/>
+    <w:multiLevelType w:val="hybridMultilevel"/>
+    <w:tmpl w:val="1F02DE90"/>
+    <w:lvl w:ilvl="0" w:tplc="04090011">
+      <w:start w:val="1"/>
+      <w:numFmt w:val="decimal"/>
+      <w:lvlText w:val="%1)"/>
+      <w:lvlJc w:val="left"/>
+      <w:pPr>
+        <w:ind w:left="720" w:hanging="360"/>
+      </w:pPr>
+      <w:rPr>
+        <w:rFonts w:hint="default"/>
+      </w:rPr>
+    </w:lvl>
+    <w:lvl w:ilvl="1" w:tplc="04090019" w:tentative="1">
+      <w:start w:val="1"/>
+      <w:numFmt w:val="lowerLetter"/>
+      <w:lvlText w:val="%2."/>
+      <w:lvlJc w:val="left"/>
+      <w:pPr>
+        <w:ind w:left="1440" w:hanging="360"/>
+      </w:pPr>
+    </w:lvl>
+    <w:lvl w:ilvl="2" w:tplc="0409001B" w:tentative="1">
+      <w:start w:val="1"/>
+      <w:numFmt w:val="lowerRoman"/>
+      <w:lvlText w:val="%3."/>
+      <w:lvlJc w:val="right"/>
+      <w:pPr>
+        <w:ind w:left="2160" w:hanging="180"/>
+      </w:pPr>
+    </w:lvl>
+    <w:lvl w:ilvl="3" w:tplc="0409000F" w:tentative="1">
+      <w:start w:val="1"/>
+      <w:numFmt w:val="decimal"/>
+      <w:lvlText w:val="%4."/>
+      <w:lvlJc w:val="left"/>
+      <w:pPr>
+        <w:ind w:left="2880" w:hanging="360"/>
+      </w:pPr>
+    </w:lvl>
+    <w:lvl w:ilvl="4" w:tplc="04090019" w:tentative="1">
+      <w:start w:val="1"/>
+      <w:numFmt w:val="lowerLetter"/>
+      <w:lvlText w:val="%5."/>
+      <w:lvlJc w:val="left"/>
+      <w:pPr>
+        <w:ind w:left="3600" w:hanging="360"/>
+      </w:pPr>
+    </w:lvl>
+    <w:lvl w:ilvl="5" w:tplc="0409001B" w:tentative="1">
+      <w:start w:val="1"/>
+      <w:numFmt w:val="lowerRoman"/>
+      <w:lvlText w:val="%6."/>
+      <w:lvlJc w:val="right"/>
+      <w:pPr>
+        <w:ind w:left="4320" w:hanging="180"/>
+      </w:pPr>
+    </w:lvl>
+    <w:lvl w:ilvl="6" w:tplc="0409000F" w:tentative="1">
+      <w:start w:val="1"/>
+      <w:numFmt w:val="decimal"/>
+      <w:lvlText w:val="%7."/>
+      <w:lvlJc w:val="left"/>
+      <w:pPr>
+        <w:ind w:left="5040" w:hanging="360"/>
+      </w:pPr>
+    </w:lvl>
+    <w:lvl w:ilvl="7" w:tplc="04090019" w:tentative="1">
+      <w:start w:val="1"/>
+      <w:numFmt w:val="lowerLetter"/>
+      <w:lvlText w:val="%8."/>
+      <w:lvlJc w:val="left"/>
+      <w:pPr>
+        <w:ind w:left="5760" w:hanging="360"/>
+      </w:pPr>
+    </w:lvl>
+    <w:lvl w:ilvl="8" w:tplc="0409001B" w:tentative="1">
+      <w:start w:val="1"/>
+      <w:numFmt w:val="lowerRoman"/>
+      <w:lvlText w:val="%9."/>
+      <w:lvlJc w:val="right"/>
+      <w:pPr>
+        <w:ind w:left="6480" w:hanging="180"/>
+      </w:pPr>
+    </w:lvl>
+  </w:abstractNum>
   <w:num w:numId="1">
     <w:abstractNumId w:val="1"/>
   </w:num>
   <w:num w:numId="2">
     <w:abstractNumId w:val="0"/>
+  </w:num>
+  <w:num w:numId="3">
+    <w:abstractNumId w:val="2"/>
   </w:num>
 </w:numbering>
 </file>

</xml_diff>

<commit_message>
Updated Test Cases/UnitTestCases.docx as requirement changes.
</commit_message>
<xml_diff>
--- a/Test Cases/UnitTestCases.docx
+++ b/Test Cases/UnitTestCases.docx
@@ -43,7 +43,7 @@
           <w:szCs w:val="36"/>
           <w:u w:val="single"/>
         </w:rPr>
-        <w:t xml:space="preserve">Cattle </w:t>
+        <w:t>Cattle Weight</w:t>
       </w:r>
       <w:r>
         <w:rPr>
@@ -53,27 +53,7 @@
           <w:szCs w:val="36"/>
           <w:u w:val="single"/>
         </w:rPr>
-        <w:t>Weight</w:t>
-      </w:r>
-      <w:r>
-        <w:rPr>
-          <w:b/>
-          <w:i/>
-          <w:sz w:val="36"/>
-          <w:szCs w:val="36"/>
-          <w:u w:val="single"/>
-        </w:rPr>
-        <w:t xml:space="preserve"> (</w:t>
-      </w:r>
-      <w:r>
-        <w:rPr>
-          <w:b/>
-          <w:i/>
-          <w:sz w:val="36"/>
-          <w:szCs w:val="36"/>
-          <w:u w:val="single"/>
-        </w:rPr>
-        <w:t>Page 1)</w:t>
+        <w:t xml:space="preserve"> (Page 1)</w:t>
       </w:r>
       <w:r>
         <w:rPr>
@@ -252,21 +232,7 @@
           <w:sz w:val="24"/>
           <w:szCs w:val="24"/>
         </w:rPr>
-        <w:t xml:space="preserve">The nav bar Cattle weight should be able to display the </w:t>
-      </w:r>
-      <w:r>
-        <w:rPr>
-          <w:sz w:val="24"/>
-          <w:szCs w:val="24"/>
-        </w:rPr>
-        <w:t xml:space="preserve">Cattle weight </w:t>
-      </w:r>
-      <w:r>
-        <w:rPr>
-          <w:sz w:val="24"/>
-          <w:szCs w:val="24"/>
-        </w:rPr>
-        <w:t>page.</w:t>
+        <w:t>The nav bar Cattle weight should be able to display the Cattle weight page.</w:t>
       </w:r>
     </w:p>
     <w:p>
@@ -308,21 +274,7 @@
           <w:sz w:val="24"/>
           <w:szCs w:val="24"/>
         </w:rPr>
-        <w:t xml:space="preserve">The nav bar Quantities should be able to display the </w:t>
-      </w:r>
-      <w:r>
-        <w:rPr>
-          <w:sz w:val="24"/>
-          <w:szCs w:val="24"/>
-        </w:rPr>
-        <w:t>Quantities</w:t>
-      </w:r>
-      <w:r>
-        <w:rPr>
-          <w:sz w:val="24"/>
-          <w:szCs w:val="24"/>
-        </w:rPr>
-        <w:t xml:space="preserve"> page.</w:t>
+        <w:t>The nav bar Quantities should be able to display the Quantities page.</w:t>
       </w:r>
     </w:p>
     <w:p>
@@ -343,14 +295,7 @@
           <w:sz w:val="24"/>
           <w:szCs w:val="24"/>
         </w:rPr>
-        <w:t>The nav bar Ration weights should be able to display the Ration weights page</w:t>
-      </w:r>
-      <w:r>
-        <w:rPr>
-          <w:sz w:val="24"/>
-          <w:szCs w:val="24"/>
-        </w:rPr>
-        <w:t>.</w:t>
+        <w:t>The nav bar Ration weights should be able to display the Ration weights page.</w:t>
       </w:r>
     </w:p>
     <w:p>
@@ -989,6 +934,57 @@
           <w:szCs w:val="24"/>
         </w:rPr>
       </w:pPr>
+      <w:r>
+        <w:rPr>
+          <w:sz w:val="24"/>
+          <w:szCs w:val="24"/>
+        </w:rPr>
+        <w:t>12) The selected ingredients should be displayed in the same page as we select them.</w:t>
+      </w:r>
+    </w:p>
+    <w:p>
+      <w:pPr>
+        <w:ind w:left="720" w:hanging="720"/>
+        <w:jc w:val="both"/>
+        <w:rPr>
+          <w:sz w:val="24"/>
+          <w:szCs w:val="24"/>
+        </w:rPr>
+      </w:pPr>
+      <w:r>
+        <w:rPr>
+          <w:sz w:val="24"/>
+          <w:szCs w:val="24"/>
+        </w:rPr>
+        <w:t>13) The default values for quantities should be displayed, and the user should be able to edit them</w:t>
+      </w:r>
+    </w:p>
+    <w:p>
+      <w:pPr>
+        <w:ind w:left="720" w:hanging="720"/>
+        <w:jc w:val="both"/>
+        <w:rPr>
+          <w:sz w:val="24"/>
+          <w:szCs w:val="24"/>
+        </w:rPr>
+      </w:pPr>
+      <w:r>
+        <w:rPr>
+          <w:sz w:val="24"/>
+          <w:szCs w:val="24"/>
+        </w:rPr>
+        <w:t>14) Based on the quantity edited by the Quantity, the individual ingredient cost will be displayed.</w:t>
+      </w:r>
+    </w:p>
+    <w:p>
+      <w:pPr>
+        <w:ind w:left="720" w:hanging="720"/>
+        <w:jc w:val="both"/>
+        <w:rPr>
+          <w:sz w:val="24"/>
+          <w:szCs w:val="24"/>
+        </w:rPr>
+      </w:pPr>
     </w:p>
     <w:p>
       <w:pPr>
@@ -1108,6 +1104,7 @@
           <w:sz w:val="24"/>
           <w:szCs w:val="24"/>
         </w:rPr>
+        <w:lastRenderedPageBreak/>
         <w:t xml:space="preserve">3) </w:t>
       </w:r>
       <w:r>
@@ -1187,7 +1184,1391 @@
           <w:sz w:val="24"/>
           <w:szCs w:val="24"/>
         </w:rPr>
+        <w:t>6)Whenever we select next button it should not navigate to Ration weight page.</w:t>
+      </w:r>
+    </w:p>
+    <w:p>
+      <w:pPr>
+        <w:ind w:left="720" w:hanging="720"/>
+        <w:jc w:val="both"/>
+        <w:rPr>
+          <w:sz w:val="24"/>
+          <w:szCs w:val="24"/>
+        </w:rPr>
+      </w:pPr>
+      <w:r>
+        <w:rPr>
+          <w:sz w:val="24"/>
+          <w:szCs w:val="24"/>
+        </w:rPr>
+        <w:t>7) The most selected feed should not display the ingredients that are selected rarely.</w:t>
+      </w:r>
+    </w:p>
+    <w:p>
+      <w:pPr>
+        <w:ind w:left="720" w:hanging="720"/>
+        <w:jc w:val="both"/>
+        <w:rPr>
+          <w:sz w:val="24"/>
+          <w:szCs w:val="24"/>
+        </w:rPr>
+      </w:pPr>
+      <w:r>
+        <w:rPr>
+          <w:sz w:val="24"/>
+          <w:szCs w:val="24"/>
+        </w:rPr>
+        <w:t>8)Whenever the user clicks the cross button it should not display the ingredient.</w:t>
+      </w:r>
+    </w:p>
+    <w:p>
+      <w:pPr>
+        <w:ind w:left="720" w:hanging="720"/>
+        <w:jc w:val="both"/>
+        <w:rPr>
+          <w:sz w:val="24"/>
+          <w:szCs w:val="24"/>
+        </w:rPr>
+      </w:pPr>
+      <w:r>
+        <w:rPr>
+          <w:sz w:val="24"/>
+          <w:szCs w:val="24"/>
+        </w:rPr>
+        <w:t>9) Whenever the user selects the scroll bar down arrow, the scroll bar shouldn’t take the ingredient list towards top.</w:t>
+      </w:r>
+    </w:p>
+    <w:p>
+      <w:pPr>
+        <w:ind w:left="720" w:hanging="720"/>
+        <w:jc w:val="both"/>
+        <w:rPr>
+          <w:sz w:val="24"/>
+          <w:szCs w:val="24"/>
+        </w:rPr>
+      </w:pPr>
+      <w:r>
+        <w:rPr>
+          <w:sz w:val="24"/>
+          <w:szCs w:val="24"/>
+        </w:rPr>
+        <w:t>10)If there is H-L the ingredient list shouldn’t show any other letter ingredients except the ingredient list between H-L.</w:t>
+      </w:r>
+    </w:p>
+    <w:p>
+      <w:pPr>
+        <w:ind w:left="720" w:hanging="720"/>
+        <w:jc w:val="both"/>
+        <w:rPr>
+          <w:sz w:val="24"/>
+          <w:szCs w:val="24"/>
+        </w:rPr>
+      </w:pPr>
+      <w:r>
+        <w:rPr>
+          <w:sz w:val="24"/>
+          <w:szCs w:val="24"/>
+        </w:rPr>
+        <w:t xml:space="preserve">11)The user should not be able to enter the alphabets or </w:t>
+      </w:r>
+      <w:proofErr w:type="gramStart"/>
+      <w:r>
+        <w:rPr>
+          <w:sz w:val="24"/>
+          <w:szCs w:val="24"/>
+        </w:rPr>
+        <w:t>symbols,</w:t>
+      </w:r>
+      <w:proofErr w:type="gramEnd"/>
+      <w:r>
+        <w:rPr>
+          <w:sz w:val="24"/>
+          <w:szCs w:val="24"/>
+        </w:rPr>
+        <w:t xml:space="preserve"> he should be able to enter only the numbers and point(.)</w:t>
+      </w:r>
+    </w:p>
+    <w:p>
+      <w:pPr>
+        <w:jc w:val="both"/>
+        <w:rPr>
+          <w:bCs/>
+          <w:iCs/>
+          <w:sz w:val="24"/>
+          <w:szCs w:val="24"/>
+        </w:rPr>
+      </w:pPr>
+    </w:p>
+    <w:p>
+      <w:pPr>
+        <w:ind w:left="720" w:hanging="720"/>
+        <w:jc w:val="both"/>
+        <w:rPr>
+          <w:sz w:val="24"/>
+          <w:szCs w:val="24"/>
+        </w:rPr>
+      </w:pPr>
+    </w:p>
+    <w:p>
+      <w:pPr>
+        <w:ind w:left="720" w:hanging="720"/>
+        <w:jc w:val="both"/>
+        <w:rPr>
+          <w:sz w:val="24"/>
+          <w:szCs w:val="24"/>
+        </w:rPr>
+      </w:pPr>
+    </w:p>
+    <w:p>
+      <w:pPr>
+        <w:ind w:left="720" w:hanging="720"/>
+        <w:jc w:val="both"/>
+        <w:rPr>
+          <w:sz w:val="24"/>
+          <w:szCs w:val="24"/>
+        </w:rPr>
+      </w:pPr>
+    </w:p>
+    <w:p>
+      <w:pPr>
+        <w:pStyle w:val="ListParagraph"/>
+        <w:jc w:val="both"/>
+        <w:rPr>
+          <w:bCs/>
+          <w:iCs/>
+          <w:sz w:val="24"/>
+          <w:szCs w:val="24"/>
+        </w:rPr>
+      </w:pPr>
+    </w:p>
+    <w:p>
+      <w:pPr>
+        <w:ind w:left="720" w:hanging="720"/>
+        <w:jc w:val="both"/>
+        <w:rPr>
+          <w:sz w:val="24"/>
+          <w:szCs w:val="24"/>
+        </w:rPr>
+      </w:pPr>
+    </w:p>
+    <w:p>
+      <w:pPr>
+        <w:jc w:val="both"/>
+        <w:rPr>
+          <w:b/>
+          <w:i/>
+          <w:sz w:val="36"/>
+          <w:szCs w:val="36"/>
+          <w:u w:val="single"/>
+        </w:rPr>
+      </w:pPr>
+    </w:p>
+    <w:p>
+      <w:pPr>
+        <w:jc w:val="both"/>
+        <w:rPr>
+          <w:sz w:val="24"/>
+          <w:szCs w:val="24"/>
+        </w:rPr>
+      </w:pPr>
+    </w:p>
+    <w:p>
+      <w:pPr>
+        <w:jc w:val="both"/>
+        <w:rPr>
+          <w:sz w:val="24"/>
+          <w:szCs w:val="24"/>
+        </w:rPr>
+      </w:pPr>
+    </w:p>
+    <w:p>
+      <w:pPr>
+        <w:jc w:val="both"/>
+        <w:rPr>
+          <w:b/>
+          <w:i/>
+          <w:sz w:val="36"/>
+          <w:szCs w:val="36"/>
+          <w:u w:val="single"/>
+        </w:rPr>
+      </w:pPr>
+      <w:bookmarkStart w:id="0" w:name="_GoBack"/>
+      <w:bookmarkEnd w:id="0"/>
+      <w:r>
+        <w:rPr>
+          <w:b/>
+          <w:i/>
+          <w:sz w:val="36"/>
+          <w:szCs w:val="36"/>
+          <w:u w:val="single"/>
+        </w:rPr>
+        <w:t>Test Cases</w:t>
+      </w:r>
+    </w:p>
+    <w:p>
+      <w:pPr>
+        <w:jc w:val="both"/>
+        <w:rPr>
+          <w:b/>
+          <w:i/>
+          <w:sz w:val="36"/>
+          <w:szCs w:val="36"/>
+          <w:u w:val="single"/>
+        </w:rPr>
+      </w:pPr>
+      <w:r>
+        <w:rPr>
+          <w:b/>
+          <w:i/>
+          <w:sz w:val="36"/>
+          <w:szCs w:val="36"/>
+          <w:u w:val="single"/>
+        </w:rPr>
+        <w:t xml:space="preserve">Cattle </w:t>
+      </w:r>
+      <w:r>
+        <w:rPr>
+          <w:b/>
+          <w:i/>
+          <w:sz w:val="36"/>
+          <w:szCs w:val="36"/>
+          <w:u w:val="single"/>
+        </w:rPr>
+        <w:t>Weight</w:t>
+      </w:r>
+      <w:r>
+        <w:rPr>
+          <w:b/>
+          <w:i/>
+          <w:sz w:val="36"/>
+          <w:szCs w:val="36"/>
+          <w:u w:val="single"/>
+        </w:rPr>
+        <w:t xml:space="preserve"> (</w:t>
+      </w:r>
+      <w:r>
+        <w:rPr>
+          <w:b/>
+          <w:i/>
+          <w:sz w:val="36"/>
+          <w:szCs w:val="36"/>
+          <w:u w:val="single"/>
+        </w:rPr>
+        <w:t>Page 1)</w:t>
+      </w:r>
+      <w:r>
+        <w:rPr>
+          <w:b/>
+          <w:i/>
+          <w:sz w:val="36"/>
+          <w:szCs w:val="36"/>
+          <w:u w:val="single"/>
+        </w:rPr>
+        <w:t>:</w:t>
+      </w:r>
+    </w:p>
+    <w:p>
+      <w:pPr>
+        <w:jc w:val="both"/>
+        <w:rPr>
+          <w:b/>
+          <w:i/>
+          <w:sz w:val="36"/>
+          <w:szCs w:val="36"/>
+          <w:u w:val="single"/>
+        </w:rPr>
+      </w:pPr>
+      <w:r>
+        <w:rPr>
+          <w:b/>
+          <w:i/>
+          <w:sz w:val="36"/>
+          <w:szCs w:val="36"/>
+          <w:u w:val="single"/>
+        </w:rPr>
+        <w:t>Positive:</w:t>
+      </w:r>
+    </w:p>
+    <w:p>
+      <w:pPr>
+        <w:pStyle w:val="ListParagraph"/>
+        <w:numPr>
+          <w:ilvl w:val="0"/>
+          <w:numId w:val="1"/>
+        </w:numPr>
+        <w:jc w:val="both"/>
+        <w:rPr>
+          <w:sz w:val="24"/>
+          <w:szCs w:val="24"/>
+        </w:rPr>
+      </w:pPr>
+      <w:r>
+        <w:rPr>
+          <w:sz w:val="24"/>
+          <w:szCs w:val="24"/>
+        </w:rPr>
+        <w:t>Could be able to select only single cattle weight.</w:t>
+      </w:r>
+    </w:p>
+    <w:p>
+      <w:pPr>
+        <w:pStyle w:val="ListParagraph"/>
+        <w:numPr>
+          <w:ilvl w:val="0"/>
+          <w:numId w:val="1"/>
+        </w:numPr>
+        <w:jc w:val="both"/>
+        <w:rPr>
+          <w:sz w:val="24"/>
+          <w:szCs w:val="24"/>
+        </w:rPr>
+      </w:pPr>
+      <w:r>
+        <w:rPr>
+          <w:sz w:val="24"/>
+          <w:szCs w:val="24"/>
+        </w:rPr>
+        <w:t>The color of the selected weight should be displayed.</w:t>
+      </w:r>
+    </w:p>
+    <w:p>
+      <w:pPr>
+        <w:pStyle w:val="ListParagraph"/>
+        <w:numPr>
+          <w:ilvl w:val="0"/>
+          <w:numId w:val="1"/>
+        </w:numPr>
+        <w:jc w:val="both"/>
+        <w:rPr>
+          <w:sz w:val="24"/>
+          <w:szCs w:val="24"/>
+        </w:rPr>
+      </w:pPr>
+      <w:r>
+        <w:rPr>
+          <w:sz w:val="24"/>
+          <w:szCs w:val="24"/>
+        </w:rPr>
         <w:lastRenderedPageBreak/>
+        <w:t>The Nutrition table should be displayed as Alphabets.</w:t>
+      </w:r>
+    </w:p>
+    <w:p>
+      <w:pPr>
+        <w:pStyle w:val="ListParagraph"/>
+        <w:numPr>
+          <w:ilvl w:val="0"/>
+          <w:numId w:val="1"/>
+        </w:numPr>
+        <w:jc w:val="both"/>
+        <w:rPr>
+          <w:sz w:val="24"/>
+          <w:szCs w:val="24"/>
+        </w:rPr>
+      </w:pPr>
+      <w:r>
+        <w:rPr>
+          <w:sz w:val="24"/>
+          <w:szCs w:val="24"/>
+        </w:rPr>
+        <w:t>The Minimum and Maximum values should be displayed for the Nutrition, in decimals up to 1 digit after point.</w:t>
+      </w:r>
+    </w:p>
+    <w:p>
+      <w:pPr>
+        <w:pStyle w:val="ListParagraph"/>
+        <w:numPr>
+          <w:ilvl w:val="0"/>
+          <w:numId w:val="1"/>
+        </w:numPr>
+        <w:jc w:val="both"/>
+        <w:rPr>
+          <w:sz w:val="24"/>
+          <w:szCs w:val="24"/>
+        </w:rPr>
+      </w:pPr>
+      <w:r>
+        <w:rPr>
+          <w:sz w:val="24"/>
+          <w:szCs w:val="24"/>
+        </w:rPr>
+        <w:t>Those values should be numbers.</w:t>
+      </w:r>
+    </w:p>
+    <w:p>
+      <w:pPr>
+        <w:pStyle w:val="ListParagraph"/>
+        <w:numPr>
+          <w:ilvl w:val="0"/>
+          <w:numId w:val="1"/>
+        </w:numPr>
+        <w:jc w:val="both"/>
+        <w:rPr>
+          <w:sz w:val="24"/>
+          <w:szCs w:val="24"/>
+        </w:rPr>
+      </w:pPr>
+      <w:r>
+        <w:rPr>
+          <w:sz w:val="24"/>
+          <w:szCs w:val="24"/>
+        </w:rPr>
+        <w:t>The Next button should be able to navigate to the Feedstuff page.</w:t>
+      </w:r>
+    </w:p>
+    <w:p>
+      <w:pPr>
+        <w:pStyle w:val="ListParagraph"/>
+        <w:numPr>
+          <w:ilvl w:val="0"/>
+          <w:numId w:val="1"/>
+        </w:numPr>
+        <w:jc w:val="both"/>
+        <w:rPr>
+          <w:sz w:val="24"/>
+          <w:szCs w:val="24"/>
+        </w:rPr>
+      </w:pPr>
+      <w:r>
+        <w:rPr>
+          <w:sz w:val="24"/>
+          <w:szCs w:val="24"/>
+        </w:rPr>
+        <w:t xml:space="preserve">The nav bar Cattle weight should be able to display the </w:t>
+      </w:r>
+      <w:r>
+        <w:rPr>
+          <w:sz w:val="24"/>
+          <w:szCs w:val="24"/>
+        </w:rPr>
+        <w:t xml:space="preserve">Cattle weight </w:t>
+      </w:r>
+      <w:r>
+        <w:rPr>
+          <w:sz w:val="24"/>
+          <w:szCs w:val="24"/>
+        </w:rPr>
+        <w:t>page.</w:t>
+      </w:r>
+    </w:p>
+    <w:p>
+      <w:pPr>
+        <w:pStyle w:val="ListParagraph"/>
+        <w:numPr>
+          <w:ilvl w:val="0"/>
+          <w:numId w:val="1"/>
+        </w:numPr>
+        <w:jc w:val="both"/>
+        <w:rPr>
+          <w:sz w:val="24"/>
+          <w:szCs w:val="24"/>
+        </w:rPr>
+      </w:pPr>
+      <w:r>
+        <w:rPr>
+          <w:sz w:val="24"/>
+          <w:szCs w:val="24"/>
+        </w:rPr>
+        <w:t>The nav bar Feedstuffs should be able to display the Feedstuff page.</w:t>
+      </w:r>
+    </w:p>
+    <w:p>
+      <w:pPr>
+        <w:pStyle w:val="ListParagraph"/>
+        <w:numPr>
+          <w:ilvl w:val="0"/>
+          <w:numId w:val="1"/>
+        </w:numPr>
+        <w:jc w:val="both"/>
+        <w:rPr>
+          <w:sz w:val="24"/>
+          <w:szCs w:val="24"/>
+        </w:rPr>
+      </w:pPr>
+      <w:r>
+        <w:rPr>
+          <w:sz w:val="24"/>
+          <w:szCs w:val="24"/>
+        </w:rPr>
+        <w:t xml:space="preserve">The nav bar Quantities should be able to display the </w:t>
+      </w:r>
+      <w:r>
+        <w:rPr>
+          <w:sz w:val="24"/>
+          <w:szCs w:val="24"/>
+        </w:rPr>
+        <w:t>Quantities</w:t>
+      </w:r>
+      <w:r>
+        <w:rPr>
+          <w:sz w:val="24"/>
+          <w:szCs w:val="24"/>
+        </w:rPr>
+        <w:t xml:space="preserve"> page.</w:t>
+      </w:r>
+    </w:p>
+    <w:p>
+      <w:pPr>
+        <w:pStyle w:val="ListParagraph"/>
+        <w:numPr>
+          <w:ilvl w:val="0"/>
+          <w:numId w:val="1"/>
+        </w:numPr>
+        <w:jc w:val="both"/>
+        <w:rPr>
+          <w:sz w:val="24"/>
+          <w:szCs w:val="24"/>
+        </w:rPr>
+      </w:pPr>
+      <w:r>
+        <w:rPr>
+          <w:sz w:val="24"/>
+          <w:szCs w:val="24"/>
+        </w:rPr>
+        <w:t>The nav bar Ration weights should be able to display the Ration weights page</w:t>
+      </w:r>
+      <w:r>
+        <w:rPr>
+          <w:sz w:val="24"/>
+          <w:szCs w:val="24"/>
+        </w:rPr>
+        <w:t>.</w:t>
+      </w:r>
+    </w:p>
+    <w:p>
+      <w:pPr>
+        <w:jc w:val="both"/>
+        <w:rPr>
+          <w:b/>
+          <w:bCs/>
+          <w:i/>
+          <w:iCs/>
+          <w:sz w:val="36"/>
+          <w:szCs w:val="36"/>
+          <w:u w:val="single"/>
+        </w:rPr>
+      </w:pPr>
+      <w:r>
+        <w:rPr>
+          <w:b/>
+          <w:bCs/>
+          <w:i/>
+          <w:iCs/>
+          <w:sz w:val="36"/>
+          <w:szCs w:val="36"/>
+          <w:u w:val="single"/>
+        </w:rPr>
+        <w:t>Negative:</w:t>
+      </w:r>
+    </w:p>
+    <w:p>
+      <w:pPr>
+        <w:jc w:val="both"/>
+        <w:rPr>
+          <w:sz w:val="24"/>
+          <w:szCs w:val="24"/>
+        </w:rPr>
+      </w:pPr>
+      <w:r>
+        <w:rPr>
+          <w:sz w:val="24"/>
+          <w:szCs w:val="24"/>
+        </w:rPr>
+        <w:t>1)</w:t>
+      </w:r>
+      <w:r>
+        <w:rPr>
+          <w:sz w:val="24"/>
+          <w:szCs w:val="24"/>
+        </w:rPr>
+        <w:tab/>
+        <w:t>Multiple options of cattle weight cannot be selected.</w:t>
+      </w:r>
+    </w:p>
+    <w:p>
+      <w:pPr>
+        <w:jc w:val="both"/>
+        <w:rPr>
+          <w:sz w:val="24"/>
+          <w:szCs w:val="24"/>
+        </w:rPr>
+      </w:pPr>
+      <w:r>
+        <w:rPr>
+          <w:sz w:val="24"/>
+          <w:szCs w:val="24"/>
+        </w:rPr>
+        <w:t>2)</w:t>
+      </w:r>
+      <w:r>
+        <w:rPr>
+          <w:sz w:val="24"/>
+          <w:szCs w:val="24"/>
+        </w:rPr>
+        <w:tab/>
+        <w:t>The selected weight of the cattle colors cannot be as the unselected color.</w:t>
+      </w:r>
+    </w:p>
+    <w:p>
+      <w:pPr>
+        <w:jc w:val="both"/>
+        <w:rPr>
+          <w:sz w:val="24"/>
+          <w:szCs w:val="24"/>
+        </w:rPr>
+      </w:pPr>
+      <w:r>
+        <w:rPr>
+          <w:sz w:val="24"/>
+          <w:szCs w:val="24"/>
+        </w:rPr>
+        <w:t>3)</w:t>
+      </w:r>
+      <w:r>
+        <w:rPr>
+          <w:sz w:val="24"/>
+          <w:szCs w:val="24"/>
+        </w:rPr>
+        <w:tab/>
+        <w:t>Nutrition column cannot display the numbers.</w:t>
+      </w:r>
+    </w:p>
+    <w:p>
+      <w:pPr>
+        <w:jc w:val="both"/>
+        <w:rPr>
+          <w:sz w:val="24"/>
+          <w:szCs w:val="24"/>
+        </w:rPr>
+      </w:pPr>
+      <w:r>
+        <w:rPr>
+          <w:sz w:val="24"/>
+          <w:szCs w:val="24"/>
+        </w:rPr>
+        <w:t>4)</w:t>
+      </w:r>
+      <w:r>
+        <w:rPr>
+          <w:sz w:val="24"/>
+          <w:szCs w:val="24"/>
+        </w:rPr>
+        <w:tab/>
+        <w:t>Minimum and Maximum values should not be alphabets or special characters.</w:t>
+      </w:r>
+    </w:p>
+    <w:p>
+      <w:pPr>
+        <w:jc w:val="both"/>
+        <w:rPr>
+          <w:sz w:val="24"/>
+          <w:szCs w:val="24"/>
+        </w:rPr>
+      </w:pPr>
+      <w:r>
+        <w:rPr>
+          <w:sz w:val="24"/>
+          <w:szCs w:val="24"/>
+        </w:rPr>
+        <w:t>5)</w:t>
+      </w:r>
+      <w:r>
+        <w:rPr>
+          <w:sz w:val="24"/>
+          <w:szCs w:val="24"/>
+        </w:rPr>
+        <w:tab/>
+        <w:t>The Next button should not navigate to quantities page.</w:t>
+      </w:r>
+    </w:p>
+    <w:p>
+      <w:pPr>
+        <w:jc w:val="both"/>
+        <w:rPr>
+          <w:sz w:val="24"/>
+          <w:szCs w:val="24"/>
+        </w:rPr>
+      </w:pPr>
+      <w:r>
+        <w:rPr>
+          <w:sz w:val="24"/>
+          <w:szCs w:val="24"/>
+        </w:rPr>
+        <w:t>6)</w:t>
+      </w:r>
+      <w:r>
+        <w:rPr>
+          <w:sz w:val="24"/>
+          <w:szCs w:val="24"/>
+        </w:rPr>
+        <w:tab/>
+        <w:t>The Next button should not navigate to Ration Weights page.</w:t>
+      </w:r>
+    </w:p>
+    <w:p>
+      <w:pPr>
+        <w:jc w:val="both"/>
+        <w:rPr>
+          <w:sz w:val="24"/>
+          <w:szCs w:val="24"/>
+        </w:rPr>
+      </w:pPr>
+      <w:r>
+        <w:rPr>
+          <w:sz w:val="24"/>
+          <w:szCs w:val="24"/>
+        </w:rPr>
+        <w:t>7)</w:t>
+      </w:r>
+      <w:r>
+        <w:rPr>
+          <w:sz w:val="24"/>
+          <w:szCs w:val="24"/>
+        </w:rPr>
+        <w:tab/>
+        <w:t>The Next button should not navigate to Cattle Weight page.</w:t>
+      </w:r>
+    </w:p>
+    <w:p>
+      <w:pPr>
+        <w:jc w:val="both"/>
+        <w:rPr>
+          <w:sz w:val="24"/>
+          <w:szCs w:val="24"/>
+        </w:rPr>
+      </w:pPr>
+      <w:r>
+        <w:rPr>
+          <w:sz w:val="24"/>
+          <w:szCs w:val="24"/>
+        </w:rPr>
+        <w:t>8)</w:t>
+      </w:r>
+      <w:r>
+        <w:rPr>
+          <w:sz w:val="24"/>
+          <w:szCs w:val="24"/>
+        </w:rPr>
+        <w:tab/>
+        <w:t xml:space="preserve">The click on any part of the page shouldn’t perform any function or it shouldn’t navigate </w:t>
+      </w:r>
+      <w:r>
+        <w:rPr>
+          <w:sz w:val="24"/>
+          <w:szCs w:val="24"/>
+        </w:rPr>
+        <w:t xml:space="preserve">      </w:t>
+      </w:r>
+      <w:r>
+        <w:rPr>
+          <w:sz w:val="24"/>
+          <w:szCs w:val="24"/>
+        </w:rPr>
+        <w:t>to any other page.</w:t>
+      </w:r>
+    </w:p>
+    <w:p>
+      <w:pPr>
+        <w:jc w:val="both"/>
+        <w:rPr>
+          <w:sz w:val="24"/>
+          <w:szCs w:val="24"/>
+        </w:rPr>
+      </w:pPr>
+    </w:p>
+    <w:p>
+      <w:pPr>
+        <w:jc w:val="both"/>
+        <w:rPr>
+          <w:sz w:val="24"/>
+          <w:szCs w:val="24"/>
+        </w:rPr>
+      </w:pPr>
+    </w:p>
+    <w:p>
+      <w:pPr>
+        <w:jc w:val="both"/>
+        <w:rPr>
+          <w:sz w:val="24"/>
+          <w:szCs w:val="24"/>
+        </w:rPr>
+      </w:pPr>
+    </w:p>
+    <w:p>
+      <w:pPr>
+        <w:jc w:val="both"/>
+        <w:rPr>
+          <w:sz w:val="24"/>
+          <w:szCs w:val="24"/>
+        </w:rPr>
+      </w:pPr>
+    </w:p>
+    <w:p>
+      <w:pPr>
+        <w:jc w:val="both"/>
+        <w:rPr>
+          <w:sz w:val="24"/>
+          <w:szCs w:val="24"/>
+        </w:rPr>
+      </w:pPr>
+    </w:p>
+    <w:p>
+      <w:pPr>
+        <w:jc w:val="both"/>
+        <w:rPr>
+          <w:b/>
+          <w:bCs/>
+          <w:i/>
+          <w:iCs/>
+          <w:sz w:val="36"/>
+          <w:szCs w:val="36"/>
+          <w:u w:val="single"/>
+        </w:rPr>
+      </w:pPr>
+      <w:r>
+        <w:rPr>
+          <w:b/>
+          <w:bCs/>
+          <w:i/>
+          <w:iCs/>
+          <w:sz w:val="36"/>
+          <w:szCs w:val="36"/>
+          <w:u w:val="single"/>
+        </w:rPr>
+        <w:t>Feedstuffs (Page 2):</w:t>
+      </w:r>
+    </w:p>
+    <w:p>
+      <w:pPr>
+        <w:jc w:val="both"/>
+        <w:rPr>
+          <w:b/>
+          <w:bCs/>
+          <w:i/>
+          <w:iCs/>
+          <w:sz w:val="32"/>
+          <w:szCs w:val="32"/>
+          <w:u w:val="single"/>
+        </w:rPr>
+      </w:pPr>
+      <w:r>
+        <w:rPr>
+          <w:b/>
+          <w:bCs/>
+          <w:i/>
+          <w:iCs/>
+          <w:sz w:val="32"/>
+          <w:szCs w:val="32"/>
+          <w:u w:val="single"/>
+        </w:rPr>
+        <w:t>Positive:</w:t>
+      </w:r>
+    </w:p>
+    <w:p>
+      <w:pPr>
+        <w:jc w:val="both"/>
+        <w:rPr>
+          <w:b/>
+          <w:bCs/>
+          <w:i/>
+          <w:iCs/>
+          <w:sz w:val="36"/>
+          <w:szCs w:val="36"/>
+          <w:u w:val="single"/>
+        </w:rPr>
+      </w:pPr>
+    </w:p>
+    <w:p>
+      <w:pPr>
+        <w:jc w:val="both"/>
+        <w:rPr>
+          <w:sz w:val="24"/>
+          <w:szCs w:val="24"/>
+        </w:rPr>
+      </w:pPr>
+      <w:r>
+        <w:rPr>
+          <w:sz w:val="24"/>
+          <w:szCs w:val="24"/>
+        </w:rPr>
+        <w:t>1)</w:t>
+      </w:r>
+      <w:r>
+        <w:rPr>
+          <w:sz w:val="24"/>
+          <w:szCs w:val="24"/>
+        </w:rPr>
+        <w:tab/>
+        <w:t>The Feedstuff page should be able to show the same Feedstuff page.</w:t>
+      </w:r>
+    </w:p>
+    <w:p>
+      <w:pPr>
+        <w:jc w:val="both"/>
+        <w:rPr>
+          <w:sz w:val="24"/>
+          <w:szCs w:val="24"/>
+        </w:rPr>
+      </w:pPr>
+      <w:r>
+        <w:rPr>
+          <w:sz w:val="24"/>
+          <w:szCs w:val="24"/>
+        </w:rPr>
+        <w:t>2)</w:t>
+      </w:r>
+      <w:r>
+        <w:rPr>
+          <w:sz w:val="24"/>
+          <w:szCs w:val="24"/>
+        </w:rPr>
+        <w:tab/>
+        <w:t>Whenever we click on A-Z all the ingredients should be displayed.</w:t>
+      </w:r>
+    </w:p>
+    <w:p>
+      <w:pPr>
+        <w:ind w:left="720" w:hanging="720"/>
+        <w:jc w:val="both"/>
+        <w:rPr>
+          <w:sz w:val="24"/>
+          <w:szCs w:val="24"/>
+        </w:rPr>
+      </w:pPr>
+      <w:r>
+        <w:rPr>
+          <w:sz w:val="24"/>
+          <w:szCs w:val="24"/>
+        </w:rPr>
+        <w:lastRenderedPageBreak/>
+        <w:t>3)</w:t>
+      </w:r>
+      <w:r>
+        <w:rPr>
+          <w:sz w:val="24"/>
+          <w:szCs w:val="24"/>
+        </w:rPr>
+        <w:tab/>
+        <w:t>Similarly, whenever the alphabet is selected the Ingredient list starting with the same alphabet should be displayed.</w:t>
+      </w:r>
+    </w:p>
+    <w:p>
+      <w:pPr>
+        <w:ind w:left="720" w:hanging="720"/>
+        <w:jc w:val="both"/>
+        <w:rPr>
+          <w:sz w:val="24"/>
+          <w:szCs w:val="24"/>
+        </w:rPr>
+      </w:pPr>
+      <w:r>
+        <w:rPr>
+          <w:sz w:val="24"/>
+          <w:szCs w:val="24"/>
+        </w:rPr>
+        <w:t>4)</w:t>
+      </w:r>
+      <w:r>
+        <w:rPr>
+          <w:sz w:val="24"/>
+          <w:szCs w:val="24"/>
+        </w:rPr>
+        <w:tab/>
+        <w:t>And a user should be able to select and deselect multiple checkboxes at the same time. (That is the user should be able to select multiple ingredients at the same time.)</w:t>
+      </w:r>
+    </w:p>
+    <w:p>
+      <w:pPr>
+        <w:ind w:left="720" w:hanging="720"/>
+        <w:jc w:val="both"/>
+        <w:rPr>
+          <w:sz w:val="24"/>
+          <w:szCs w:val="24"/>
+        </w:rPr>
+      </w:pPr>
+      <w:r>
+        <w:rPr>
+          <w:sz w:val="24"/>
+          <w:szCs w:val="24"/>
+        </w:rPr>
+        <w:t>5)</w:t>
+      </w:r>
+      <w:r>
+        <w:rPr>
+          <w:sz w:val="24"/>
+          <w:szCs w:val="24"/>
+        </w:rPr>
+        <w:tab/>
+        <w:t>As soon as the user selects the Ingredients the selected ingredients should be displayed at the bottom.</w:t>
+      </w:r>
+    </w:p>
+    <w:p>
+      <w:pPr>
+        <w:jc w:val="both"/>
+        <w:rPr>
+          <w:sz w:val="24"/>
+          <w:szCs w:val="24"/>
+        </w:rPr>
+      </w:pPr>
+      <w:r>
+        <w:rPr>
+          <w:sz w:val="24"/>
+          <w:szCs w:val="24"/>
+        </w:rPr>
+        <w:t>6)</w:t>
+      </w:r>
+      <w:r>
+        <w:rPr>
+          <w:sz w:val="24"/>
+          <w:szCs w:val="24"/>
+        </w:rPr>
+        <w:tab/>
+        <w:t>The user must be able to click the cross button to delete the Ingredient.</w:t>
+      </w:r>
+    </w:p>
+    <w:p>
+      <w:pPr>
+        <w:ind w:left="720" w:hanging="720"/>
+        <w:jc w:val="both"/>
+        <w:rPr>
+          <w:sz w:val="24"/>
+          <w:szCs w:val="24"/>
+        </w:rPr>
+      </w:pPr>
+      <w:r>
+        <w:rPr>
+          <w:sz w:val="24"/>
+          <w:szCs w:val="24"/>
+        </w:rPr>
+        <w:t>7)</w:t>
+      </w:r>
+      <w:r>
+        <w:rPr>
+          <w:sz w:val="24"/>
+          <w:szCs w:val="24"/>
+        </w:rPr>
+        <w:tab/>
+        <w:t xml:space="preserve">The user must be able to clear all the selected Ingredients when he clicks on Clear All </w:t>
+      </w:r>
+      <w:r>
+        <w:rPr>
+          <w:sz w:val="24"/>
+          <w:szCs w:val="24"/>
+        </w:rPr>
+        <w:t xml:space="preserve">         </w:t>
+      </w:r>
+      <w:r>
+        <w:rPr>
+          <w:sz w:val="24"/>
+          <w:szCs w:val="24"/>
+        </w:rPr>
+        <w:t>button.</w:t>
+      </w:r>
+    </w:p>
+    <w:p>
+      <w:pPr>
+        <w:jc w:val="both"/>
+        <w:rPr>
+          <w:sz w:val="24"/>
+          <w:szCs w:val="24"/>
+        </w:rPr>
+      </w:pPr>
+      <w:r>
+        <w:rPr>
+          <w:sz w:val="24"/>
+          <w:szCs w:val="24"/>
+        </w:rPr>
+        <w:t>8)</w:t>
+      </w:r>
+      <w:r>
+        <w:rPr>
+          <w:sz w:val="24"/>
+          <w:szCs w:val="24"/>
+        </w:rPr>
+        <w:tab/>
+        <w:t>The user must be able to Scroll down and up to see the Ingredient list.</w:t>
+      </w:r>
+    </w:p>
+    <w:p>
+      <w:pPr>
+        <w:jc w:val="both"/>
+        <w:rPr>
+          <w:sz w:val="24"/>
+          <w:szCs w:val="24"/>
+        </w:rPr>
+      </w:pPr>
+      <w:r>
+        <w:rPr>
+          <w:sz w:val="24"/>
+          <w:szCs w:val="24"/>
+        </w:rPr>
+        <w:t>9)</w:t>
+      </w:r>
+      <w:r>
+        <w:rPr>
+          <w:sz w:val="24"/>
+          <w:szCs w:val="24"/>
+        </w:rPr>
+        <w:tab/>
+        <w:t>The user must be able to Scroll down and up to see the Ingredient Alphabet list.</w:t>
+      </w:r>
+    </w:p>
+    <w:p>
+      <w:pPr>
+        <w:jc w:val="both"/>
+        <w:rPr>
+          <w:sz w:val="24"/>
+          <w:szCs w:val="24"/>
+        </w:rPr>
+      </w:pPr>
+      <w:r>
+        <w:rPr>
+          <w:sz w:val="24"/>
+          <w:szCs w:val="24"/>
+        </w:rPr>
+        <w:t>10)</w:t>
+      </w:r>
+      <w:r>
+        <w:rPr>
+          <w:sz w:val="24"/>
+          <w:szCs w:val="24"/>
+        </w:rPr>
+        <w:tab/>
+        <w:t xml:space="preserve"> The user must be able to Scroll down and up to see the selected Ingredient list.</w:t>
+      </w:r>
+    </w:p>
+    <w:p>
+      <w:pPr>
+        <w:ind w:left="720" w:hanging="720"/>
+        <w:jc w:val="both"/>
+        <w:rPr>
+          <w:sz w:val="24"/>
+          <w:szCs w:val="24"/>
+        </w:rPr>
+      </w:pPr>
+      <w:r>
+        <w:rPr>
+          <w:sz w:val="24"/>
+          <w:szCs w:val="24"/>
+        </w:rPr>
+        <w:t>11)</w:t>
+      </w:r>
+      <w:r>
+        <w:rPr>
+          <w:sz w:val="24"/>
+          <w:szCs w:val="24"/>
+        </w:rPr>
+        <w:tab/>
+        <w:t>The search bar should be able to search the ingredients of the selected Alphabet. Suppose we are on the Alphabet A, it should be able to search the ingredients with alphabet A. If we are on Alphabet A-Z the user should be able to search the all the ingredients.</w:t>
+      </w:r>
+    </w:p>
+    <w:p>
+      <w:pPr>
+        <w:ind w:left="720" w:hanging="720"/>
+        <w:jc w:val="both"/>
+        <w:rPr>
+          <w:sz w:val="24"/>
+          <w:szCs w:val="24"/>
+        </w:rPr>
+      </w:pPr>
+    </w:p>
+    <w:p>
+      <w:pPr>
+        <w:jc w:val="both"/>
+        <w:rPr>
+          <w:b/>
+          <w:bCs/>
+          <w:i/>
+          <w:iCs/>
+          <w:sz w:val="36"/>
+          <w:szCs w:val="36"/>
+          <w:u w:val="single"/>
+        </w:rPr>
+      </w:pPr>
+      <w:r>
+        <w:rPr>
+          <w:b/>
+          <w:bCs/>
+          <w:i/>
+          <w:iCs/>
+          <w:sz w:val="36"/>
+          <w:szCs w:val="36"/>
+          <w:u w:val="single"/>
+        </w:rPr>
+        <w:t>Negative:</w:t>
+      </w:r>
+    </w:p>
+    <w:p>
+      <w:pPr>
+        <w:ind w:left="720" w:hanging="720"/>
+        <w:jc w:val="both"/>
+        <w:rPr>
+          <w:sz w:val="24"/>
+          <w:szCs w:val="24"/>
+        </w:rPr>
+      </w:pPr>
+      <w:r>
+        <w:rPr>
+          <w:sz w:val="24"/>
+          <w:szCs w:val="24"/>
+        </w:rPr>
+        <w:t>1) Whenever we click on A-Z the ingredients with only particular letter should not be displayed.</w:t>
+      </w:r>
+    </w:p>
+    <w:p>
+      <w:pPr>
+        <w:ind w:left="720" w:hanging="720"/>
+        <w:jc w:val="both"/>
+        <w:rPr>
+          <w:sz w:val="24"/>
+          <w:szCs w:val="24"/>
+        </w:rPr>
+      </w:pPr>
+      <w:r>
+        <w:rPr>
+          <w:sz w:val="24"/>
+          <w:szCs w:val="24"/>
+        </w:rPr>
+        <w:t xml:space="preserve">2) </w:t>
+      </w:r>
+      <w:r>
+        <w:rPr>
+          <w:sz w:val="24"/>
+          <w:szCs w:val="24"/>
+        </w:rPr>
+        <w:t>W</w:t>
+      </w:r>
+      <w:r>
+        <w:rPr>
+          <w:sz w:val="24"/>
+          <w:szCs w:val="24"/>
+        </w:rPr>
+        <w:t xml:space="preserve">hen we select a </w:t>
+      </w:r>
+      <w:proofErr w:type="gramStart"/>
+      <w:r>
+        <w:rPr>
+          <w:sz w:val="24"/>
+          <w:szCs w:val="24"/>
+        </w:rPr>
+        <w:t>particular letter</w:t>
+      </w:r>
+      <w:proofErr w:type="gramEnd"/>
+      <w:r>
+        <w:rPr>
+          <w:sz w:val="24"/>
+          <w:szCs w:val="24"/>
+        </w:rPr>
+        <w:t xml:space="preserve"> the ingredients with all the letters should not be</w:t>
+      </w:r>
+      <w:r>
+        <w:rPr>
+          <w:sz w:val="24"/>
+          <w:szCs w:val="24"/>
+        </w:rPr>
+        <w:t xml:space="preserve"> </w:t>
+      </w:r>
+      <w:r>
+        <w:rPr>
+          <w:sz w:val="24"/>
+          <w:szCs w:val="24"/>
+        </w:rPr>
+        <w:t>displayed.</w:t>
+      </w:r>
+    </w:p>
+    <w:p>
+      <w:pPr>
+        <w:ind w:left="720" w:hanging="720"/>
+        <w:jc w:val="both"/>
+        <w:rPr>
+          <w:sz w:val="24"/>
+          <w:szCs w:val="24"/>
+        </w:rPr>
+      </w:pPr>
+      <w:r>
+        <w:rPr>
+          <w:sz w:val="24"/>
+          <w:szCs w:val="24"/>
+        </w:rPr>
+        <w:t xml:space="preserve">3) </w:t>
+      </w:r>
+      <w:r>
+        <w:rPr>
+          <w:sz w:val="24"/>
+          <w:szCs w:val="24"/>
+        </w:rPr>
+        <w:t>W</w:t>
+      </w:r>
+      <w:r>
+        <w:rPr>
+          <w:sz w:val="24"/>
+          <w:szCs w:val="24"/>
+        </w:rPr>
+        <w:t>henever we search the ingredients there is an advance search which shouldn’t allow other</w:t>
+      </w:r>
+      <w:r>
+        <w:rPr>
+          <w:sz w:val="24"/>
+          <w:szCs w:val="24"/>
+        </w:rPr>
+        <w:t xml:space="preserve"> </w:t>
+      </w:r>
+      <w:r>
+        <w:rPr>
+          <w:sz w:val="24"/>
+          <w:szCs w:val="24"/>
+        </w:rPr>
+        <w:t>letters to search</w:t>
+      </w:r>
+    </w:p>
+    <w:p>
+      <w:pPr>
+        <w:ind w:left="720" w:hanging="720"/>
+        <w:jc w:val="both"/>
+        <w:rPr>
+          <w:sz w:val="24"/>
+          <w:szCs w:val="24"/>
+        </w:rPr>
+      </w:pPr>
+      <w:r>
+        <w:rPr>
+          <w:sz w:val="24"/>
+          <w:szCs w:val="24"/>
+        </w:rPr>
+        <w:t>4)Whenever we select an ingredient that should display and when we select the second ingredient the first ingredient should not be deselected.</w:t>
+      </w:r>
+    </w:p>
+    <w:p>
+      <w:pPr>
+        <w:ind w:left="720" w:hanging="720"/>
+        <w:jc w:val="both"/>
+        <w:rPr>
+          <w:sz w:val="24"/>
+          <w:szCs w:val="24"/>
+        </w:rPr>
+      </w:pPr>
+      <w:r>
+        <w:rPr>
+          <w:sz w:val="24"/>
+          <w:szCs w:val="24"/>
+        </w:rPr>
+        <w:t>5)Whenever we select next button it should not navigate to cattle weight page.</w:t>
+      </w:r>
+    </w:p>
+    <w:p>
+      <w:pPr>
+        <w:ind w:left="720" w:hanging="720"/>
+        <w:jc w:val="both"/>
+        <w:rPr>
+          <w:sz w:val="24"/>
+          <w:szCs w:val="24"/>
+        </w:rPr>
+      </w:pPr>
+      <w:r>
+        <w:rPr>
+          <w:sz w:val="24"/>
+          <w:szCs w:val="24"/>
+        </w:rPr>
         <w:t>6)Whenever we select next button it should not navigate to Ration weight page.</w:t>
       </w:r>
     </w:p>
@@ -1256,6 +2637,7 @@
           <w:sz w:val="24"/>
           <w:szCs w:val="24"/>
         </w:rPr>
+        <w:lastRenderedPageBreak/>
         <w:t>10)If there is H-L the ingredient list shouldn’t show any other letter ingredients except the ingredient list between H-L.</w:t>
       </w:r>
     </w:p>
@@ -1598,8 +2980,6 @@
           <w:szCs w:val="24"/>
         </w:rPr>
       </w:pPr>
-      <w:bookmarkStart w:id="0" w:name="_GoBack"/>
-      <w:bookmarkEnd w:id="0"/>
     </w:p>
     <w:p>
       <w:pPr>

</xml_diff>

<commit_message>
Updated the UnitTestCases.docx of page 3 (Ration weights.)
</commit_message>
<xml_diff>
--- a/Test Cases/UnitTestCases.docx
+++ b/Test Cases/UnitTestCases.docx
@@ -1057,23 +1057,7 @@
           <w:sz w:val="24"/>
           <w:szCs w:val="24"/>
         </w:rPr>
-        <w:t xml:space="preserve">hen we select a </w:t>
-      </w:r>
-      <w:proofErr w:type="gramStart"/>
-      <w:r>
-        <w:rPr>
-          <w:sz w:val="24"/>
-          <w:szCs w:val="24"/>
-        </w:rPr>
-        <w:t>particular letter</w:t>
-      </w:r>
-      <w:proofErr w:type="gramEnd"/>
-      <w:r>
-        <w:rPr>
-          <w:sz w:val="24"/>
-          <w:szCs w:val="24"/>
-        </w:rPr>
-        <w:t xml:space="preserve"> the ingredients with all the letters should not be</w:t>
+        <w:t>hen we select a particular letter the ingredients with all the letters should not be</w:t>
       </w:r>
       <w:r>
         <w:rPr>
@@ -1269,24 +1253,568 @@
           <w:sz w:val="24"/>
           <w:szCs w:val="24"/>
         </w:rPr>
-        <w:t xml:space="preserve">11)The user should not be able to enter the alphabets or </w:t>
-      </w:r>
-      <w:proofErr w:type="gramStart"/>
-      <w:r>
-        <w:rPr>
-          <w:sz w:val="24"/>
-          <w:szCs w:val="24"/>
-        </w:rPr>
-        <w:t>symbols,</w:t>
-      </w:r>
-      <w:proofErr w:type="gramEnd"/>
-      <w:r>
-        <w:rPr>
-          <w:sz w:val="24"/>
-          <w:szCs w:val="24"/>
-        </w:rPr>
-        <w:t xml:space="preserve"> he should be able to enter only the numbers and point(.)</w:t>
-      </w:r>
+        <w:t>11)The user should not be able to enter the alphabets or symbols, he should be able to enter only the numbers and point(.)</w:t>
+      </w:r>
+    </w:p>
+    <w:p>
+      <w:pPr>
+        <w:ind w:left="720" w:hanging="720"/>
+        <w:jc w:val="both"/>
+        <w:rPr>
+          <w:sz w:val="24"/>
+          <w:szCs w:val="24"/>
+        </w:rPr>
+      </w:pPr>
+    </w:p>
+    <w:p>
+      <w:pPr>
+        <w:jc w:val="both"/>
+        <w:rPr>
+          <w:b/>
+          <w:bCs/>
+          <w:i/>
+          <w:iCs/>
+          <w:sz w:val="36"/>
+          <w:szCs w:val="36"/>
+          <w:u w:val="single"/>
+        </w:rPr>
+      </w:pPr>
+      <w:r>
+        <w:rPr>
+          <w:b/>
+          <w:bCs/>
+          <w:i/>
+          <w:iCs/>
+          <w:sz w:val="36"/>
+          <w:szCs w:val="36"/>
+          <w:u w:val="single"/>
+        </w:rPr>
+        <w:t>Ration Weights</w:t>
+      </w:r>
+      <w:r>
+        <w:rPr>
+          <w:b/>
+          <w:bCs/>
+          <w:i/>
+          <w:iCs/>
+          <w:sz w:val="36"/>
+          <w:szCs w:val="36"/>
+          <w:u w:val="single"/>
+        </w:rPr>
+        <w:t xml:space="preserve"> (Page </w:t>
+      </w:r>
+      <w:r>
+        <w:rPr>
+          <w:b/>
+          <w:bCs/>
+          <w:i/>
+          <w:iCs/>
+          <w:sz w:val="36"/>
+          <w:szCs w:val="36"/>
+          <w:u w:val="single"/>
+        </w:rPr>
+        <w:t>3</w:t>
+      </w:r>
+      <w:r>
+        <w:rPr>
+          <w:b/>
+          <w:bCs/>
+          <w:i/>
+          <w:iCs/>
+          <w:sz w:val="36"/>
+          <w:szCs w:val="36"/>
+          <w:u w:val="single"/>
+        </w:rPr>
+        <w:t>):</w:t>
+      </w:r>
+    </w:p>
+    <w:p>
+      <w:pPr>
+        <w:jc w:val="both"/>
+        <w:rPr>
+          <w:b/>
+          <w:bCs/>
+          <w:i/>
+          <w:iCs/>
+          <w:sz w:val="36"/>
+          <w:szCs w:val="36"/>
+          <w:u w:val="single"/>
+        </w:rPr>
+      </w:pPr>
+      <w:r>
+        <w:rPr>
+          <w:b/>
+          <w:bCs/>
+          <w:i/>
+          <w:iCs/>
+          <w:sz w:val="36"/>
+          <w:szCs w:val="36"/>
+          <w:u w:val="single"/>
+        </w:rPr>
+        <w:t>Positive:</w:t>
+      </w:r>
+    </w:p>
+    <w:p>
+      <w:pPr>
+        <w:pStyle w:val="ListParagraph"/>
+        <w:numPr>
+          <w:ilvl w:val="0"/>
+          <w:numId w:val="4"/>
+        </w:numPr>
+        <w:jc w:val="both"/>
+        <w:rPr>
+          <w:bCs/>
+          <w:iCs/>
+          <w:sz w:val="24"/>
+          <w:szCs w:val="24"/>
+        </w:rPr>
+      </w:pPr>
+      <w:r>
+        <w:rPr>
+          <w:bCs/>
+          <w:iCs/>
+          <w:sz w:val="24"/>
+          <w:szCs w:val="24"/>
+        </w:rPr>
+        <w:t>The selected Ingredients should be displayed.</w:t>
+      </w:r>
+    </w:p>
+    <w:p>
+      <w:pPr>
+        <w:pStyle w:val="ListParagraph"/>
+        <w:numPr>
+          <w:ilvl w:val="0"/>
+          <w:numId w:val="4"/>
+        </w:numPr>
+        <w:jc w:val="both"/>
+        <w:rPr>
+          <w:bCs/>
+          <w:iCs/>
+          <w:sz w:val="24"/>
+          <w:szCs w:val="24"/>
+        </w:rPr>
+      </w:pPr>
+      <w:r>
+        <w:rPr>
+          <w:bCs/>
+          <w:iCs/>
+          <w:sz w:val="24"/>
+          <w:szCs w:val="24"/>
+        </w:rPr>
+        <w:t>The quantities should also be displayed, according to the selected ingredients.</w:t>
+      </w:r>
+    </w:p>
+    <w:p>
+      <w:pPr>
+        <w:pStyle w:val="ListParagraph"/>
+        <w:numPr>
+          <w:ilvl w:val="0"/>
+          <w:numId w:val="4"/>
+        </w:numPr>
+        <w:jc w:val="both"/>
+        <w:rPr>
+          <w:bCs/>
+          <w:iCs/>
+          <w:sz w:val="24"/>
+          <w:szCs w:val="24"/>
+        </w:rPr>
+      </w:pPr>
+      <w:r>
+        <w:rPr>
+          <w:bCs/>
+          <w:iCs/>
+          <w:sz w:val="24"/>
+          <w:szCs w:val="24"/>
+        </w:rPr>
+        <w:t>The Total Ration should sum up the individual Rations.</w:t>
+      </w:r>
+    </w:p>
+    <w:p>
+      <w:pPr>
+        <w:pStyle w:val="ListParagraph"/>
+        <w:numPr>
+          <w:ilvl w:val="0"/>
+          <w:numId w:val="4"/>
+        </w:numPr>
+        <w:jc w:val="both"/>
+        <w:rPr>
+          <w:bCs/>
+          <w:iCs/>
+          <w:sz w:val="24"/>
+          <w:szCs w:val="24"/>
+        </w:rPr>
+      </w:pPr>
+      <w:r>
+        <w:rPr>
+          <w:bCs/>
+          <w:iCs/>
+          <w:sz w:val="24"/>
+          <w:szCs w:val="24"/>
+        </w:rPr>
+        <w:t>The total nutrients should be displayed.</w:t>
+      </w:r>
+    </w:p>
+    <w:p>
+      <w:pPr>
+        <w:pStyle w:val="ListParagraph"/>
+        <w:numPr>
+          <w:ilvl w:val="0"/>
+          <w:numId w:val="4"/>
+        </w:numPr>
+        <w:jc w:val="both"/>
+        <w:rPr>
+          <w:bCs/>
+          <w:iCs/>
+          <w:sz w:val="24"/>
+          <w:szCs w:val="24"/>
+        </w:rPr>
+      </w:pPr>
+      <w:r>
+        <w:rPr>
+          <w:bCs/>
+          <w:iCs/>
+          <w:sz w:val="24"/>
+          <w:szCs w:val="24"/>
+        </w:rPr>
+        <w:t>When the nutrients are less than the minimum value, then show it in red.</w:t>
+      </w:r>
+    </w:p>
+    <w:p>
+      <w:pPr>
+        <w:pStyle w:val="ListParagraph"/>
+        <w:numPr>
+          <w:ilvl w:val="0"/>
+          <w:numId w:val="4"/>
+        </w:numPr>
+        <w:jc w:val="both"/>
+        <w:rPr>
+          <w:bCs/>
+          <w:iCs/>
+          <w:sz w:val="24"/>
+          <w:szCs w:val="24"/>
+        </w:rPr>
+      </w:pPr>
+      <w:r>
+        <w:rPr>
+          <w:bCs/>
+          <w:iCs/>
+          <w:sz w:val="24"/>
+          <w:szCs w:val="24"/>
+        </w:rPr>
+        <w:t>When the nutrients are greater than the maximum, the color should be blue.</w:t>
+      </w:r>
+    </w:p>
+    <w:p>
+      <w:pPr>
+        <w:pStyle w:val="ListParagraph"/>
+        <w:numPr>
+          <w:ilvl w:val="0"/>
+          <w:numId w:val="4"/>
+        </w:numPr>
+        <w:jc w:val="both"/>
+        <w:rPr>
+          <w:bCs/>
+          <w:iCs/>
+          <w:sz w:val="24"/>
+          <w:szCs w:val="24"/>
+        </w:rPr>
+      </w:pPr>
+      <w:r>
+        <w:rPr>
+          <w:bCs/>
+          <w:iCs/>
+          <w:sz w:val="24"/>
+          <w:szCs w:val="24"/>
+        </w:rPr>
+        <w:t>When the nutrients are within the range, then it should not display any color.</w:t>
+      </w:r>
+    </w:p>
+    <w:p>
+      <w:pPr>
+        <w:pStyle w:val="ListParagraph"/>
+        <w:jc w:val="both"/>
+        <w:rPr>
+          <w:bCs/>
+          <w:iCs/>
+          <w:sz w:val="24"/>
+          <w:szCs w:val="24"/>
+        </w:rPr>
+      </w:pPr>
+    </w:p>
+    <w:p>
+      <w:pPr>
+        <w:jc w:val="both"/>
+        <w:rPr>
+          <w:b/>
+          <w:bCs/>
+          <w:i/>
+          <w:iCs/>
+          <w:sz w:val="36"/>
+          <w:szCs w:val="36"/>
+          <w:u w:val="single"/>
+        </w:rPr>
+      </w:pPr>
+      <w:r>
+        <w:rPr>
+          <w:b/>
+          <w:bCs/>
+          <w:i/>
+          <w:iCs/>
+          <w:sz w:val="36"/>
+          <w:szCs w:val="36"/>
+          <w:u w:val="single"/>
+        </w:rPr>
+        <w:t>Negative:</w:t>
+      </w:r>
+    </w:p>
+    <w:p>
+      <w:pPr>
+        <w:pStyle w:val="ListParagraph"/>
+        <w:numPr>
+          <w:ilvl w:val="0"/>
+          <w:numId w:val="5"/>
+        </w:numPr>
+        <w:jc w:val="both"/>
+        <w:rPr>
+          <w:bCs/>
+          <w:iCs/>
+          <w:sz w:val="24"/>
+          <w:szCs w:val="24"/>
+        </w:rPr>
+      </w:pPr>
+      <w:r>
+        <w:rPr>
+          <w:bCs/>
+          <w:iCs/>
+          <w:sz w:val="24"/>
+          <w:szCs w:val="24"/>
+        </w:rPr>
+        <w:t>The total ration cannot be in alphabets.</w:t>
+      </w:r>
+    </w:p>
+    <w:p>
+      <w:pPr>
+        <w:pStyle w:val="ListParagraph"/>
+        <w:numPr>
+          <w:ilvl w:val="0"/>
+          <w:numId w:val="5"/>
+        </w:numPr>
+        <w:jc w:val="both"/>
+        <w:rPr>
+          <w:bCs/>
+          <w:iCs/>
+          <w:sz w:val="24"/>
+          <w:szCs w:val="24"/>
+        </w:rPr>
+      </w:pPr>
+      <w:r>
+        <w:rPr>
+          <w:bCs/>
+          <w:iCs/>
+          <w:sz w:val="24"/>
+          <w:szCs w:val="24"/>
+        </w:rPr>
+        <w:t>The individual rations cannot be in alphabets.</w:t>
+      </w:r>
+    </w:p>
+    <w:p>
+      <w:pPr>
+        <w:pStyle w:val="ListParagraph"/>
+        <w:numPr>
+          <w:ilvl w:val="0"/>
+          <w:numId w:val="5"/>
+        </w:numPr>
+        <w:jc w:val="both"/>
+        <w:rPr>
+          <w:bCs/>
+          <w:iCs/>
+          <w:sz w:val="24"/>
+          <w:szCs w:val="24"/>
+        </w:rPr>
+      </w:pPr>
+      <w:r>
+        <w:rPr>
+          <w:bCs/>
+          <w:iCs/>
+          <w:sz w:val="24"/>
+          <w:szCs w:val="24"/>
+        </w:rPr>
+        <w:t>The nutrients within the range should not be in blue or red color.</w:t>
+      </w:r>
+    </w:p>
+    <w:p>
+      <w:pPr>
+        <w:pStyle w:val="ListParagraph"/>
+        <w:numPr>
+          <w:ilvl w:val="0"/>
+          <w:numId w:val="5"/>
+        </w:numPr>
+        <w:jc w:val="both"/>
+        <w:rPr>
+          <w:bCs/>
+          <w:iCs/>
+          <w:sz w:val="24"/>
+          <w:szCs w:val="24"/>
+        </w:rPr>
+      </w:pPr>
+      <w:r>
+        <w:rPr>
+          <w:bCs/>
+          <w:iCs/>
+          <w:sz w:val="24"/>
+          <w:szCs w:val="24"/>
+        </w:rPr>
+        <w:t>The nutrients which are out of maximum range should not be in red color.</w:t>
+      </w:r>
+    </w:p>
+    <w:p>
+      <w:pPr>
+        <w:pStyle w:val="ListParagraph"/>
+        <w:numPr>
+          <w:ilvl w:val="0"/>
+          <w:numId w:val="5"/>
+        </w:numPr>
+        <w:jc w:val="both"/>
+        <w:rPr>
+          <w:bCs/>
+          <w:iCs/>
+          <w:sz w:val="24"/>
+          <w:szCs w:val="24"/>
+        </w:rPr>
+      </w:pPr>
+      <w:r>
+        <w:rPr>
+          <w:bCs/>
+          <w:iCs/>
+          <w:sz w:val="24"/>
+          <w:szCs w:val="24"/>
+        </w:rPr>
+        <w:t>The nutrients which are below the minimum range should not be in blue color.</w:t>
+      </w:r>
+    </w:p>
+    <w:p>
+      <w:pPr>
+        <w:pStyle w:val="ListParagraph"/>
+        <w:numPr>
+          <w:ilvl w:val="0"/>
+          <w:numId w:val="5"/>
+        </w:numPr>
+        <w:jc w:val="both"/>
+        <w:rPr>
+          <w:bCs/>
+          <w:iCs/>
+          <w:sz w:val="24"/>
+          <w:szCs w:val="24"/>
+        </w:rPr>
+      </w:pPr>
+      <w:r>
+        <w:rPr>
+          <w:bCs/>
+          <w:iCs/>
+          <w:sz w:val="24"/>
+          <w:szCs w:val="24"/>
+        </w:rPr>
+        <w:t>The quantities cannot be in negative.</w:t>
+      </w:r>
+    </w:p>
+    <w:p>
+      <w:pPr>
+        <w:pStyle w:val="ListParagraph"/>
+        <w:numPr>
+          <w:ilvl w:val="0"/>
+          <w:numId w:val="5"/>
+        </w:numPr>
+        <w:jc w:val="both"/>
+        <w:rPr>
+          <w:bCs/>
+          <w:iCs/>
+          <w:sz w:val="24"/>
+          <w:szCs w:val="24"/>
+        </w:rPr>
+      </w:pPr>
+      <w:r>
+        <w:rPr>
+          <w:bCs/>
+          <w:iCs/>
+          <w:sz w:val="24"/>
+          <w:szCs w:val="24"/>
+        </w:rPr>
+        <w:lastRenderedPageBreak/>
+        <w:t>The total ration cannot be less than the individual ration.</w:t>
+      </w:r>
+    </w:p>
+    <w:p>
+      <w:pPr>
+        <w:pStyle w:val="ListParagraph"/>
+        <w:numPr>
+          <w:ilvl w:val="0"/>
+          <w:numId w:val="5"/>
+        </w:numPr>
+        <w:jc w:val="both"/>
+        <w:rPr>
+          <w:bCs/>
+          <w:iCs/>
+          <w:sz w:val="24"/>
+          <w:szCs w:val="24"/>
+        </w:rPr>
+      </w:pPr>
+      <w:r>
+        <w:rPr>
+          <w:bCs/>
+          <w:iCs/>
+          <w:sz w:val="24"/>
+          <w:szCs w:val="24"/>
+        </w:rPr>
+        <w:t>The unselected ingredients should not be displayed in the ration weight page.</w:t>
+      </w:r>
+    </w:p>
+    <w:p>
+      <w:pPr>
+        <w:pStyle w:val="ListParagraph"/>
+        <w:jc w:val="both"/>
+        <w:rPr>
+          <w:bCs/>
+          <w:iCs/>
+          <w:sz w:val="24"/>
+          <w:szCs w:val="24"/>
+        </w:rPr>
+      </w:pPr>
+    </w:p>
+    <w:p>
+      <w:pPr>
+        <w:pStyle w:val="ListParagraph"/>
+        <w:jc w:val="both"/>
+        <w:rPr>
+          <w:bCs/>
+          <w:iCs/>
+          <w:sz w:val="24"/>
+          <w:szCs w:val="24"/>
+        </w:rPr>
+      </w:pPr>
+    </w:p>
+    <w:p>
+      <w:pPr>
+        <w:jc w:val="both"/>
+        <w:rPr>
+          <w:b/>
+          <w:bCs/>
+          <w:i/>
+          <w:iCs/>
+          <w:sz w:val="36"/>
+          <w:szCs w:val="36"/>
+          <w:u w:val="single"/>
+        </w:rPr>
+      </w:pPr>
+    </w:p>
+    <w:p>
+      <w:pPr>
+        <w:ind w:left="720" w:hanging="720"/>
+        <w:jc w:val="both"/>
+        <w:rPr>
+          <w:sz w:val="24"/>
+          <w:szCs w:val="24"/>
+        </w:rPr>
+      </w:pPr>
     </w:p>
     <w:p>
       <w:pPr>
@@ -1385,1641 +1913,12 @@
       <w:pPr>
         <w:jc w:val="both"/>
         <w:rPr>
-          <w:b/>
-          <w:i/>
-          <w:sz w:val="36"/>
-          <w:szCs w:val="36"/>
-          <w:u w:val="single"/>
+          <w:sz w:val="24"/>
+          <w:szCs w:val="24"/>
         </w:rPr>
       </w:pPr>
       <w:bookmarkStart w:id="0" w:name="_GoBack"/>
       <w:bookmarkEnd w:id="0"/>
-      <w:r>
-        <w:rPr>
-          <w:b/>
-          <w:i/>
-          <w:sz w:val="36"/>
-          <w:szCs w:val="36"/>
-          <w:u w:val="single"/>
-        </w:rPr>
-        <w:t>Test Cases</w:t>
-      </w:r>
-    </w:p>
-    <w:p>
-      <w:pPr>
-        <w:jc w:val="both"/>
-        <w:rPr>
-          <w:b/>
-          <w:i/>
-          <w:sz w:val="36"/>
-          <w:szCs w:val="36"/>
-          <w:u w:val="single"/>
-        </w:rPr>
-      </w:pPr>
-      <w:r>
-        <w:rPr>
-          <w:b/>
-          <w:i/>
-          <w:sz w:val="36"/>
-          <w:szCs w:val="36"/>
-          <w:u w:val="single"/>
-        </w:rPr>
-        <w:t xml:space="preserve">Cattle </w:t>
-      </w:r>
-      <w:r>
-        <w:rPr>
-          <w:b/>
-          <w:i/>
-          <w:sz w:val="36"/>
-          <w:szCs w:val="36"/>
-          <w:u w:val="single"/>
-        </w:rPr>
-        <w:t>Weight</w:t>
-      </w:r>
-      <w:r>
-        <w:rPr>
-          <w:b/>
-          <w:i/>
-          <w:sz w:val="36"/>
-          <w:szCs w:val="36"/>
-          <w:u w:val="single"/>
-        </w:rPr>
-        <w:t xml:space="preserve"> (</w:t>
-      </w:r>
-      <w:r>
-        <w:rPr>
-          <w:b/>
-          <w:i/>
-          <w:sz w:val="36"/>
-          <w:szCs w:val="36"/>
-          <w:u w:val="single"/>
-        </w:rPr>
-        <w:t>Page 1)</w:t>
-      </w:r>
-      <w:r>
-        <w:rPr>
-          <w:b/>
-          <w:i/>
-          <w:sz w:val="36"/>
-          <w:szCs w:val="36"/>
-          <w:u w:val="single"/>
-        </w:rPr>
-        <w:t>:</w:t>
-      </w:r>
-    </w:p>
-    <w:p>
-      <w:pPr>
-        <w:jc w:val="both"/>
-        <w:rPr>
-          <w:b/>
-          <w:i/>
-          <w:sz w:val="36"/>
-          <w:szCs w:val="36"/>
-          <w:u w:val="single"/>
-        </w:rPr>
-      </w:pPr>
-      <w:r>
-        <w:rPr>
-          <w:b/>
-          <w:i/>
-          <w:sz w:val="36"/>
-          <w:szCs w:val="36"/>
-          <w:u w:val="single"/>
-        </w:rPr>
-        <w:t>Positive:</w:t>
-      </w:r>
-    </w:p>
-    <w:p>
-      <w:pPr>
-        <w:pStyle w:val="ListParagraph"/>
-        <w:numPr>
-          <w:ilvl w:val="0"/>
-          <w:numId w:val="1"/>
-        </w:numPr>
-        <w:jc w:val="both"/>
-        <w:rPr>
-          <w:sz w:val="24"/>
-          <w:szCs w:val="24"/>
-        </w:rPr>
-      </w:pPr>
-      <w:r>
-        <w:rPr>
-          <w:sz w:val="24"/>
-          <w:szCs w:val="24"/>
-        </w:rPr>
-        <w:t>Could be able to select only single cattle weight.</w:t>
-      </w:r>
-    </w:p>
-    <w:p>
-      <w:pPr>
-        <w:pStyle w:val="ListParagraph"/>
-        <w:numPr>
-          <w:ilvl w:val="0"/>
-          <w:numId w:val="1"/>
-        </w:numPr>
-        <w:jc w:val="both"/>
-        <w:rPr>
-          <w:sz w:val="24"/>
-          <w:szCs w:val="24"/>
-        </w:rPr>
-      </w:pPr>
-      <w:r>
-        <w:rPr>
-          <w:sz w:val="24"/>
-          <w:szCs w:val="24"/>
-        </w:rPr>
-        <w:t>The color of the selected weight should be displayed.</w:t>
-      </w:r>
-    </w:p>
-    <w:p>
-      <w:pPr>
-        <w:pStyle w:val="ListParagraph"/>
-        <w:numPr>
-          <w:ilvl w:val="0"/>
-          <w:numId w:val="1"/>
-        </w:numPr>
-        <w:jc w:val="both"/>
-        <w:rPr>
-          <w:sz w:val="24"/>
-          <w:szCs w:val="24"/>
-        </w:rPr>
-      </w:pPr>
-      <w:r>
-        <w:rPr>
-          <w:sz w:val="24"/>
-          <w:szCs w:val="24"/>
-        </w:rPr>
-        <w:lastRenderedPageBreak/>
-        <w:t>The Nutrition table should be displayed as Alphabets.</w:t>
-      </w:r>
-    </w:p>
-    <w:p>
-      <w:pPr>
-        <w:pStyle w:val="ListParagraph"/>
-        <w:numPr>
-          <w:ilvl w:val="0"/>
-          <w:numId w:val="1"/>
-        </w:numPr>
-        <w:jc w:val="both"/>
-        <w:rPr>
-          <w:sz w:val="24"/>
-          <w:szCs w:val="24"/>
-        </w:rPr>
-      </w:pPr>
-      <w:r>
-        <w:rPr>
-          <w:sz w:val="24"/>
-          <w:szCs w:val="24"/>
-        </w:rPr>
-        <w:t>The Minimum and Maximum values should be displayed for the Nutrition, in decimals up to 1 digit after point.</w:t>
-      </w:r>
-    </w:p>
-    <w:p>
-      <w:pPr>
-        <w:pStyle w:val="ListParagraph"/>
-        <w:numPr>
-          <w:ilvl w:val="0"/>
-          <w:numId w:val="1"/>
-        </w:numPr>
-        <w:jc w:val="both"/>
-        <w:rPr>
-          <w:sz w:val="24"/>
-          <w:szCs w:val="24"/>
-        </w:rPr>
-      </w:pPr>
-      <w:r>
-        <w:rPr>
-          <w:sz w:val="24"/>
-          <w:szCs w:val="24"/>
-        </w:rPr>
-        <w:t>Those values should be numbers.</w:t>
-      </w:r>
-    </w:p>
-    <w:p>
-      <w:pPr>
-        <w:pStyle w:val="ListParagraph"/>
-        <w:numPr>
-          <w:ilvl w:val="0"/>
-          <w:numId w:val="1"/>
-        </w:numPr>
-        <w:jc w:val="both"/>
-        <w:rPr>
-          <w:sz w:val="24"/>
-          <w:szCs w:val="24"/>
-        </w:rPr>
-      </w:pPr>
-      <w:r>
-        <w:rPr>
-          <w:sz w:val="24"/>
-          <w:szCs w:val="24"/>
-        </w:rPr>
-        <w:t>The Next button should be able to navigate to the Feedstuff page.</w:t>
-      </w:r>
-    </w:p>
-    <w:p>
-      <w:pPr>
-        <w:pStyle w:val="ListParagraph"/>
-        <w:numPr>
-          <w:ilvl w:val="0"/>
-          <w:numId w:val="1"/>
-        </w:numPr>
-        <w:jc w:val="both"/>
-        <w:rPr>
-          <w:sz w:val="24"/>
-          <w:szCs w:val="24"/>
-        </w:rPr>
-      </w:pPr>
-      <w:r>
-        <w:rPr>
-          <w:sz w:val="24"/>
-          <w:szCs w:val="24"/>
-        </w:rPr>
-        <w:t xml:space="preserve">The nav bar Cattle weight should be able to display the </w:t>
-      </w:r>
-      <w:r>
-        <w:rPr>
-          <w:sz w:val="24"/>
-          <w:szCs w:val="24"/>
-        </w:rPr>
-        <w:t xml:space="preserve">Cattle weight </w:t>
-      </w:r>
-      <w:r>
-        <w:rPr>
-          <w:sz w:val="24"/>
-          <w:szCs w:val="24"/>
-        </w:rPr>
-        <w:t>page.</w:t>
-      </w:r>
-    </w:p>
-    <w:p>
-      <w:pPr>
-        <w:pStyle w:val="ListParagraph"/>
-        <w:numPr>
-          <w:ilvl w:val="0"/>
-          <w:numId w:val="1"/>
-        </w:numPr>
-        <w:jc w:val="both"/>
-        <w:rPr>
-          <w:sz w:val="24"/>
-          <w:szCs w:val="24"/>
-        </w:rPr>
-      </w:pPr>
-      <w:r>
-        <w:rPr>
-          <w:sz w:val="24"/>
-          <w:szCs w:val="24"/>
-        </w:rPr>
-        <w:t>The nav bar Feedstuffs should be able to display the Feedstuff page.</w:t>
-      </w:r>
-    </w:p>
-    <w:p>
-      <w:pPr>
-        <w:pStyle w:val="ListParagraph"/>
-        <w:numPr>
-          <w:ilvl w:val="0"/>
-          <w:numId w:val="1"/>
-        </w:numPr>
-        <w:jc w:val="both"/>
-        <w:rPr>
-          <w:sz w:val="24"/>
-          <w:szCs w:val="24"/>
-        </w:rPr>
-      </w:pPr>
-      <w:r>
-        <w:rPr>
-          <w:sz w:val="24"/>
-          <w:szCs w:val="24"/>
-        </w:rPr>
-        <w:t xml:space="preserve">The nav bar Quantities should be able to display the </w:t>
-      </w:r>
-      <w:r>
-        <w:rPr>
-          <w:sz w:val="24"/>
-          <w:szCs w:val="24"/>
-        </w:rPr>
-        <w:t>Quantities</w:t>
-      </w:r>
-      <w:r>
-        <w:rPr>
-          <w:sz w:val="24"/>
-          <w:szCs w:val="24"/>
-        </w:rPr>
-        <w:t xml:space="preserve"> page.</w:t>
-      </w:r>
-    </w:p>
-    <w:p>
-      <w:pPr>
-        <w:pStyle w:val="ListParagraph"/>
-        <w:numPr>
-          <w:ilvl w:val="0"/>
-          <w:numId w:val="1"/>
-        </w:numPr>
-        <w:jc w:val="both"/>
-        <w:rPr>
-          <w:sz w:val="24"/>
-          <w:szCs w:val="24"/>
-        </w:rPr>
-      </w:pPr>
-      <w:r>
-        <w:rPr>
-          <w:sz w:val="24"/>
-          <w:szCs w:val="24"/>
-        </w:rPr>
-        <w:t>The nav bar Ration weights should be able to display the Ration weights page</w:t>
-      </w:r>
-      <w:r>
-        <w:rPr>
-          <w:sz w:val="24"/>
-          <w:szCs w:val="24"/>
-        </w:rPr>
-        <w:t>.</w:t>
-      </w:r>
-    </w:p>
-    <w:p>
-      <w:pPr>
-        <w:jc w:val="both"/>
-        <w:rPr>
-          <w:b/>
-          <w:bCs/>
-          <w:i/>
-          <w:iCs/>
-          <w:sz w:val="36"/>
-          <w:szCs w:val="36"/>
-          <w:u w:val="single"/>
-        </w:rPr>
-      </w:pPr>
-      <w:r>
-        <w:rPr>
-          <w:b/>
-          <w:bCs/>
-          <w:i/>
-          <w:iCs/>
-          <w:sz w:val="36"/>
-          <w:szCs w:val="36"/>
-          <w:u w:val="single"/>
-        </w:rPr>
-        <w:t>Negative:</w:t>
-      </w:r>
-    </w:p>
-    <w:p>
-      <w:pPr>
-        <w:jc w:val="both"/>
-        <w:rPr>
-          <w:sz w:val="24"/>
-          <w:szCs w:val="24"/>
-        </w:rPr>
-      </w:pPr>
-      <w:r>
-        <w:rPr>
-          <w:sz w:val="24"/>
-          <w:szCs w:val="24"/>
-        </w:rPr>
-        <w:t>1)</w:t>
-      </w:r>
-      <w:r>
-        <w:rPr>
-          <w:sz w:val="24"/>
-          <w:szCs w:val="24"/>
-        </w:rPr>
-        <w:tab/>
-        <w:t>Multiple options of cattle weight cannot be selected.</w:t>
-      </w:r>
-    </w:p>
-    <w:p>
-      <w:pPr>
-        <w:jc w:val="both"/>
-        <w:rPr>
-          <w:sz w:val="24"/>
-          <w:szCs w:val="24"/>
-        </w:rPr>
-      </w:pPr>
-      <w:r>
-        <w:rPr>
-          <w:sz w:val="24"/>
-          <w:szCs w:val="24"/>
-        </w:rPr>
-        <w:t>2)</w:t>
-      </w:r>
-      <w:r>
-        <w:rPr>
-          <w:sz w:val="24"/>
-          <w:szCs w:val="24"/>
-        </w:rPr>
-        <w:tab/>
-        <w:t>The selected weight of the cattle colors cannot be as the unselected color.</w:t>
-      </w:r>
-    </w:p>
-    <w:p>
-      <w:pPr>
-        <w:jc w:val="both"/>
-        <w:rPr>
-          <w:sz w:val="24"/>
-          <w:szCs w:val="24"/>
-        </w:rPr>
-      </w:pPr>
-      <w:r>
-        <w:rPr>
-          <w:sz w:val="24"/>
-          <w:szCs w:val="24"/>
-        </w:rPr>
-        <w:t>3)</w:t>
-      </w:r>
-      <w:r>
-        <w:rPr>
-          <w:sz w:val="24"/>
-          <w:szCs w:val="24"/>
-        </w:rPr>
-        <w:tab/>
-        <w:t>Nutrition column cannot display the numbers.</w:t>
-      </w:r>
-    </w:p>
-    <w:p>
-      <w:pPr>
-        <w:jc w:val="both"/>
-        <w:rPr>
-          <w:sz w:val="24"/>
-          <w:szCs w:val="24"/>
-        </w:rPr>
-      </w:pPr>
-      <w:r>
-        <w:rPr>
-          <w:sz w:val="24"/>
-          <w:szCs w:val="24"/>
-        </w:rPr>
-        <w:t>4)</w:t>
-      </w:r>
-      <w:r>
-        <w:rPr>
-          <w:sz w:val="24"/>
-          <w:szCs w:val="24"/>
-        </w:rPr>
-        <w:tab/>
-        <w:t>Minimum and Maximum values should not be alphabets or special characters.</w:t>
-      </w:r>
-    </w:p>
-    <w:p>
-      <w:pPr>
-        <w:jc w:val="both"/>
-        <w:rPr>
-          <w:sz w:val="24"/>
-          <w:szCs w:val="24"/>
-        </w:rPr>
-      </w:pPr>
-      <w:r>
-        <w:rPr>
-          <w:sz w:val="24"/>
-          <w:szCs w:val="24"/>
-        </w:rPr>
-        <w:t>5)</w:t>
-      </w:r>
-      <w:r>
-        <w:rPr>
-          <w:sz w:val="24"/>
-          <w:szCs w:val="24"/>
-        </w:rPr>
-        <w:tab/>
-        <w:t>The Next button should not navigate to quantities page.</w:t>
-      </w:r>
-    </w:p>
-    <w:p>
-      <w:pPr>
-        <w:jc w:val="both"/>
-        <w:rPr>
-          <w:sz w:val="24"/>
-          <w:szCs w:val="24"/>
-        </w:rPr>
-      </w:pPr>
-      <w:r>
-        <w:rPr>
-          <w:sz w:val="24"/>
-          <w:szCs w:val="24"/>
-        </w:rPr>
-        <w:t>6)</w:t>
-      </w:r>
-      <w:r>
-        <w:rPr>
-          <w:sz w:val="24"/>
-          <w:szCs w:val="24"/>
-        </w:rPr>
-        <w:tab/>
-        <w:t>The Next button should not navigate to Ration Weights page.</w:t>
-      </w:r>
-    </w:p>
-    <w:p>
-      <w:pPr>
-        <w:jc w:val="both"/>
-        <w:rPr>
-          <w:sz w:val="24"/>
-          <w:szCs w:val="24"/>
-        </w:rPr>
-      </w:pPr>
-      <w:r>
-        <w:rPr>
-          <w:sz w:val="24"/>
-          <w:szCs w:val="24"/>
-        </w:rPr>
-        <w:t>7)</w:t>
-      </w:r>
-      <w:r>
-        <w:rPr>
-          <w:sz w:val="24"/>
-          <w:szCs w:val="24"/>
-        </w:rPr>
-        <w:tab/>
-        <w:t>The Next button should not navigate to Cattle Weight page.</w:t>
-      </w:r>
-    </w:p>
-    <w:p>
-      <w:pPr>
-        <w:jc w:val="both"/>
-        <w:rPr>
-          <w:sz w:val="24"/>
-          <w:szCs w:val="24"/>
-        </w:rPr>
-      </w:pPr>
-      <w:r>
-        <w:rPr>
-          <w:sz w:val="24"/>
-          <w:szCs w:val="24"/>
-        </w:rPr>
-        <w:t>8)</w:t>
-      </w:r>
-      <w:r>
-        <w:rPr>
-          <w:sz w:val="24"/>
-          <w:szCs w:val="24"/>
-        </w:rPr>
-        <w:tab/>
-        <w:t xml:space="preserve">The click on any part of the page shouldn’t perform any function or it shouldn’t navigate </w:t>
-      </w:r>
-      <w:r>
-        <w:rPr>
-          <w:sz w:val="24"/>
-          <w:szCs w:val="24"/>
-        </w:rPr>
-        <w:t xml:space="preserve">      </w:t>
-      </w:r>
-      <w:r>
-        <w:rPr>
-          <w:sz w:val="24"/>
-          <w:szCs w:val="24"/>
-        </w:rPr>
-        <w:t>to any other page.</w:t>
-      </w:r>
-    </w:p>
-    <w:p>
-      <w:pPr>
-        <w:jc w:val="both"/>
-        <w:rPr>
-          <w:sz w:val="24"/>
-          <w:szCs w:val="24"/>
-        </w:rPr>
-      </w:pPr>
-    </w:p>
-    <w:p>
-      <w:pPr>
-        <w:jc w:val="both"/>
-        <w:rPr>
-          <w:sz w:val="24"/>
-          <w:szCs w:val="24"/>
-        </w:rPr>
-      </w:pPr>
-    </w:p>
-    <w:p>
-      <w:pPr>
-        <w:jc w:val="both"/>
-        <w:rPr>
-          <w:sz w:val="24"/>
-          <w:szCs w:val="24"/>
-        </w:rPr>
-      </w:pPr>
-    </w:p>
-    <w:p>
-      <w:pPr>
-        <w:jc w:val="both"/>
-        <w:rPr>
-          <w:sz w:val="24"/>
-          <w:szCs w:val="24"/>
-        </w:rPr>
-      </w:pPr>
-    </w:p>
-    <w:p>
-      <w:pPr>
-        <w:jc w:val="both"/>
-        <w:rPr>
-          <w:sz w:val="24"/>
-          <w:szCs w:val="24"/>
-        </w:rPr>
-      </w:pPr>
-    </w:p>
-    <w:p>
-      <w:pPr>
-        <w:jc w:val="both"/>
-        <w:rPr>
-          <w:b/>
-          <w:bCs/>
-          <w:i/>
-          <w:iCs/>
-          <w:sz w:val="36"/>
-          <w:szCs w:val="36"/>
-          <w:u w:val="single"/>
-        </w:rPr>
-      </w:pPr>
-      <w:r>
-        <w:rPr>
-          <w:b/>
-          <w:bCs/>
-          <w:i/>
-          <w:iCs/>
-          <w:sz w:val="36"/>
-          <w:szCs w:val="36"/>
-          <w:u w:val="single"/>
-        </w:rPr>
-        <w:t>Feedstuffs (Page 2):</w:t>
-      </w:r>
-    </w:p>
-    <w:p>
-      <w:pPr>
-        <w:jc w:val="both"/>
-        <w:rPr>
-          <w:b/>
-          <w:bCs/>
-          <w:i/>
-          <w:iCs/>
-          <w:sz w:val="32"/>
-          <w:szCs w:val="32"/>
-          <w:u w:val="single"/>
-        </w:rPr>
-      </w:pPr>
-      <w:r>
-        <w:rPr>
-          <w:b/>
-          <w:bCs/>
-          <w:i/>
-          <w:iCs/>
-          <w:sz w:val="32"/>
-          <w:szCs w:val="32"/>
-          <w:u w:val="single"/>
-        </w:rPr>
-        <w:t>Positive:</w:t>
-      </w:r>
-    </w:p>
-    <w:p>
-      <w:pPr>
-        <w:jc w:val="both"/>
-        <w:rPr>
-          <w:b/>
-          <w:bCs/>
-          <w:i/>
-          <w:iCs/>
-          <w:sz w:val="36"/>
-          <w:szCs w:val="36"/>
-          <w:u w:val="single"/>
-        </w:rPr>
-      </w:pPr>
-    </w:p>
-    <w:p>
-      <w:pPr>
-        <w:jc w:val="both"/>
-        <w:rPr>
-          <w:sz w:val="24"/>
-          <w:szCs w:val="24"/>
-        </w:rPr>
-      </w:pPr>
-      <w:r>
-        <w:rPr>
-          <w:sz w:val="24"/>
-          <w:szCs w:val="24"/>
-        </w:rPr>
-        <w:t>1)</w:t>
-      </w:r>
-      <w:r>
-        <w:rPr>
-          <w:sz w:val="24"/>
-          <w:szCs w:val="24"/>
-        </w:rPr>
-        <w:tab/>
-        <w:t>The Feedstuff page should be able to show the same Feedstuff page.</w:t>
-      </w:r>
-    </w:p>
-    <w:p>
-      <w:pPr>
-        <w:jc w:val="both"/>
-        <w:rPr>
-          <w:sz w:val="24"/>
-          <w:szCs w:val="24"/>
-        </w:rPr>
-      </w:pPr>
-      <w:r>
-        <w:rPr>
-          <w:sz w:val="24"/>
-          <w:szCs w:val="24"/>
-        </w:rPr>
-        <w:t>2)</w:t>
-      </w:r>
-      <w:r>
-        <w:rPr>
-          <w:sz w:val="24"/>
-          <w:szCs w:val="24"/>
-        </w:rPr>
-        <w:tab/>
-        <w:t>Whenever we click on A-Z all the ingredients should be displayed.</w:t>
-      </w:r>
-    </w:p>
-    <w:p>
-      <w:pPr>
-        <w:ind w:left="720" w:hanging="720"/>
-        <w:jc w:val="both"/>
-        <w:rPr>
-          <w:sz w:val="24"/>
-          <w:szCs w:val="24"/>
-        </w:rPr>
-      </w:pPr>
-      <w:r>
-        <w:rPr>
-          <w:sz w:val="24"/>
-          <w:szCs w:val="24"/>
-        </w:rPr>
-        <w:lastRenderedPageBreak/>
-        <w:t>3)</w:t>
-      </w:r>
-      <w:r>
-        <w:rPr>
-          <w:sz w:val="24"/>
-          <w:szCs w:val="24"/>
-        </w:rPr>
-        <w:tab/>
-        <w:t>Similarly, whenever the alphabet is selected the Ingredient list starting with the same alphabet should be displayed.</w:t>
-      </w:r>
-    </w:p>
-    <w:p>
-      <w:pPr>
-        <w:ind w:left="720" w:hanging="720"/>
-        <w:jc w:val="both"/>
-        <w:rPr>
-          <w:sz w:val="24"/>
-          <w:szCs w:val="24"/>
-        </w:rPr>
-      </w:pPr>
-      <w:r>
-        <w:rPr>
-          <w:sz w:val="24"/>
-          <w:szCs w:val="24"/>
-        </w:rPr>
-        <w:t>4)</w:t>
-      </w:r>
-      <w:r>
-        <w:rPr>
-          <w:sz w:val="24"/>
-          <w:szCs w:val="24"/>
-        </w:rPr>
-        <w:tab/>
-        <w:t>And a user should be able to select and deselect multiple checkboxes at the same time. (That is the user should be able to select multiple ingredients at the same time.)</w:t>
-      </w:r>
-    </w:p>
-    <w:p>
-      <w:pPr>
-        <w:ind w:left="720" w:hanging="720"/>
-        <w:jc w:val="both"/>
-        <w:rPr>
-          <w:sz w:val="24"/>
-          <w:szCs w:val="24"/>
-        </w:rPr>
-      </w:pPr>
-      <w:r>
-        <w:rPr>
-          <w:sz w:val="24"/>
-          <w:szCs w:val="24"/>
-        </w:rPr>
-        <w:t>5)</w:t>
-      </w:r>
-      <w:r>
-        <w:rPr>
-          <w:sz w:val="24"/>
-          <w:szCs w:val="24"/>
-        </w:rPr>
-        <w:tab/>
-        <w:t>As soon as the user selects the Ingredients the selected ingredients should be displayed at the bottom.</w:t>
-      </w:r>
-    </w:p>
-    <w:p>
-      <w:pPr>
-        <w:jc w:val="both"/>
-        <w:rPr>
-          <w:sz w:val="24"/>
-          <w:szCs w:val="24"/>
-        </w:rPr>
-      </w:pPr>
-      <w:r>
-        <w:rPr>
-          <w:sz w:val="24"/>
-          <w:szCs w:val="24"/>
-        </w:rPr>
-        <w:t>6)</w:t>
-      </w:r>
-      <w:r>
-        <w:rPr>
-          <w:sz w:val="24"/>
-          <w:szCs w:val="24"/>
-        </w:rPr>
-        <w:tab/>
-        <w:t>The user must be able to click the cross button to delete the Ingredient.</w:t>
-      </w:r>
-    </w:p>
-    <w:p>
-      <w:pPr>
-        <w:ind w:left="720" w:hanging="720"/>
-        <w:jc w:val="both"/>
-        <w:rPr>
-          <w:sz w:val="24"/>
-          <w:szCs w:val="24"/>
-        </w:rPr>
-      </w:pPr>
-      <w:r>
-        <w:rPr>
-          <w:sz w:val="24"/>
-          <w:szCs w:val="24"/>
-        </w:rPr>
-        <w:t>7)</w:t>
-      </w:r>
-      <w:r>
-        <w:rPr>
-          <w:sz w:val="24"/>
-          <w:szCs w:val="24"/>
-        </w:rPr>
-        <w:tab/>
-        <w:t xml:space="preserve">The user must be able to clear all the selected Ingredients when he clicks on Clear All </w:t>
-      </w:r>
-      <w:r>
-        <w:rPr>
-          <w:sz w:val="24"/>
-          <w:szCs w:val="24"/>
-        </w:rPr>
-        <w:t xml:space="preserve">         </w:t>
-      </w:r>
-      <w:r>
-        <w:rPr>
-          <w:sz w:val="24"/>
-          <w:szCs w:val="24"/>
-        </w:rPr>
-        <w:t>button.</w:t>
-      </w:r>
-    </w:p>
-    <w:p>
-      <w:pPr>
-        <w:jc w:val="both"/>
-        <w:rPr>
-          <w:sz w:val="24"/>
-          <w:szCs w:val="24"/>
-        </w:rPr>
-      </w:pPr>
-      <w:r>
-        <w:rPr>
-          <w:sz w:val="24"/>
-          <w:szCs w:val="24"/>
-        </w:rPr>
-        <w:t>8)</w:t>
-      </w:r>
-      <w:r>
-        <w:rPr>
-          <w:sz w:val="24"/>
-          <w:szCs w:val="24"/>
-        </w:rPr>
-        <w:tab/>
-        <w:t>The user must be able to Scroll down and up to see the Ingredient list.</w:t>
-      </w:r>
-    </w:p>
-    <w:p>
-      <w:pPr>
-        <w:jc w:val="both"/>
-        <w:rPr>
-          <w:sz w:val="24"/>
-          <w:szCs w:val="24"/>
-        </w:rPr>
-      </w:pPr>
-      <w:r>
-        <w:rPr>
-          <w:sz w:val="24"/>
-          <w:szCs w:val="24"/>
-        </w:rPr>
-        <w:t>9)</w:t>
-      </w:r>
-      <w:r>
-        <w:rPr>
-          <w:sz w:val="24"/>
-          <w:szCs w:val="24"/>
-        </w:rPr>
-        <w:tab/>
-        <w:t>The user must be able to Scroll down and up to see the Ingredient Alphabet list.</w:t>
-      </w:r>
-    </w:p>
-    <w:p>
-      <w:pPr>
-        <w:jc w:val="both"/>
-        <w:rPr>
-          <w:sz w:val="24"/>
-          <w:szCs w:val="24"/>
-        </w:rPr>
-      </w:pPr>
-      <w:r>
-        <w:rPr>
-          <w:sz w:val="24"/>
-          <w:szCs w:val="24"/>
-        </w:rPr>
-        <w:t>10)</w:t>
-      </w:r>
-      <w:r>
-        <w:rPr>
-          <w:sz w:val="24"/>
-          <w:szCs w:val="24"/>
-        </w:rPr>
-        <w:tab/>
-        <w:t xml:space="preserve"> The user must be able to Scroll down and up to see the selected Ingredient list.</w:t>
-      </w:r>
-    </w:p>
-    <w:p>
-      <w:pPr>
-        <w:ind w:left="720" w:hanging="720"/>
-        <w:jc w:val="both"/>
-        <w:rPr>
-          <w:sz w:val="24"/>
-          <w:szCs w:val="24"/>
-        </w:rPr>
-      </w:pPr>
-      <w:r>
-        <w:rPr>
-          <w:sz w:val="24"/>
-          <w:szCs w:val="24"/>
-        </w:rPr>
-        <w:t>11)</w:t>
-      </w:r>
-      <w:r>
-        <w:rPr>
-          <w:sz w:val="24"/>
-          <w:szCs w:val="24"/>
-        </w:rPr>
-        <w:tab/>
-        <w:t>The search bar should be able to search the ingredients of the selected Alphabet. Suppose we are on the Alphabet A, it should be able to search the ingredients with alphabet A. If we are on Alphabet A-Z the user should be able to search the all the ingredients.</w:t>
-      </w:r>
-    </w:p>
-    <w:p>
-      <w:pPr>
-        <w:ind w:left="720" w:hanging="720"/>
-        <w:jc w:val="both"/>
-        <w:rPr>
-          <w:sz w:val="24"/>
-          <w:szCs w:val="24"/>
-        </w:rPr>
-      </w:pPr>
-    </w:p>
-    <w:p>
-      <w:pPr>
-        <w:jc w:val="both"/>
-        <w:rPr>
-          <w:b/>
-          <w:bCs/>
-          <w:i/>
-          <w:iCs/>
-          <w:sz w:val="36"/>
-          <w:szCs w:val="36"/>
-          <w:u w:val="single"/>
-        </w:rPr>
-      </w:pPr>
-      <w:r>
-        <w:rPr>
-          <w:b/>
-          <w:bCs/>
-          <w:i/>
-          <w:iCs/>
-          <w:sz w:val="36"/>
-          <w:szCs w:val="36"/>
-          <w:u w:val="single"/>
-        </w:rPr>
-        <w:t>Negative:</w:t>
-      </w:r>
-    </w:p>
-    <w:p>
-      <w:pPr>
-        <w:ind w:left="720" w:hanging="720"/>
-        <w:jc w:val="both"/>
-        <w:rPr>
-          <w:sz w:val="24"/>
-          <w:szCs w:val="24"/>
-        </w:rPr>
-      </w:pPr>
-      <w:r>
-        <w:rPr>
-          <w:sz w:val="24"/>
-          <w:szCs w:val="24"/>
-        </w:rPr>
-        <w:t>1) Whenever we click on A-Z the ingredients with only particular letter should not be displayed.</w:t>
-      </w:r>
-    </w:p>
-    <w:p>
-      <w:pPr>
-        <w:ind w:left="720" w:hanging="720"/>
-        <w:jc w:val="both"/>
-        <w:rPr>
-          <w:sz w:val="24"/>
-          <w:szCs w:val="24"/>
-        </w:rPr>
-      </w:pPr>
-      <w:r>
-        <w:rPr>
-          <w:sz w:val="24"/>
-          <w:szCs w:val="24"/>
-        </w:rPr>
-        <w:t xml:space="preserve">2) </w:t>
-      </w:r>
-      <w:r>
-        <w:rPr>
-          <w:sz w:val="24"/>
-          <w:szCs w:val="24"/>
-        </w:rPr>
-        <w:t>W</w:t>
-      </w:r>
-      <w:r>
-        <w:rPr>
-          <w:sz w:val="24"/>
-          <w:szCs w:val="24"/>
-        </w:rPr>
-        <w:t xml:space="preserve">hen we select a </w:t>
-      </w:r>
-      <w:proofErr w:type="gramStart"/>
-      <w:r>
-        <w:rPr>
-          <w:sz w:val="24"/>
-          <w:szCs w:val="24"/>
-        </w:rPr>
-        <w:t>particular letter</w:t>
-      </w:r>
-      <w:proofErr w:type="gramEnd"/>
-      <w:r>
-        <w:rPr>
-          <w:sz w:val="24"/>
-          <w:szCs w:val="24"/>
-        </w:rPr>
-        <w:t xml:space="preserve"> the ingredients with all the letters should not be</w:t>
-      </w:r>
-      <w:r>
-        <w:rPr>
-          <w:sz w:val="24"/>
-          <w:szCs w:val="24"/>
-        </w:rPr>
-        <w:t xml:space="preserve"> </w:t>
-      </w:r>
-      <w:r>
-        <w:rPr>
-          <w:sz w:val="24"/>
-          <w:szCs w:val="24"/>
-        </w:rPr>
-        <w:t>displayed.</w:t>
-      </w:r>
-    </w:p>
-    <w:p>
-      <w:pPr>
-        <w:ind w:left="720" w:hanging="720"/>
-        <w:jc w:val="both"/>
-        <w:rPr>
-          <w:sz w:val="24"/>
-          <w:szCs w:val="24"/>
-        </w:rPr>
-      </w:pPr>
-      <w:r>
-        <w:rPr>
-          <w:sz w:val="24"/>
-          <w:szCs w:val="24"/>
-        </w:rPr>
-        <w:t xml:space="preserve">3) </w:t>
-      </w:r>
-      <w:r>
-        <w:rPr>
-          <w:sz w:val="24"/>
-          <w:szCs w:val="24"/>
-        </w:rPr>
-        <w:t>W</w:t>
-      </w:r>
-      <w:r>
-        <w:rPr>
-          <w:sz w:val="24"/>
-          <w:szCs w:val="24"/>
-        </w:rPr>
-        <w:t>henever we search the ingredients there is an advance search which shouldn’t allow other</w:t>
-      </w:r>
-      <w:r>
-        <w:rPr>
-          <w:sz w:val="24"/>
-          <w:szCs w:val="24"/>
-        </w:rPr>
-        <w:t xml:space="preserve"> </w:t>
-      </w:r>
-      <w:r>
-        <w:rPr>
-          <w:sz w:val="24"/>
-          <w:szCs w:val="24"/>
-        </w:rPr>
-        <w:t>letters to search</w:t>
-      </w:r>
-    </w:p>
-    <w:p>
-      <w:pPr>
-        <w:ind w:left="720" w:hanging="720"/>
-        <w:jc w:val="both"/>
-        <w:rPr>
-          <w:sz w:val="24"/>
-          <w:szCs w:val="24"/>
-        </w:rPr>
-      </w:pPr>
-      <w:r>
-        <w:rPr>
-          <w:sz w:val="24"/>
-          <w:szCs w:val="24"/>
-        </w:rPr>
-        <w:t>4)Whenever we select an ingredient that should display and when we select the second ingredient the first ingredient should not be deselected.</w:t>
-      </w:r>
-    </w:p>
-    <w:p>
-      <w:pPr>
-        <w:ind w:left="720" w:hanging="720"/>
-        <w:jc w:val="both"/>
-        <w:rPr>
-          <w:sz w:val="24"/>
-          <w:szCs w:val="24"/>
-        </w:rPr>
-      </w:pPr>
-      <w:r>
-        <w:rPr>
-          <w:sz w:val="24"/>
-          <w:szCs w:val="24"/>
-        </w:rPr>
-        <w:t>5)Whenever we select next button it should not navigate to cattle weight page.</w:t>
-      </w:r>
-    </w:p>
-    <w:p>
-      <w:pPr>
-        <w:ind w:left="720" w:hanging="720"/>
-        <w:jc w:val="both"/>
-        <w:rPr>
-          <w:sz w:val="24"/>
-          <w:szCs w:val="24"/>
-        </w:rPr>
-      </w:pPr>
-      <w:r>
-        <w:rPr>
-          <w:sz w:val="24"/>
-          <w:szCs w:val="24"/>
-        </w:rPr>
-        <w:t>6)Whenever we select next button it should not navigate to Ration weight page.</w:t>
-      </w:r>
-    </w:p>
-    <w:p>
-      <w:pPr>
-        <w:ind w:left="720" w:hanging="720"/>
-        <w:jc w:val="both"/>
-        <w:rPr>
-          <w:sz w:val="24"/>
-          <w:szCs w:val="24"/>
-        </w:rPr>
-      </w:pPr>
-      <w:r>
-        <w:rPr>
-          <w:sz w:val="24"/>
-          <w:szCs w:val="24"/>
-        </w:rPr>
-        <w:t>7) The most selected feed should not display the ingredients that are selected rarely.</w:t>
-      </w:r>
-    </w:p>
-    <w:p>
-      <w:pPr>
-        <w:ind w:left="720" w:hanging="720"/>
-        <w:jc w:val="both"/>
-        <w:rPr>
-          <w:sz w:val="24"/>
-          <w:szCs w:val="24"/>
-        </w:rPr>
-      </w:pPr>
-      <w:r>
-        <w:rPr>
-          <w:sz w:val="24"/>
-          <w:szCs w:val="24"/>
-        </w:rPr>
-        <w:t>8)Whenever the user clicks the cross button it should not display the ingredient.</w:t>
-      </w:r>
-    </w:p>
-    <w:p>
-      <w:pPr>
-        <w:ind w:left="720" w:hanging="720"/>
-        <w:jc w:val="both"/>
-        <w:rPr>
-          <w:sz w:val="24"/>
-          <w:szCs w:val="24"/>
-        </w:rPr>
-      </w:pPr>
-      <w:r>
-        <w:rPr>
-          <w:sz w:val="24"/>
-          <w:szCs w:val="24"/>
-        </w:rPr>
-        <w:t>9) Whenever the user selects the scroll bar down arrow, the scroll bar shouldn’t take the ingredient list towards top.</w:t>
-      </w:r>
-    </w:p>
-    <w:p>
-      <w:pPr>
-        <w:ind w:left="720" w:hanging="720"/>
-        <w:jc w:val="both"/>
-        <w:rPr>
-          <w:sz w:val="24"/>
-          <w:szCs w:val="24"/>
-        </w:rPr>
-      </w:pPr>
-      <w:r>
-        <w:rPr>
-          <w:sz w:val="24"/>
-          <w:szCs w:val="24"/>
-        </w:rPr>
-        <w:lastRenderedPageBreak/>
-        <w:t>10)If there is H-L the ingredient list shouldn’t show any other letter ingredients except the ingredient list between H-L.</w:t>
-      </w:r>
-    </w:p>
-    <w:p>
-      <w:pPr>
-        <w:ind w:left="720" w:hanging="720"/>
-        <w:jc w:val="both"/>
-        <w:rPr>
-          <w:sz w:val="24"/>
-          <w:szCs w:val="24"/>
-        </w:rPr>
-      </w:pPr>
-    </w:p>
-    <w:p>
-      <w:pPr>
-        <w:ind w:left="720" w:hanging="720"/>
-        <w:jc w:val="both"/>
-        <w:rPr>
-          <w:sz w:val="24"/>
-          <w:szCs w:val="24"/>
-        </w:rPr>
-      </w:pPr>
-    </w:p>
-    <w:p>
-      <w:pPr>
-        <w:jc w:val="both"/>
-        <w:rPr>
-          <w:b/>
-          <w:bCs/>
-          <w:i/>
-          <w:iCs/>
-          <w:sz w:val="36"/>
-          <w:szCs w:val="36"/>
-          <w:u w:val="single"/>
-        </w:rPr>
-      </w:pPr>
-      <w:r>
-        <w:rPr>
-          <w:b/>
-          <w:bCs/>
-          <w:i/>
-          <w:iCs/>
-          <w:sz w:val="36"/>
-          <w:szCs w:val="36"/>
-          <w:u w:val="single"/>
-        </w:rPr>
-        <w:t>Quantities:</w:t>
-      </w:r>
-    </w:p>
-    <w:p>
-      <w:pPr>
-        <w:jc w:val="both"/>
-        <w:rPr>
-          <w:b/>
-          <w:bCs/>
-          <w:i/>
-          <w:iCs/>
-          <w:sz w:val="36"/>
-          <w:szCs w:val="36"/>
-          <w:u w:val="single"/>
-        </w:rPr>
-      </w:pPr>
-      <w:r>
-        <w:rPr>
-          <w:b/>
-          <w:bCs/>
-          <w:i/>
-          <w:iCs/>
-          <w:sz w:val="36"/>
-          <w:szCs w:val="36"/>
-          <w:u w:val="single"/>
-        </w:rPr>
-        <w:t>Positive:</w:t>
-      </w:r>
-    </w:p>
-    <w:p>
-      <w:pPr>
-        <w:pStyle w:val="ListParagraph"/>
-        <w:numPr>
-          <w:ilvl w:val="0"/>
-          <w:numId w:val="3"/>
-        </w:numPr>
-        <w:jc w:val="both"/>
-        <w:rPr>
-          <w:bCs/>
-          <w:iCs/>
-          <w:sz w:val="24"/>
-          <w:szCs w:val="24"/>
-        </w:rPr>
-      </w:pPr>
-      <w:r>
-        <w:rPr>
-          <w:bCs/>
-          <w:iCs/>
-          <w:sz w:val="24"/>
-          <w:szCs w:val="24"/>
-        </w:rPr>
-        <w:t>The user should be able to increase the individual nutrients.</w:t>
-      </w:r>
-    </w:p>
-    <w:p>
-      <w:pPr>
-        <w:pStyle w:val="ListParagraph"/>
-        <w:numPr>
-          <w:ilvl w:val="0"/>
-          <w:numId w:val="3"/>
-        </w:numPr>
-        <w:jc w:val="both"/>
-        <w:rPr>
-          <w:bCs/>
-          <w:iCs/>
-          <w:sz w:val="24"/>
-          <w:szCs w:val="24"/>
-        </w:rPr>
-      </w:pPr>
-      <w:r>
-        <w:rPr>
-          <w:bCs/>
-          <w:iCs/>
-          <w:sz w:val="24"/>
-          <w:szCs w:val="24"/>
-        </w:rPr>
-        <w:t>The user should be able to decrease the individual nutrients.</w:t>
-      </w:r>
-    </w:p>
-    <w:p>
-      <w:pPr>
-        <w:pStyle w:val="ListParagraph"/>
-        <w:numPr>
-          <w:ilvl w:val="0"/>
-          <w:numId w:val="3"/>
-        </w:numPr>
-        <w:jc w:val="both"/>
-        <w:rPr>
-          <w:bCs/>
-          <w:iCs/>
-          <w:sz w:val="24"/>
-          <w:szCs w:val="24"/>
-        </w:rPr>
-      </w:pPr>
-      <w:r>
-        <w:rPr>
-          <w:bCs/>
-          <w:iCs/>
-          <w:sz w:val="24"/>
-          <w:szCs w:val="24"/>
-        </w:rPr>
-        <w:t>Based on the nutrients the quantities should change.</w:t>
-      </w:r>
-    </w:p>
-    <w:p>
-      <w:pPr>
-        <w:pStyle w:val="ListParagraph"/>
-        <w:numPr>
-          <w:ilvl w:val="0"/>
-          <w:numId w:val="3"/>
-        </w:numPr>
-        <w:jc w:val="both"/>
-        <w:rPr>
-          <w:bCs/>
-          <w:iCs/>
-          <w:sz w:val="24"/>
-          <w:szCs w:val="24"/>
-        </w:rPr>
-      </w:pPr>
-      <w:r>
-        <w:rPr>
-          <w:bCs/>
-          <w:iCs/>
-          <w:sz w:val="24"/>
-          <w:szCs w:val="24"/>
-        </w:rPr>
-        <w:t>The individual quantities should be changed.</w:t>
-      </w:r>
-    </w:p>
-    <w:p>
-      <w:pPr>
-        <w:pStyle w:val="ListParagraph"/>
-        <w:numPr>
-          <w:ilvl w:val="0"/>
-          <w:numId w:val="3"/>
-        </w:numPr>
-        <w:jc w:val="both"/>
-        <w:rPr>
-          <w:bCs/>
-          <w:iCs/>
-          <w:sz w:val="24"/>
-          <w:szCs w:val="24"/>
-        </w:rPr>
-      </w:pPr>
-      <w:r>
-        <w:rPr>
-          <w:bCs/>
-          <w:iCs/>
-          <w:sz w:val="24"/>
-          <w:szCs w:val="24"/>
-        </w:rPr>
-        <w:t xml:space="preserve">Based on the </w:t>
-      </w:r>
-      <w:r>
-        <w:rPr>
-          <w:bCs/>
-          <w:iCs/>
-          <w:sz w:val="24"/>
-          <w:szCs w:val="24"/>
-        </w:rPr>
-        <w:t xml:space="preserve">individual </w:t>
-      </w:r>
-      <w:r>
-        <w:rPr>
-          <w:bCs/>
-          <w:iCs/>
-          <w:sz w:val="24"/>
-          <w:szCs w:val="24"/>
-        </w:rPr>
-        <w:t>quantities</w:t>
-      </w:r>
-      <w:r>
-        <w:rPr>
-          <w:bCs/>
-          <w:iCs/>
-          <w:sz w:val="24"/>
-          <w:szCs w:val="24"/>
-        </w:rPr>
-        <w:t xml:space="preserve"> the </w:t>
-      </w:r>
-      <w:r>
-        <w:rPr>
-          <w:bCs/>
-          <w:iCs/>
-          <w:sz w:val="24"/>
-          <w:szCs w:val="24"/>
-        </w:rPr>
-        <w:t>user should be able to go back to the feedstuff page and be able to edit ingredients.</w:t>
-      </w:r>
-    </w:p>
-    <w:p>
-      <w:pPr>
-        <w:pStyle w:val="ListParagraph"/>
-        <w:numPr>
-          <w:ilvl w:val="0"/>
-          <w:numId w:val="3"/>
-        </w:numPr>
-        <w:jc w:val="both"/>
-        <w:rPr>
-          <w:bCs/>
-          <w:iCs/>
-          <w:sz w:val="24"/>
-          <w:szCs w:val="24"/>
-        </w:rPr>
-      </w:pPr>
-      <w:r>
-        <w:rPr>
-          <w:bCs/>
-          <w:iCs/>
-          <w:sz w:val="24"/>
-          <w:szCs w:val="24"/>
-        </w:rPr>
-        <w:t>The ingredients selected in feedstuff page must be able to display on Quantities page.</w:t>
-      </w:r>
-    </w:p>
-    <w:p>
-      <w:pPr>
-        <w:pStyle w:val="ListParagraph"/>
-        <w:numPr>
-          <w:ilvl w:val="0"/>
-          <w:numId w:val="3"/>
-        </w:numPr>
-        <w:jc w:val="both"/>
-        <w:rPr>
-          <w:bCs/>
-          <w:iCs/>
-          <w:sz w:val="24"/>
-          <w:szCs w:val="24"/>
-        </w:rPr>
-      </w:pPr>
-      <w:r>
-        <w:rPr>
-          <w:bCs/>
-          <w:iCs/>
-          <w:sz w:val="24"/>
-          <w:szCs w:val="24"/>
-        </w:rPr>
-        <w:t>The next page should be able to navigate to Ration Weight.</w:t>
-      </w:r>
-    </w:p>
-    <w:p>
-      <w:pPr>
-        <w:pStyle w:val="ListParagraph"/>
-        <w:numPr>
-          <w:ilvl w:val="0"/>
-          <w:numId w:val="3"/>
-        </w:numPr>
-        <w:jc w:val="both"/>
-        <w:rPr>
-          <w:bCs/>
-          <w:iCs/>
-          <w:sz w:val="24"/>
-          <w:szCs w:val="24"/>
-        </w:rPr>
-      </w:pPr>
-      <w:r>
-        <w:rPr>
-          <w:bCs/>
-          <w:iCs/>
-          <w:sz w:val="24"/>
-          <w:szCs w:val="24"/>
-        </w:rPr>
-        <w:t xml:space="preserve">The nutrients increased should automatically increase the individual quantities based on the amount of nutrients present in that </w:t>
-      </w:r>
-      <w:proofErr w:type="gramStart"/>
-      <w:r>
-        <w:rPr>
-          <w:bCs/>
-          <w:iCs/>
-          <w:sz w:val="24"/>
-          <w:szCs w:val="24"/>
-        </w:rPr>
-        <w:t>particular ingredient</w:t>
-      </w:r>
-      <w:proofErr w:type="gramEnd"/>
-      <w:r>
-        <w:rPr>
-          <w:bCs/>
-          <w:iCs/>
-          <w:sz w:val="24"/>
-          <w:szCs w:val="24"/>
-        </w:rPr>
-        <w:t>.</w:t>
-      </w:r>
-    </w:p>
-    <w:p>
-      <w:pPr>
-        <w:pStyle w:val="ListParagraph"/>
-        <w:jc w:val="both"/>
-        <w:rPr>
-          <w:bCs/>
-          <w:iCs/>
-          <w:sz w:val="24"/>
-          <w:szCs w:val="24"/>
-        </w:rPr>
-      </w:pPr>
-    </w:p>
-    <w:p>
-      <w:pPr>
-        <w:ind w:left="720" w:hanging="720"/>
-        <w:jc w:val="both"/>
-        <w:rPr>
-          <w:sz w:val="24"/>
-          <w:szCs w:val="24"/>
-        </w:rPr>
-      </w:pPr>
-    </w:p>
-    <w:p>
-      <w:pPr>
-        <w:jc w:val="both"/>
-        <w:rPr>
-          <w:b/>
-          <w:i/>
-          <w:sz w:val="36"/>
-          <w:szCs w:val="36"/>
-          <w:u w:val="single"/>
-        </w:rPr>
-      </w:pPr>
-    </w:p>
-    <w:p>
-      <w:pPr>
-        <w:jc w:val="both"/>
-        <w:rPr>
-          <w:sz w:val="24"/>
-          <w:szCs w:val="24"/>
-        </w:rPr>
-      </w:pPr>
-    </w:p>
-    <w:p>
-      <w:pPr>
-        <w:jc w:val="both"/>
-        <w:rPr>
-          <w:sz w:val="24"/>
-          <w:szCs w:val="24"/>
-        </w:rPr>
-      </w:pPr>
     </w:p>
     <w:sectPr>
       <w:pgSz w:w="12240" w:h="15840"/>
@@ -3034,6 +1933,95 @@
 <file path=word/numbering.xml><?xml version="1.0" encoding="utf-8"?>
 <w:numbering xmlns:wpc="http://schemas.microsoft.com/office/word/2010/wordprocessingCanvas" xmlns:cx="http://schemas.microsoft.com/office/drawing/2014/chartex" xmlns:cx1="http://schemas.microsoft.com/office/drawing/2015/9/8/chartex" xmlns:cx2="http://schemas.microsoft.com/office/drawing/2015/10/21/chartex" xmlns:cx3="http://schemas.microsoft.com/office/drawing/2016/5/9/chartex" xmlns:cx4="http://schemas.microsoft.com/office/drawing/2016/5/10/chartex" xmlns:cx5="http://schemas.microsoft.com/office/drawing/2016/5/11/chartex" xmlns:cx6="http://schemas.microsoft.com/office/drawing/2016/5/12/chartex" xmlns:cx7="http://schemas.microsoft.com/office/drawing/2016/5/13/chartex" xmlns:cx8="http://schemas.microsoft.com/office/drawing/2016/5/14/chartex" xmlns:mc="http://schemas.openxmlformats.org/markup-compatibility/2006" xmlns:aink="http://schemas.microsoft.com/office/drawing/2016/ink" xmlns:am3d="http://schemas.microsoft.com/office/drawing/2017/model3d" xmlns:o="urn:schemas-microsoft-com:office:office" xmlns:r="http://schemas.openxmlformats.org/officeDocument/2006/relationships" xmlns:m="http://schemas.openxmlformats.org/officeDocument/2006/math" xmlns:v="urn:schemas-microsoft-com:vml" xmlns:wp14="http://schemas.microsoft.com/office/word/2010/wordprocessingDrawing" xmlns:wp="http://schemas.openxmlformats.org/drawingml/2006/wordprocessingDrawing" xmlns:w10="urn:schemas-microsoft-com:office:word" xmlns:w="http://schemas.openxmlformats.org/wordprocessingml/2006/main" xmlns:w14="http://schemas.microsoft.com/office/word/2010/wordml" xmlns:w15="http://schemas.microsoft.com/office/word/2012/wordml" xmlns:w16cid="http://schemas.microsoft.com/office/word/2016/wordml/cid" xmlns:w16se="http://schemas.microsoft.com/office/word/2015/wordml/symex" xmlns:wpg="http://schemas.microsoft.com/office/word/2010/wordprocessingGroup" xmlns:wpi="http://schemas.microsoft.com/office/word/2010/wordprocessingInk" xmlns:wne="http://schemas.microsoft.com/office/word/2006/wordml" xmlns:wps="http://schemas.microsoft.com/office/word/2010/wordprocessingShape" mc:Ignorable="w14 w15 w16se w16cid wp14">
   <w:abstractNum w:abstractNumId="0" w15:restartNumberingAfterBreak="0">
+    <w:nsid w:val="061A375A"/>
+    <w:multiLevelType w:val="hybridMultilevel"/>
+    <w:tmpl w:val="6DE6AA36"/>
+    <w:lvl w:ilvl="0" w:tplc="04090011">
+      <w:start w:val="1"/>
+      <w:numFmt w:val="decimal"/>
+      <w:lvlText w:val="%1)"/>
+      <w:lvlJc w:val="left"/>
+      <w:pPr>
+        <w:ind w:left="720" w:hanging="360"/>
+      </w:pPr>
+      <w:rPr>
+        <w:rFonts w:hint="default"/>
+      </w:rPr>
+    </w:lvl>
+    <w:lvl w:ilvl="1" w:tplc="04090019" w:tentative="1">
+      <w:start w:val="1"/>
+      <w:numFmt w:val="lowerLetter"/>
+      <w:lvlText w:val="%2."/>
+      <w:lvlJc w:val="left"/>
+      <w:pPr>
+        <w:ind w:left="1440" w:hanging="360"/>
+      </w:pPr>
+    </w:lvl>
+    <w:lvl w:ilvl="2" w:tplc="0409001B" w:tentative="1">
+      <w:start w:val="1"/>
+      <w:numFmt w:val="lowerRoman"/>
+      <w:lvlText w:val="%3."/>
+      <w:lvlJc w:val="right"/>
+      <w:pPr>
+        <w:ind w:left="2160" w:hanging="180"/>
+      </w:pPr>
+    </w:lvl>
+    <w:lvl w:ilvl="3" w:tplc="0409000F" w:tentative="1">
+      <w:start w:val="1"/>
+      <w:numFmt w:val="decimal"/>
+      <w:lvlText w:val="%4."/>
+      <w:lvlJc w:val="left"/>
+      <w:pPr>
+        <w:ind w:left="2880" w:hanging="360"/>
+      </w:pPr>
+    </w:lvl>
+    <w:lvl w:ilvl="4" w:tplc="04090019" w:tentative="1">
+      <w:start w:val="1"/>
+      <w:numFmt w:val="lowerLetter"/>
+      <w:lvlText w:val="%5."/>
+      <w:lvlJc w:val="left"/>
+      <w:pPr>
+        <w:ind w:left="3600" w:hanging="360"/>
+      </w:pPr>
+    </w:lvl>
+    <w:lvl w:ilvl="5" w:tplc="0409001B" w:tentative="1">
+      <w:start w:val="1"/>
+      <w:numFmt w:val="lowerRoman"/>
+      <w:lvlText w:val="%6."/>
+      <w:lvlJc w:val="right"/>
+      <w:pPr>
+        <w:ind w:left="4320" w:hanging="180"/>
+      </w:pPr>
+    </w:lvl>
+    <w:lvl w:ilvl="6" w:tplc="0409000F" w:tentative="1">
+      <w:start w:val="1"/>
+      <w:numFmt w:val="decimal"/>
+      <w:lvlText w:val="%7."/>
+      <w:lvlJc w:val="left"/>
+      <w:pPr>
+        <w:ind w:left="5040" w:hanging="360"/>
+      </w:pPr>
+    </w:lvl>
+    <w:lvl w:ilvl="7" w:tplc="04090019" w:tentative="1">
+      <w:start w:val="1"/>
+      <w:numFmt w:val="lowerLetter"/>
+      <w:lvlText w:val="%8."/>
+      <w:lvlJc w:val="left"/>
+      <w:pPr>
+        <w:ind w:left="5760" w:hanging="360"/>
+      </w:pPr>
+    </w:lvl>
+    <w:lvl w:ilvl="8" w:tplc="0409001B" w:tentative="1">
+      <w:start w:val="1"/>
+      <w:numFmt w:val="lowerRoman"/>
+      <w:lvlText w:val="%9."/>
+      <w:lvlJc w:val="right"/>
+      <w:pPr>
+        <w:ind w:left="6480" w:hanging="180"/>
+      </w:pPr>
+    </w:lvl>
+  </w:abstractNum>
+  <w:abstractNum w:abstractNumId="1" w15:restartNumberingAfterBreak="0">
     <w:nsid w:val="2C8C44E4"/>
     <w:multiLevelType w:val="hybridMultilevel"/>
     <w:tmpl w:val="EF120518"/>
@@ -3122,7 +2110,96 @@
       </w:pPr>
     </w:lvl>
   </w:abstractNum>
-  <w:abstractNum w:abstractNumId="1" w15:restartNumberingAfterBreak="0">
+  <w:abstractNum w:abstractNumId="2" w15:restartNumberingAfterBreak="0">
+    <w:nsid w:val="470E1FCA"/>
+    <w:multiLevelType w:val="hybridMultilevel"/>
+    <w:tmpl w:val="58923C46"/>
+    <w:lvl w:ilvl="0" w:tplc="04090011">
+      <w:start w:val="1"/>
+      <w:numFmt w:val="decimal"/>
+      <w:lvlText w:val="%1)"/>
+      <w:lvlJc w:val="left"/>
+      <w:pPr>
+        <w:ind w:left="720" w:hanging="360"/>
+      </w:pPr>
+      <w:rPr>
+        <w:rFonts w:hint="default"/>
+      </w:rPr>
+    </w:lvl>
+    <w:lvl w:ilvl="1" w:tplc="04090019" w:tentative="1">
+      <w:start w:val="1"/>
+      <w:numFmt w:val="lowerLetter"/>
+      <w:lvlText w:val="%2."/>
+      <w:lvlJc w:val="left"/>
+      <w:pPr>
+        <w:ind w:left="1440" w:hanging="360"/>
+      </w:pPr>
+    </w:lvl>
+    <w:lvl w:ilvl="2" w:tplc="0409001B" w:tentative="1">
+      <w:start w:val="1"/>
+      <w:numFmt w:val="lowerRoman"/>
+      <w:lvlText w:val="%3."/>
+      <w:lvlJc w:val="right"/>
+      <w:pPr>
+        <w:ind w:left="2160" w:hanging="180"/>
+      </w:pPr>
+    </w:lvl>
+    <w:lvl w:ilvl="3" w:tplc="0409000F" w:tentative="1">
+      <w:start w:val="1"/>
+      <w:numFmt w:val="decimal"/>
+      <w:lvlText w:val="%4."/>
+      <w:lvlJc w:val="left"/>
+      <w:pPr>
+        <w:ind w:left="2880" w:hanging="360"/>
+      </w:pPr>
+    </w:lvl>
+    <w:lvl w:ilvl="4" w:tplc="04090019" w:tentative="1">
+      <w:start w:val="1"/>
+      <w:numFmt w:val="lowerLetter"/>
+      <w:lvlText w:val="%5."/>
+      <w:lvlJc w:val="left"/>
+      <w:pPr>
+        <w:ind w:left="3600" w:hanging="360"/>
+      </w:pPr>
+    </w:lvl>
+    <w:lvl w:ilvl="5" w:tplc="0409001B" w:tentative="1">
+      <w:start w:val="1"/>
+      <w:numFmt w:val="lowerRoman"/>
+      <w:lvlText w:val="%6."/>
+      <w:lvlJc w:val="right"/>
+      <w:pPr>
+        <w:ind w:left="4320" w:hanging="180"/>
+      </w:pPr>
+    </w:lvl>
+    <w:lvl w:ilvl="6" w:tplc="0409000F" w:tentative="1">
+      <w:start w:val="1"/>
+      <w:numFmt w:val="decimal"/>
+      <w:lvlText w:val="%7."/>
+      <w:lvlJc w:val="left"/>
+      <w:pPr>
+        <w:ind w:left="5040" w:hanging="360"/>
+      </w:pPr>
+    </w:lvl>
+    <w:lvl w:ilvl="7" w:tplc="04090019" w:tentative="1">
+      <w:start w:val="1"/>
+      <w:numFmt w:val="lowerLetter"/>
+      <w:lvlText w:val="%8."/>
+      <w:lvlJc w:val="left"/>
+      <w:pPr>
+        <w:ind w:left="5760" w:hanging="360"/>
+      </w:pPr>
+    </w:lvl>
+    <w:lvl w:ilvl="8" w:tplc="0409001B" w:tentative="1">
+      <w:start w:val="1"/>
+      <w:numFmt w:val="lowerRoman"/>
+      <w:lvlText w:val="%9."/>
+      <w:lvlJc w:val="right"/>
+      <w:pPr>
+        <w:ind w:left="6480" w:hanging="180"/>
+      </w:pPr>
+    </w:lvl>
+  </w:abstractNum>
+  <w:abstractNum w:abstractNumId="3" w15:restartNumberingAfterBreak="0">
     <w:nsid w:val="59F55E6C"/>
     <w:multiLevelType w:val="hybridMultilevel"/>
     <w:tmpl w:val="850EF486"/>
@@ -3211,7 +2288,7 @@
       </w:pPr>
     </w:lvl>
   </w:abstractNum>
-  <w:abstractNum w:abstractNumId="2" w15:restartNumberingAfterBreak="0">
+  <w:abstractNum w:abstractNumId="4" w15:restartNumberingAfterBreak="0">
     <w:nsid w:val="6D9B2B34"/>
     <w:multiLevelType w:val="hybridMultilevel"/>
     <w:tmpl w:val="1F02DE90"/>
@@ -3301,13 +2378,19 @@
     </w:lvl>
   </w:abstractNum>
   <w:num w:numId="1">
+    <w:abstractNumId w:val="3"/>
+  </w:num>
+  <w:num w:numId="2">
     <w:abstractNumId w:val="1"/>
   </w:num>
-  <w:num w:numId="2">
+  <w:num w:numId="3">
+    <w:abstractNumId w:val="4"/>
+  </w:num>
+  <w:num w:numId="4">
+    <w:abstractNumId w:val="2"/>
+  </w:num>
+  <w:num w:numId="5">
     <w:abstractNumId w:val="0"/>
-  </w:num>
-  <w:num w:numId="3">
-    <w:abstractNumId w:val="2"/>
   </w:num>
 </w:numbering>
 </file>
@@ -3710,6 +2793,7 @@
   <w:style w:type="paragraph" w:default="1" w:styleId="Normal">
     <w:name w:val="Normal"/>
     <w:qFormat/>
+    <w:rsid w:val="00F54F4A"/>
   </w:style>
   <w:style w:type="character" w:default="1" w:styleId="DefaultParagraphFont">
     <w:name w:val="Default Paragraph Font"/>

</xml_diff>